<commit_message>
Come back to Business rules
</commit_message>
<xml_diff>
--- a/Databases-Coursework-IP-21-BoikoB.docx
+++ b/Databases-Coursework-IP-21-BoikoB.docx
@@ -4911,7 +4911,25 @@
           <w:szCs w:val="28"/>
           <w:lang w:val="uk-UA"/>
         </w:rPr>
-        <w:t xml:space="preserve">роботи та оцінки результативності, разом з </w:t>
+        <w:t xml:space="preserve">роботи та оцінки </w:t>
+      </w:r>
+      <w:r>
+        <w:rPr>
+          <w:rFonts w:ascii="Times New Roman" w:hAnsi="Times New Roman" w:cs="Times New Roman"/>
+          <w:sz w:val="28"/>
+          <w:szCs w:val="28"/>
+          <w:lang w:val="uk-UA"/>
+        </w:rPr>
+        <w:t>ефективності</w:t>
+      </w:r>
+      <w:r>
+        <w:rPr>
+          <w:rFonts w:ascii="Times New Roman" w:hAnsi="Times New Roman" w:cs="Times New Roman"/>
+          <w:sz w:val="28"/>
+          <w:szCs w:val="28"/>
+          <w:lang w:val="uk-UA"/>
+        </w:rPr>
+        <w:t xml:space="preserve">, разом з </w:t>
       </w:r>
       <w:r>
         <w:rPr>
@@ -4974,16 +4992,88 @@
           <w:szCs w:val="28"/>
           <w:lang w:val="uk-UA"/>
         </w:rPr>
-        <w:t xml:space="preserve"> Для втілення встановленої мети необхідно вирішити </w:t>
-      </w:r>
-      <w:r>
-        <w:rPr>
-          <w:rFonts w:ascii="Times New Roman" w:hAnsi="Times New Roman" w:cs="Times New Roman"/>
-          <w:sz w:val="28"/>
-          <w:szCs w:val="28"/>
-          <w:lang w:val="uk-UA"/>
-        </w:rPr>
-        <w:t>перелік задач</w:t>
+        <w:t xml:space="preserve">  </w:t>
+      </w:r>
+      <w:r>
+        <w:rPr>
+          <w:rFonts w:ascii="Times New Roman" w:hAnsi="Times New Roman" w:cs="Times New Roman"/>
+          <w:sz w:val="28"/>
+          <w:szCs w:val="28"/>
+          <w:lang w:val="uk-UA"/>
+        </w:rPr>
+        <w:t>У</w:t>
+      </w:r>
+      <w:r>
+        <w:rPr>
+          <w:rFonts w:ascii="Times New Roman" w:hAnsi="Times New Roman" w:cs="Times New Roman"/>
+          <w:sz w:val="28"/>
+          <w:szCs w:val="28"/>
+          <w:lang w:val="uk-UA"/>
+        </w:rPr>
+        <w:t xml:space="preserve">тілення встановленої мети </w:t>
+      </w:r>
+      <w:r>
+        <w:rPr>
+          <w:rFonts w:ascii="Times New Roman" w:hAnsi="Times New Roman" w:cs="Times New Roman"/>
+          <w:sz w:val="28"/>
+          <w:szCs w:val="28"/>
+          <w:lang w:val="uk-UA"/>
+        </w:rPr>
+        <w:t>залежить від</w:t>
+      </w:r>
+      <w:r>
+        <w:rPr>
+          <w:rFonts w:ascii="Times New Roman" w:hAnsi="Times New Roman" w:cs="Times New Roman"/>
+          <w:sz w:val="28"/>
+          <w:szCs w:val="28"/>
+          <w:lang w:val="uk-UA"/>
+        </w:rPr>
+        <w:t xml:space="preserve"> </w:t>
+      </w:r>
+      <w:r>
+        <w:rPr>
+          <w:rFonts w:ascii="Times New Roman" w:hAnsi="Times New Roman" w:cs="Times New Roman"/>
+          <w:sz w:val="28"/>
+          <w:szCs w:val="28"/>
+          <w:lang w:val="uk-UA"/>
+        </w:rPr>
+        <w:t>розв’язання</w:t>
+      </w:r>
+      <w:r>
+        <w:rPr>
+          <w:rFonts w:ascii="Times New Roman" w:hAnsi="Times New Roman" w:cs="Times New Roman"/>
+          <w:sz w:val="28"/>
+          <w:szCs w:val="28"/>
+          <w:lang w:val="uk-UA"/>
+        </w:rPr>
+        <w:t xml:space="preserve"> </w:t>
+      </w:r>
+      <w:r>
+        <w:rPr>
+          <w:rFonts w:ascii="Times New Roman" w:hAnsi="Times New Roman" w:cs="Times New Roman"/>
+          <w:sz w:val="28"/>
+          <w:szCs w:val="28"/>
+          <w:lang w:val="uk-UA"/>
+        </w:rPr>
+        <w:t>перелік</w:t>
+      </w:r>
+      <w:r>
+        <w:rPr>
+          <w:rFonts w:ascii="Times New Roman" w:hAnsi="Times New Roman" w:cs="Times New Roman"/>
+          <w:sz w:val="28"/>
+          <w:szCs w:val="28"/>
+          <w:lang w:val="uk-UA"/>
+        </w:rPr>
+        <w:t>у</w:t>
+      </w:r>
+      <w:r>
+        <w:rPr>
+          <w:rFonts w:ascii="Times New Roman" w:hAnsi="Times New Roman" w:cs="Times New Roman"/>
+          <w:sz w:val="28"/>
+          <w:szCs w:val="28"/>
+          <w:lang w:val="uk-UA"/>
+        </w:rPr>
+        <w:t xml:space="preserve"> задач</w:t>
       </w:r>
       <w:r>
         <w:rPr>
@@ -6221,7 +6311,34 @@
           <w:szCs w:val="28"/>
           <w:lang w:val="uk-UA"/>
         </w:rPr>
-        <w:t>Для</w:t>
+        <w:t xml:space="preserve">Для </w:t>
+      </w:r>
+      <w:r>
+        <w:rPr>
+          <w:rFonts w:ascii="Times New Roman" w:hAnsi="Times New Roman" w:cs="Times New Roman"/>
+          <w:sz w:val="28"/>
+          <w:szCs w:val="28"/>
+          <w:lang w:val="uk-UA"/>
+        </w:rPr>
+        <w:t xml:space="preserve">таких </w:t>
+      </w:r>
+      <w:r>
+        <w:rPr>
+          <w:rFonts w:ascii="Times New Roman" w:hAnsi="Times New Roman" w:cs="Times New Roman"/>
+          <w:sz w:val="28"/>
+          <w:szCs w:val="28"/>
+          <w:lang w:val="uk-UA"/>
+        </w:rPr>
+        <w:t>об’єднан</w:t>
+      </w:r>
+      <w:r>
+        <w:rPr>
+          <w:rFonts w:ascii="Times New Roman" w:hAnsi="Times New Roman" w:cs="Times New Roman"/>
+          <w:sz w:val="28"/>
+          <w:szCs w:val="28"/>
+          <w:lang w:val="uk-UA"/>
+        </w:rPr>
+        <w:t>ь</w:t>
       </w:r>
       <w:r>
         <w:rPr>
@@ -6239,25 +6356,34 @@
           <w:szCs w:val="28"/>
           <w:lang w:val="uk-UA"/>
         </w:rPr>
-        <w:t xml:space="preserve">таких </w:t>
-      </w:r>
-      <w:r>
-        <w:rPr>
-          <w:rFonts w:ascii="Times New Roman" w:hAnsi="Times New Roman" w:cs="Times New Roman"/>
-          <w:sz w:val="28"/>
-          <w:szCs w:val="28"/>
-          <w:lang w:val="uk-UA"/>
-        </w:rPr>
-        <w:t>об’єднан</w:t>
-      </w:r>
-      <w:r>
-        <w:rPr>
-          <w:rFonts w:ascii="Times New Roman" w:hAnsi="Times New Roman" w:cs="Times New Roman"/>
-          <w:sz w:val="28"/>
-          <w:szCs w:val="28"/>
-          <w:lang w:val="uk-UA"/>
-        </w:rPr>
-        <w:t>ь</w:t>
+        <w:t>характерний попередній відбір серед загальної маси активних осіб. У підсумку</w:t>
+      </w:r>
+      <w:r>
+        <w:rPr>
+          <w:rFonts w:ascii="Times New Roman" w:hAnsi="Times New Roman" w:cs="Times New Roman"/>
+          <w:sz w:val="28"/>
+          <w:szCs w:val="28"/>
+          <w:lang w:val="uk-UA"/>
+        </w:rPr>
+        <w:t xml:space="preserve">, </w:t>
+      </w:r>
+      <w:r>
+        <w:rPr>
+          <w:rFonts w:ascii="Times New Roman" w:hAnsi="Times New Roman" w:cs="Times New Roman"/>
+          <w:sz w:val="28"/>
+          <w:szCs w:val="28"/>
+          <w:lang w:val="uk-UA"/>
+        </w:rPr>
+        <w:t>волонтери</w:t>
+      </w:r>
+      <w:r>
+        <w:rPr>
+          <w:rFonts w:ascii="Times New Roman" w:hAnsi="Times New Roman" w:cs="Times New Roman"/>
+          <w:sz w:val="28"/>
+          <w:szCs w:val="28"/>
+          <w:lang w:val="uk-UA"/>
+        </w:rPr>
+        <w:t xml:space="preserve"> заключають договори</w:t>
       </w:r>
       <w:r>
         <w:rPr>
@@ -6275,16 +6401,7 @@
           <w:szCs w:val="28"/>
           <w:lang w:val="uk-UA"/>
         </w:rPr>
-        <w:t xml:space="preserve"> характерний попередній відбір серед загальної маси активних осіб. У підсумку з волонтери</w:t>
-      </w:r>
-      <w:r>
-        <w:rPr>
-          <w:rFonts w:ascii="Times New Roman" w:hAnsi="Times New Roman" w:cs="Times New Roman"/>
-          <w:sz w:val="28"/>
-          <w:szCs w:val="28"/>
-          <w:lang w:val="uk-UA"/>
-        </w:rPr>
-        <w:t xml:space="preserve"> заключають договори</w:t>
+        <w:t>з</w:t>
       </w:r>
       <w:r>
         <w:rPr>
@@ -6302,24 +6419,6 @@
           <w:szCs w:val="28"/>
           <w:lang w:val="uk-UA"/>
         </w:rPr>
-        <w:t>з</w:t>
-      </w:r>
-      <w:r>
-        <w:rPr>
-          <w:rFonts w:ascii="Times New Roman" w:hAnsi="Times New Roman" w:cs="Times New Roman"/>
-          <w:sz w:val="28"/>
-          <w:szCs w:val="28"/>
-          <w:lang w:val="uk-UA"/>
-        </w:rPr>
-        <w:t xml:space="preserve"> </w:t>
-      </w:r>
-      <w:r>
-        <w:rPr>
-          <w:rFonts w:ascii="Times New Roman" w:hAnsi="Times New Roman" w:cs="Times New Roman"/>
-          <w:sz w:val="28"/>
-          <w:szCs w:val="28"/>
-          <w:lang w:val="uk-UA"/>
-        </w:rPr>
         <w:t>організаці</w:t>
       </w:r>
       <w:r>
@@ -6339,15 +6438,6 @@
           <w:lang w:val="uk-UA"/>
         </w:rPr>
         <w:t>, що ініціювала створення групи,</w:t>
-      </w:r>
-      <w:r>
-        <w:rPr>
-          <w:rFonts w:ascii="Times New Roman" w:hAnsi="Times New Roman" w:cs="Times New Roman"/>
-          <w:sz w:val="28"/>
-          <w:szCs w:val="28"/>
-          <w:lang w:val="uk-UA"/>
-        </w:rPr>
-        <w:t xml:space="preserve"> для роботи</w:t>
       </w:r>
       <w:r>
         <w:rPr>
@@ -7633,7 +7723,25 @@
           <w:szCs w:val="28"/>
           <w:lang w:val="uk-UA"/>
         </w:rPr>
-        <w:t>, що стосуються волонтерської діяльності.</w:t>
+        <w:t xml:space="preserve">, </w:t>
+      </w:r>
+      <w:r>
+        <w:rPr>
+          <w:rFonts w:ascii="Times New Roman" w:hAnsi="Times New Roman" w:cs="Times New Roman"/>
+          <w:sz w:val="28"/>
+          <w:szCs w:val="28"/>
+          <w:lang w:val="uk-UA"/>
+        </w:rPr>
+        <w:t>які</w:t>
+      </w:r>
+      <w:r>
+        <w:rPr>
+          <w:rFonts w:ascii="Times New Roman" w:hAnsi="Times New Roman" w:cs="Times New Roman"/>
+          <w:sz w:val="28"/>
+          <w:szCs w:val="28"/>
+          <w:lang w:val="uk-UA"/>
+        </w:rPr>
+        <w:t xml:space="preserve"> стосуються волонтерської діяльності.</w:t>
       </w:r>
       <w:r>
         <w:rPr>
@@ -8901,7 +9009,16 @@
           <w:szCs w:val="28"/>
           <w:lang w:val="uk-UA" w:eastAsia="ru-RU"/>
         </w:rPr>
-        <w:t>ефективності та вподобань волонтерів, д</w:t>
+        <w:t>продуктивності</w:t>
+      </w:r>
+      <w:r>
+        <w:rPr>
+          <w:rFonts w:ascii="Times New Roman" w:hAnsi="Times New Roman" w:cs="Times New Roman"/>
+          <w:sz w:val="28"/>
+          <w:szCs w:val="28"/>
+          <w:lang w:val="uk-UA" w:eastAsia="ru-RU"/>
+        </w:rPr>
+        <w:t xml:space="preserve"> та вподобань волонтерів, д</w:t>
       </w:r>
       <w:r>
         <w:rPr>
@@ -9015,11 +9132,8 @@
     <w:p>
       <w:pPr>
         <w:pStyle w:val="a5"/>
-        <w:numPr>
-          <w:ilvl w:val="0"/>
-          <w:numId w:val="32"/>
-        </w:numPr>
         <w:spacing w:line="360" w:lineRule="auto"/>
+        <w:ind w:left="1080"/>
         <w:rPr>
           <w:rFonts w:ascii="Times New Roman" w:hAnsi="Times New Roman" w:cs="Times New Roman"/>
           <w:b/>
@@ -9645,7 +9759,70 @@
           <w:szCs w:val="28"/>
           <w:lang w:val="uk-UA" w:eastAsia="ru-RU"/>
         </w:rPr>
-        <w:t xml:space="preserve">для невеликих команд, які бажають </w:t>
+        <w:t xml:space="preserve">орієнтований на </w:t>
+      </w:r>
+      <w:r>
+        <w:rPr>
+          <w:rFonts w:ascii="Times New Roman" w:hAnsi="Times New Roman" w:cs="Times New Roman"/>
+          <w:sz w:val="28"/>
+          <w:szCs w:val="28"/>
+          <w:lang w:val="uk-UA" w:eastAsia="ru-RU"/>
+        </w:rPr>
+        <w:t>невелик</w:t>
+      </w:r>
+      <w:r>
+        <w:rPr>
+          <w:rFonts w:ascii="Times New Roman" w:hAnsi="Times New Roman" w:cs="Times New Roman"/>
+          <w:sz w:val="28"/>
+          <w:szCs w:val="28"/>
+          <w:lang w:val="uk-UA" w:eastAsia="ru-RU"/>
+        </w:rPr>
+        <w:t>і</w:t>
+      </w:r>
+      <w:r>
+        <w:rPr>
+          <w:rFonts w:ascii="Times New Roman" w:hAnsi="Times New Roman" w:cs="Times New Roman"/>
+          <w:sz w:val="28"/>
+          <w:szCs w:val="28"/>
+          <w:lang w:val="uk-UA" w:eastAsia="ru-RU"/>
+        </w:rPr>
+        <w:t xml:space="preserve"> команд</w:t>
+      </w:r>
+      <w:r>
+        <w:rPr>
+          <w:rFonts w:ascii="Times New Roman" w:hAnsi="Times New Roman" w:cs="Times New Roman"/>
+          <w:sz w:val="28"/>
+          <w:szCs w:val="28"/>
+          <w:lang w:val="uk-UA" w:eastAsia="ru-RU"/>
+        </w:rPr>
+        <w:t>и</w:t>
+      </w:r>
+      <w:r>
+        <w:rPr>
+          <w:rFonts w:ascii="Times New Roman" w:hAnsi="Times New Roman" w:cs="Times New Roman"/>
+          <w:sz w:val="28"/>
+          <w:szCs w:val="28"/>
+          <w:lang w:val="uk-UA" w:eastAsia="ru-RU"/>
+        </w:rPr>
+        <w:t xml:space="preserve">, </w:t>
+      </w:r>
+      <w:r>
+        <w:rPr>
+          <w:rFonts w:ascii="Times New Roman" w:hAnsi="Times New Roman" w:cs="Times New Roman"/>
+          <w:sz w:val="28"/>
+          <w:szCs w:val="28"/>
+          <w:lang w:val="uk-UA" w:eastAsia="ru-RU"/>
+        </w:rPr>
+        <w:t>що</w:t>
+      </w:r>
+      <w:r>
+        <w:rPr>
+          <w:rFonts w:ascii="Times New Roman" w:hAnsi="Times New Roman" w:cs="Times New Roman"/>
+          <w:sz w:val="28"/>
+          <w:szCs w:val="28"/>
+          <w:lang w:val="uk-UA" w:eastAsia="ru-RU"/>
+        </w:rPr>
+        <w:t xml:space="preserve"> бажають </w:t>
       </w:r>
       <w:r>
         <w:rPr>
@@ -10448,7 +10625,7 @@
           <w:szCs w:val="28"/>
           <w:lang w:val="uk-UA" w:eastAsia="ru-RU"/>
         </w:rPr>
-        <w:t>Неможливість благодійних зборів</w:t>
+        <w:t xml:space="preserve">Бракує гаманця </w:t>
       </w:r>
     </w:p>
     <w:p>
@@ -10592,15 +10769,16 @@
           <w:rFonts w:ascii="Times New Roman" w:hAnsi="Times New Roman" w:cs="Times New Roman"/>
           <w:sz w:val="28"/>
           <w:szCs w:val="28"/>
-          <w:lang w:val="uk-UA"/>
-        </w:rPr>
-      </w:pPr>
-      <w:r>
-        <w:rPr>
-          <w:rFonts w:ascii="Times New Roman" w:hAnsi="Times New Roman" w:cs="Times New Roman"/>
-          <w:sz w:val="28"/>
-          <w:szCs w:val="28"/>
-          <w:lang w:val="en-US" w:eastAsia="ru-RU"/>
+          <w:shd w:val="clear" w:color="auto" w:fill="FFFFFF"/>
+          <w:lang w:val="uk-UA"/>
+        </w:rPr>
+      </w:pPr>
+      <w:r>
+        <w:rPr>
+          <w:rFonts w:ascii="Times New Roman" w:hAnsi="Times New Roman" w:cs="Times New Roman"/>
+          <w:sz w:val="28"/>
+          <w:szCs w:val="28"/>
+          <w:lang w:val="uk-UA" w:eastAsia="ru-RU"/>
         </w:rPr>
         <w:t>GivePulse</w:t>
       </w:r>
@@ -10609,7 +10787,7 @@
           <w:rFonts w:ascii="Times New Roman" w:hAnsi="Times New Roman" w:cs="Times New Roman"/>
           <w:sz w:val="28"/>
           <w:szCs w:val="28"/>
-          <w:lang w:val="en-US"/>
+          <w:lang w:val="uk-UA"/>
         </w:rPr>
         <w:t xml:space="preserve"> </w:t>
       </w:r>
@@ -10620,6 +10798,7 @@
           <w:sz w:val="21"/>
           <w:szCs w:val="21"/>
           <w:shd w:val="clear" w:color="auto" w:fill="FFFFFF"/>
+          <w:lang w:val="uk-UA"/>
         </w:rPr>
         <w:t>—</w:t>
       </w:r>
@@ -10633,6 +10812,241 @@
           <w:lang w:val="uk-UA"/>
         </w:rPr>
         <w:t xml:space="preserve"> </w:t>
+      </w:r>
+      <w:r>
+        <w:rPr>
+          <w:rFonts w:ascii="Times New Roman" w:hAnsi="Times New Roman" w:cs="Times New Roman"/>
+          <w:sz w:val="28"/>
+          <w:szCs w:val="28"/>
+          <w:shd w:val="clear" w:color="auto" w:fill="FFFFFF"/>
+          <w:lang w:val="uk-UA"/>
+        </w:rPr>
+        <w:t xml:space="preserve">сучасний сервіс з багатим функціоналом, за загальними рисами </w:t>
+      </w:r>
+      <w:r>
+        <w:rPr>
+          <w:rFonts w:ascii="Times New Roman" w:hAnsi="Times New Roman" w:cs="Times New Roman"/>
+          <w:sz w:val="28"/>
+          <w:szCs w:val="28"/>
+          <w:shd w:val="clear" w:color="auto" w:fill="FFFFFF"/>
+          <w:lang w:val="uk-UA"/>
+        </w:rPr>
+        <w:t xml:space="preserve">ідентичний до </w:t>
+      </w:r>
+      <w:r>
+        <w:rPr>
+          <w:rFonts w:ascii="Times New Roman" w:hAnsi="Times New Roman" w:cs="Times New Roman"/>
+          <w:sz w:val="28"/>
+          <w:szCs w:val="28"/>
+          <w:shd w:val="clear" w:color="auto" w:fill="FFFFFF"/>
+          <w:lang w:val="uk-UA"/>
+        </w:rPr>
+        <w:t>VolunteerHub</w:t>
+      </w:r>
+      <w:r>
+        <w:rPr>
+          <w:rFonts w:ascii="Times New Roman" w:hAnsi="Times New Roman" w:cs="Times New Roman"/>
+          <w:sz w:val="28"/>
+          <w:szCs w:val="28"/>
+          <w:shd w:val="clear" w:color="auto" w:fill="FFFFFF"/>
+          <w:lang w:val="uk-UA"/>
+        </w:rPr>
+        <w:t xml:space="preserve">, при цьому </w:t>
+      </w:r>
+      <w:r>
+        <w:rPr>
+          <w:rFonts w:ascii="Times New Roman" w:hAnsi="Times New Roman" w:cs="Times New Roman"/>
+          <w:sz w:val="28"/>
+          <w:szCs w:val="28"/>
+          <w:shd w:val="clear" w:color="auto" w:fill="FFFFFF"/>
+          <w:lang w:val="uk-UA"/>
+        </w:rPr>
+        <w:t xml:space="preserve">вирізняється </w:t>
+      </w:r>
+      <w:r>
+        <w:rPr>
+          <w:rFonts w:ascii="Times New Roman" w:hAnsi="Times New Roman" w:cs="Times New Roman"/>
+          <w:sz w:val="28"/>
+          <w:szCs w:val="28"/>
+          <w:shd w:val="clear" w:color="auto" w:fill="FFFFFF"/>
+          <w:lang w:val="uk-UA"/>
+        </w:rPr>
+        <w:t xml:space="preserve">унікальними для сектору peer-to-peer </w:t>
+      </w:r>
+      <w:r>
+        <w:rPr>
+          <w:rFonts w:ascii="Times New Roman" w:hAnsi="Times New Roman" w:cs="Times New Roman"/>
+          <w:sz w:val="28"/>
+          <w:szCs w:val="28"/>
+          <w:shd w:val="clear" w:color="auto" w:fill="FFFFFF"/>
+          <w:lang w:val="uk-UA"/>
+        </w:rPr>
+        <w:t>донатами/подарунками</w:t>
+      </w:r>
+      <w:r>
+        <w:rPr>
+          <w:rFonts w:ascii="Times New Roman" w:hAnsi="Times New Roman" w:cs="Times New Roman"/>
+          <w:sz w:val="28"/>
+          <w:szCs w:val="28"/>
+          <w:shd w:val="clear" w:color="auto" w:fill="FFFFFF"/>
+          <w:lang w:val="uk-UA"/>
+        </w:rPr>
+        <w:t>.</w:t>
+      </w:r>
+    </w:p>
+    <w:p>
+      <w:pPr>
+        <w:spacing w:line="360" w:lineRule="auto"/>
+        <w:rPr>
+          <w:rFonts w:ascii="Times New Roman" w:hAnsi="Times New Roman" w:cs="Times New Roman"/>
+          <w:sz w:val="28"/>
+          <w:szCs w:val="28"/>
+          <w:lang w:val="uk-UA"/>
+        </w:rPr>
+      </w:pPr>
+      <w:r>
+        <w:rPr>
+          <w:rFonts w:ascii="Times New Roman" w:hAnsi="Times New Roman" w:cs="Times New Roman"/>
+          <w:b/>
+          <w:bCs/>
+          <w:sz w:val="28"/>
+          <w:szCs w:val="28"/>
+          <w:shd w:val="clear" w:color="auto" w:fill="FFFFFF"/>
+          <w:lang w:val="uk-UA"/>
+        </w:rPr>
+        <w:t>Висновок:</w:t>
+      </w:r>
+      <w:r>
+        <w:rPr>
+          <w:rFonts w:ascii="Times New Roman" w:hAnsi="Times New Roman" w:cs="Times New Roman"/>
+          <w:b/>
+          <w:bCs/>
+          <w:sz w:val="28"/>
+          <w:szCs w:val="28"/>
+          <w:shd w:val="clear" w:color="auto" w:fill="FFFFFF"/>
+          <w:lang w:val="uk-UA"/>
+        </w:rPr>
+        <w:t xml:space="preserve"> </w:t>
+      </w:r>
+      <w:r>
+        <w:rPr>
+          <w:rFonts w:ascii="Times New Roman" w:hAnsi="Times New Roman" w:cs="Times New Roman"/>
+          <w:sz w:val="28"/>
+          <w:szCs w:val="28"/>
+          <w:shd w:val="clear" w:color="auto" w:fill="FFFFFF"/>
+          <w:lang w:val="uk-UA"/>
+        </w:rPr>
+        <w:t xml:space="preserve">У цьому розділі </w:t>
+      </w:r>
+      <w:r>
+        <w:rPr>
+          <w:rFonts w:ascii="Times New Roman" w:hAnsi="Times New Roman" w:cs="Times New Roman"/>
+          <w:sz w:val="28"/>
+          <w:szCs w:val="28"/>
+          <w:shd w:val="clear" w:color="auto" w:fill="FFFFFF"/>
+          <w:lang w:val="uk-UA"/>
+        </w:rPr>
+        <w:t>описано</w:t>
+      </w:r>
+      <w:r>
+        <w:rPr>
+          <w:rFonts w:ascii="Times New Roman" w:hAnsi="Times New Roman" w:cs="Times New Roman"/>
+          <w:sz w:val="28"/>
+          <w:szCs w:val="28"/>
+          <w:shd w:val="clear" w:color="auto" w:fill="FFFFFF"/>
+          <w:lang w:val="uk-UA"/>
+        </w:rPr>
+        <w:t xml:space="preserve"> функціона</w:t>
+      </w:r>
+      <w:r>
+        <w:rPr>
+          <w:rFonts w:ascii="Times New Roman" w:hAnsi="Times New Roman" w:cs="Times New Roman"/>
+          <w:sz w:val="28"/>
+          <w:szCs w:val="28"/>
+          <w:shd w:val="clear" w:color="auto" w:fill="FFFFFF"/>
+          <w:lang w:val="uk-UA"/>
+        </w:rPr>
+        <w:t>л</w:t>
+      </w:r>
+      <w:r>
+        <w:rPr>
+          <w:rFonts w:ascii="Times New Roman" w:hAnsi="Times New Roman" w:cs="Times New Roman"/>
+          <w:sz w:val="28"/>
+          <w:szCs w:val="28"/>
+          <w:shd w:val="clear" w:color="auto" w:fill="FFFFFF"/>
+          <w:lang w:val="uk-UA"/>
+        </w:rPr>
+        <w:t xml:space="preserve"> тр</w:t>
+      </w:r>
+      <w:r>
+        <w:rPr>
+          <w:rFonts w:ascii="Times New Roman" w:hAnsi="Times New Roman" w:cs="Times New Roman"/>
+          <w:sz w:val="28"/>
+          <w:szCs w:val="28"/>
+          <w:shd w:val="clear" w:color="auto" w:fill="FFFFFF"/>
+          <w:lang w:val="uk-UA"/>
+        </w:rPr>
+        <w:t xml:space="preserve">ьох </w:t>
+      </w:r>
+      <w:r>
+        <w:rPr>
+          <w:rFonts w:ascii="Times New Roman" w:hAnsi="Times New Roman" w:cs="Times New Roman"/>
+          <w:sz w:val="28"/>
+          <w:szCs w:val="28"/>
+          <w:shd w:val="clear" w:color="auto" w:fill="FFFFFF"/>
+          <w:lang w:val="uk-UA"/>
+        </w:rPr>
+        <w:t>програмних продукт</w:t>
+      </w:r>
+      <w:r>
+        <w:rPr>
+          <w:rFonts w:ascii="Times New Roman" w:hAnsi="Times New Roman" w:cs="Times New Roman"/>
+          <w:sz w:val="28"/>
+          <w:szCs w:val="28"/>
+          <w:shd w:val="clear" w:color="auto" w:fill="FFFFFF"/>
+          <w:lang w:val="uk-UA"/>
+        </w:rPr>
+        <w:t>ів</w:t>
+      </w:r>
+      <w:r>
+        <w:rPr>
+          <w:rFonts w:ascii="Times New Roman" w:hAnsi="Times New Roman" w:cs="Times New Roman"/>
+          <w:sz w:val="28"/>
+          <w:szCs w:val="28"/>
+          <w:shd w:val="clear" w:color="auto" w:fill="FFFFFF"/>
+          <w:lang w:val="uk-UA"/>
+        </w:rPr>
+        <w:t xml:space="preserve">, </w:t>
+      </w:r>
+      <w:r>
+        <w:rPr>
+          <w:rFonts w:ascii="Times New Roman" w:hAnsi="Times New Roman" w:cs="Times New Roman"/>
+          <w:sz w:val="28"/>
+          <w:szCs w:val="28"/>
+          <w:shd w:val="clear" w:color="auto" w:fill="FFFFFF"/>
+          <w:lang w:val="uk-UA"/>
+        </w:rPr>
+        <w:t xml:space="preserve">згадано </w:t>
+      </w:r>
+      <w:r>
+        <w:rPr>
+          <w:rFonts w:ascii="Times New Roman" w:hAnsi="Times New Roman" w:cs="Times New Roman"/>
+          <w:sz w:val="28"/>
+          <w:szCs w:val="28"/>
+          <w:shd w:val="clear" w:color="auto" w:fill="FFFFFF"/>
+          <w:lang w:val="uk-UA"/>
+        </w:rPr>
+        <w:t>їхні сильні і слабкі сторони</w:t>
+      </w:r>
+      <w:r>
+        <w:rPr>
+          <w:rFonts w:ascii="Times New Roman" w:hAnsi="Times New Roman" w:cs="Times New Roman"/>
+          <w:sz w:val="28"/>
+          <w:szCs w:val="28"/>
+          <w:shd w:val="clear" w:color="auto" w:fill="FFFFFF"/>
+          <w:lang w:val="uk-UA"/>
+        </w:rPr>
+        <w:t xml:space="preserve">. </w:t>
       </w:r>
     </w:p>
     <w:p>
@@ -16057,6 +16471,7 @@
   <w:style w:type="character" w:default="1" w:styleId="a0">
     <w:name w:val="Default Paragraph Font"/>
     <w:uiPriority w:val="1"/>
+    <w:semiHidden/>
     <w:unhideWhenUsed/>
   </w:style>
   <w:style w:type="table" w:default="1" w:styleId="a1">

</xml_diff>

<commit_message>
4 procedures, 2 func, 3 trig
</commit_message>
<xml_diff>
--- a/Databases-Coursework-IP-21-BoikoB.docx
+++ b/Databases-Coursework-IP-21-BoikoB.docx
@@ -18364,13 +18364,13 @@
           <w:color w:val="1F1F1F"/>
           <w:sz w:val="28"/>
           <w:szCs w:val="28"/>
-          <w:lang w:val="uk-UA" w:eastAsia="uk-UA"/>
+          <w:lang w:eastAsia="uk-UA"/>
         </w:rPr>
         <w:drawing>
-          <wp:inline distT="0" distB="0" distL="0" distR="0" wp14:anchorId="47D6CBED" wp14:editId="29DFA5EC">
-            <wp:extent cx="4889738" cy="6915150"/>
-            <wp:effectExtent l="0" t="0" r="6350" b="0"/>
-            <wp:docPr id="1621346243" name="Рисунок 2" descr="Зображення, що містить знімок екрана, Прямокутник, квадрат, Паралель&#10;&#10;Автоматично згенерований опис"/>
+          <wp:inline distT="0" distB="0" distL="0" distR="0" wp14:anchorId="5A6FC223" wp14:editId="423CC5FF">
+            <wp:extent cx="4742121" cy="6700812"/>
+            <wp:effectExtent l="0" t="0" r="1905" b="5080"/>
+            <wp:docPr id="770708240" name="Рисунок 1" descr="Зображення, що містить знімок екрана, Прямокутник, Паралель, ряд&#10;&#10;Автоматично згенерований опис"/>
             <wp:cNvGraphicFramePr>
               <a:graphicFrameLocks xmlns:a="http://schemas.openxmlformats.org/drawingml/2006/main" noChangeAspect="1"/>
             </wp:cNvGraphicFramePr>
@@ -18378,7 +18378,7 @@
               <a:graphicData uri="http://schemas.openxmlformats.org/drawingml/2006/picture">
                 <pic:pic xmlns:pic="http://schemas.openxmlformats.org/drawingml/2006/picture">
                   <pic:nvPicPr>
-                    <pic:cNvPr id="1621346243" name="Рисунок 2" descr="Зображення, що містить знімок екрана, Прямокутник, квадрат, Паралель&#10;&#10;Автоматично згенерований опис"/>
+                    <pic:cNvPr id="770708240" name="Рисунок 1" descr="Зображення, що містить знімок екрана, Прямокутник, Паралель, ряд&#10;&#10;Автоматично згенерований опис"/>
                     <pic:cNvPicPr/>
                   </pic:nvPicPr>
                   <pic:blipFill>
@@ -18396,7 +18396,7 @@
                   <pic:spPr>
                     <a:xfrm>
                       <a:off x="0" y="0"/>
-                      <a:ext cx="4893391" cy="6920316"/>
+                      <a:ext cx="4763231" cy="6730641"/>
                     </a:xfrm>
                     <a:prstGeom prst="rect">
                       <a:avLst/>
@@ -38712,7 +38712,7 @@
           <w:szCs w:val="28"/>
           <w:lang w:val="uk-UA"/>
         </w:rPr>
-        <w:t>account_id INT REFERENCES account(id) NOT NULL,</w:t>
+        <w:t>account_id INT REFERENCES account(id),</w:t>
       </w:r>
     </w:p>
     <w:p>
@@ -41147,6 +41147,7 @@
       <w:pPr>
         <w:shd w:val="clear" w:color="auto" w:fill="FFFFFF"/>
         <w:spacing w:before="360" w:after="360" w:line="360" w:lineRule="auto"/>
+        <w:jc w:val="both"/>
         <w:rPr>
           <w:rFonts w:ascii="Times New Roman" w:eastAsia="Times New Roman" w:hAnsi="Times New Roman" w:cs="Times New Roman"/>
           <w:color w:val="1F1F1F"/>
@@ -41173,13 +41174,24 @@
           <w:szCs w:val="28"/>
           <w:lang w:val="uk-UA" w:eastAsia="uk-UA"/>
         </w:rPr>
-        <w:t>Отримання інформації про години занятості волонтера.</w:t>
+        <w:t>о</w:t>
+      </w:r>
+      <w:r>
+        <w:rPr>
+          <w:rFonts w:ascii="Times New Roman" w:eastAsia="Times New Roman" w:hAnsi="Times New Roman" w:cs="Times New Roman"/>
+          <w:color w:val="1F1F1F"/>
+          <w:sz w:val="28"/>
+          <w:szCs w:val="28"/>
+          <w:lang w:val="uk-UA" w:eastAsia="uk-UA"/>
+        </w:rPr>
+        <w:t>тримання інформації про години занятості волонтера.</w:t>
       </w:r>
     </w:p>
     <w:p>
       <w:pPr>
         <w:shd w:val="clear" w:color="auto" w:fill="FFFFFF"/>
         <w:spacing w:before="360" w:after="360" w:line="360" w:lineRule="auto"/>
+        <w:jc w:val="both"/>
         <w:rPr>
           <w:rFonts w:ascii="Times New Roman" w:eastAsia="Times New Roman" w:hAnsi="Times New Roman" w:cs="Times New Roman"/>
           <w:color w:val="1F1F1F"/>
@@ -41235,7 +41247,7 @@
           <w:szCs w:val="28"/>
           <w:lang w:val="uk-UA"/>
         </w:rPr>
-        <w:t>Ф</w:t>
+        <w:t>ф</w:t>
       </w:r>
       <w:r>
         <w:rPr>
@@ -41752,6 +41764,7 @@
       <w:pPr>
         <w:shd w:val="clear" w:color="auto" w:fill="FFFFFF"/>
         <w:spacing w:before="360" w:after="360" w:line="360" w:lineRule="auto"/>
+        <w:jc w:val="both"/>
         <w:rPr>
           <w:rFonts w:ascii="Times New Roman" w:eastAsia="Times New Roman" w:hAnsi="Times New Roman" w:cs="Times New Roman"/>
           <w:color w:val="1F1F1F"/>
@@ -41785,6 +41798,7 @@
       <w:pPr>
         <w:shd w:val="clear" w:color="auto" w:fill="FFFFFF"/>
         <w:spacing w:before="360" w:after="360" w:line="360" w:lineRule="auto"/>
+        <w:jc w:val="both"/>
         <w:rPr>
           <w:rFonts w:ascii="Times New Roman" w:eastAsia="Times New Roman" w:hAnsi="Times New Roman" w:cs="Times New Roman"/>
           <w:color w:val="1F1F1F"/>
@@ -41850,7 +41864,16 @@
           <w:szCs w:val="28"/>
           <w:lang w:val="uk-UA"/>
         </w:rPr>
-        <w:t>У запиті обраховується кількість</w:t>
+        <w:t>у</w:t>
+      </w:r>
+      <w:r>
+        <w:rPr>
+          <w:rFonts w:ascii="Times New Roman" w:hAnsi="Times New Roman" w:cs="Times New Roman"/>
+          <w:sz w:val="28"/>
+          <w:szCs w:val="28"/>
+          <w:lang w:val="uk-UA"/>
+        </w:rPr>
+        <w:t xml:space="preserve"> запиті обраховується кількість</w:t>
       </w:r>
       <w:r>
         <w:rPr>
@@ -42278,6 +42301,7 @@
       <w:pPr>
         <w:shd w:val="clear" w:color="auto" w:fill="FFFFFF"/>
         <w:spacing w:before="360" w:after="360" w:line="360" w:lineRule="auto"/>
+        <w:jc w:val="both"/>
         <w:rPr>
           <w:rFonts w:ascii="Times New Roman" w:eastAsia="Times New Roman" w:hAnsi="Times New Roman" w:cs="Times New Roman"/>
           <w:color w:val="1F1F1F"/>
@@ -42305,579 +42329,6 @@
           <w:lang w:val="uk-UA" w:eastAsia="uk-UA"/>
         </w:rPr>
         <w:t>допоміжна процедура для закріплення волонтера за справою</w:t>
-      </w:r>
-    </w:p>
-    <w:p>
-      <w:pPr>
-        <w:shd w:val="clear" w:color="auto" w:fill="FFFFFF"/>
-        <w:spacing w:before="360" w:after="360" w:line="360" w:lineRule="auto"/>
-        <w:rPr>
-          <w:rFonts w:ascii="Times New Roman" w:eastAsia="Times New Roman" w:hAnsi="Times New Roman" w:cs="Times New Roman"/>
-          <w:color w:val="1F1F1F"/>
-          <w:sz w:val="28"/>
-          <w:szCs w:val="28"/>
-          <w:lang w:val="uk-UA" w:eastAsia="uk-UA"/>
-        </w:rPr>
-      </w:pPr>
-      <w:r>
-        <w:rPr>
-          <w:rFonts w:ascii="Times New Roman" w:eastAsia="Times New Roman" w:hAnsi="Times New Roman" w:cs="Times New Roman"/>
-          <w:color w:val="1F1F1F"/>
-          <w:sz w:val="28"/>
-          <w:szCs w:val="28"/>
-          <w:lang w:val="uk-UA" w:eastAsia="uk-UA"/>
-        </w:rPr>
-        <w:t>Бізнес-процес: процедура є компонентом одного з центральних процесів, а саме процесу багатофакторного підбору кандидатів</w:t>
-      </w:r>
-      <w:r>
-        <w:rPr>
-          <w:rFonts w:ascii="Times New Roman" w:eastAsia="Times New Roman" w:hAnsi="Times New Roman" w:cs="Times New Roman"/>
-          <w:color w:val="1F1F1F"/>
-          <w:sz w:val="28"/>
-          <w:szCs w:val="28"/>
-          <w:lang w:val="uk-UA" w:eastAsia="uk-UA"/>
-        </w:rPr>
-        <w:t xml:space="preserve"> на роль учасників активності</w:t>
-      </w:r>
-      <w:r>
-        <w:rPr>
-          <w:rFonts w:ascii="Times New Roman" w:eastAsia="Times New Roman" w:hAnsi="Times New Roman" w:cs="Times New Roman"/>
-          <w:color w:val="1F1F1F"/>
-          <w:sz w:val="28"/>
-          <w:szCs w:val="28"/>
-          <w:lang w:val="uk-UA" w:eastAsia="uk-UA"/>
-        </w:rPr>
-        <w:t xml:space="preserve"> </w:t>
-      </w:r>
-    </w:p>
-    <w:p>
-      <w:pPr>
-        <w:spacing w:line="360" w:lineRule="auto"/>
-        <w:rPr>
-          <w:rFonts w:ascii="Times New Roman" w:hAnsi="Times New Roman" w:cs="Times New Roman"/>
-          <w:sz w:val="28"/>
-          <w:szCs w:val="28"/>
-          <w:lang w:val="uk-UA"/>
-        </w:rPr>
-      </w:pPr>
-      <w:r>
-        <w:rPr>
-          <w:rFonts w:ascii="Times New Roman" w:hAnsi="Times New Roman" w:cs="Times New Roman"/>
-          <w:sz w:val="28"/>
-          <w:szCs w:val="28"/>
-          <w:lang w:val="uk-UA"/>
-        </w:rPr>
-        <w:t xml:space="preserve">Словесний опис: </w:t>
-      </w:r>
-      <w:r>
-        <w:rPr>
-          <w:rFonts w:ascii="Times New Roman" w:hAnsi="Times New Roman" w:cs="Times New Roman"/>
-          <w:sz w:val="28"/>
-          <w:szCs w:val="28"/>
-          <w:lang w:val="uk-UA"/>
-        </w:rPr>
-        <w:t>п</w:t>
-      </w:r>
-      <w:r>
-        <w:rPr>
-          <w:rFonts w:ascii="Times New Roman" w:hAnsi="Times New Roman" w:cs="Times New Roman"/>
-          <w:sz w:val="28"/>
-          <w:szCs w:val="28"/>
-          <w:lang w:val="uk-UA"/>
-        </w:rPr>
-        <w:t>роцедура перевіряє, чи не існує вже відповідного запису у таблиці volunteer_task для вказаної пари волонтера та завдання. Якщо запис не існує, то виконується вставка нового запису з вказаними значеннями волонтера та завдання.</w:t>
-      </w:r>
-    </w:p>
-    <w:p>
-      <w:pPr>
-        <w:shd w:val="clear" w:color="auto" w:fill="FFFFFF"/>
-        <w:spacing w:before="360" w:after="360" w:line="240" w:lineRule="auto"/>
-        <w:rPr>
-          <w:rFonts w:ascii="Times New Roman" w:eastAsia="Times New Roman" w:hAnsi="Times New Roman" w:cs="Times New Roman"/>
-          <w:color w:val="1F1F1F"/>
-          <w:sz w:val="28"/>
-          <w:szCs w:val="28"/>
-          <w:lang w:val="en-US" w:eastAsia="uk-UA"/>
-        </w:rPr>
-      </w:pPr>
-      <w:r>
-        <w:rPr>
-          <w:rFonts w:ascii="Times New Roman" w:eastAsia="Times New Roman" w:hAnsi="Times New Roman" w:cs="Times New Roman"/>
-          <w:color w:val="1F1F1F"/>
-          <w:sz w:val="28"/>
-          <w:szCs w:val="28"/>
-          <w:lang w:val="uk-UA" w:eastAsia="uk-UA"/>
-        </w:rPr>
-        <w:t>Скрипт:</w:t>
-      </w:r>
-      <w:r>
-        <w:rPr>
-          <w:rFonts w:ascii="Times New Roman" w:eastAsia="Times New Roman" w:hAnsi="Times New Roman" w:cs="Times New Roman"/>
-          <w:color w:val="1F1F1F"/>
-          <w:sz w:val="28"/>
-          <w:szCs w:val="28"/>
-          <w:lang w:val="en-US" w:eastAsia="uk-UA"/>
-        </w:rPr>
-        <w:t xml:space="preserve"> </w:t>
-      </w:r>
-    </w:p>
-    <w:p>
-      <w:pPr>
-        <w:rPr>
-          <w:sz w:val="28"/>
-          <w:szCs w:val="28"/>
-          <w:lang w:val="en-US"/>
-        </w:rPr>
-      </w:pPr>
-      <w:r>
-        <w:rPr>
-          <w:sz w:val="28"/>
-          <w:szCs w:val="28"/>
-          <w:lang w:val="en-US"/>
-        </w:rPr>
-        <w:t>CREATE OR REPLACE PROCEDURE assign_for_task(IN task_id INT, IN volunteer_id INT)</w:t>
-      </w:r>
-    </w:p>
-    <w:p>
-      <w:pPr>
-        <w:rPr>
-          <w:sz w:val="28"/>
-          <w:szCs w:val="28"/>
-          <w:lang w:val="en-US"/>
-        </w:rPr>
-      </w:pPr>
-      <w:r>
-        <w:rPr>
-          <w:sz w:val="28"/>
-          <w:szCs w:val="28"/>
-          <w:lang w:val="en-US"/>
-        </w:rPr>
-        <w:t>AS $body$</w:t>
-      </w:r>
-    </w:p>
-    <w:p>
-      <w:pPr>
-        <w:rPr>
-          <w:sz w:val="28"/>
-          <w:szCs w:val="28"/>
-          <w:lang w:val="en-US"/>
-        </w:rPr>
-      </w:pPr>
-      <w:r>
-        <w:rPr>
-          <w:sz w:val="28"/>
-          <w:szCs w:val="28"/>
-          <w:lang w:val="en-US"/>
-        </w:rPr>
-        <w:t>BEGIN</w:t>
-      </w:r>
-    </w:p>
-    <w:p>
-      <w:pPr>
-        <w:rPr>
-          <w:sz w:val="28"/>
-          <w:szCs w:val="28"/>
-          <w:lang w:val="en-US"/>
-        </w:rPr>
-      </w:pPr>
-      <w:r>
-        <w:rPr>
-          <w:sz w:val="28"/>
-          <w:szCs w:val="28"/>
-          <w:lang w:val="en-US"/>
-        </w:rPr>
-        <w:t>IF NOT EXISTS (</w:t>
-      </w:r>
-    </w:p>
-    <w:p>
-      <w:pPr>
-        <w:rPr>
-          <w:sz w:val="28"/>
-          <w:szCs w:val="28"/>
-          <w:lang w:val="en-US"/>
-        </w:rPr>
-      </w:pPr>
-      <w:r>
-        <w:rPr>
-          <w:sz w:val="28"/>
-          <w:szCs w:val="28"/>
-          <w:lang w:val="en-US"/>
-        </w:rPr>
-        <w:tab/>
-        <w:t>SELECT 1</w:t>
-      </w:r>
-    </w:p>
-    <w:p>
-      <w:pPr>
-        <w:rPr>
-          <w:sz w:val="28"/>
-          <w:szCs w:val="28"/>
-          <w:lang w:val="en-US"/>
-        </w:rPr>
-      </w:pPr>
-      <w:r>
-        <w:rPr>
-          <w:sz w:val="28"/>
-          <w:szCs w:val="28"/>
-          <w:lang w:val="en-US"/>
-        </w:rPr>
-        <w:tab/>
-        <w:t>FROM volunteer_task vt</w:t>
-      </w:r>
-    </w:p>
-    <w:p>
-      <w:pPr>
-        <w:rPr>
-          <w:sz w:val="28"/>
-          <w:szCs w:val="28"/>
-          <w:lang w:val="en-US"/>
-        </w:rPr>
-      </w:pPr>
-      <w:r>
-        <w:rPr>
-          <w:sz w:val="28"/>
-          <w:szCs w:val="28"/>
-          <w:lang w:val="en-US"/>
-        </w:rPr>
-        <w:tab/>
-        <w:t>WHERE vt.volunteer_id = $2</w:t>
-      </w:r>
-    </w:p>
-    <w:p>
-      <w:pPr>
-        <w:rPr>
-          <w:sz w:val="28"/>
-          <w:szCs w:val="28"/>
-          <w:lang w:val="en-US"/>
-        </w:rPr>
-      </w:pPr>
-      <w:r>
-        <w:rPr>
-          <w:sz w:val="28"/>
-          <w:szCs w:val="28"/>
-          <w:lang w:val="en-US"/>
-        </w:rPr>
-        <w:tab/>
-        <w:t>AND vt.task_id = $1</w:t>
-      </w:r>
-    </w:p>
-    <w:p>
-      <w:pPr>
-        <w:rPr>
-          <w:sz w:val="28"/>
-          <w:szCs w:val="28"/>
-          <w:lang w:val="en-US"/>
-        </w:rPr>
-      </w:pPr>
-      <w:r>
-        <w:rPr>
-          <w:sz w:val="28"/>
-          <w:szCs w:val="28"/>
-          <w:lang w:val="en-US"/>
-        </w:rPr>
-        <w:tab/>
-        <w:t>)</w:t>
-      </w:r>
-    </w:p>
-    <w:p>
-      <w:pPr>
-        <w:rPr>
-          <w:sz w:val="28"/>
-          <w:szCs w:val="28"/>
-          <w:lang w:val="en-US"/>
-        </w:rPr>
-      </w:pPr>
-      <w:r>
-        <w:rPr>
-          <w:sz w:val="28"/>
-          <w:szCs w:val="28"/>
-          <w:lang w:val="en-US"/>
-        </w:rPr>
-        <w:t>THEN</w:t>
-      </w:r>
-    </w:p>
-    <w:p>
-      <w:pPr>
-        <w:rPr>
-          <w:sz w:val="28"/>
-          <w:szCs w:val="28"/>
-          <w:lang w:val="en-US"/>
-        </w:rPr>
-      </w:pPr>
-      <w:r>
-        <w:rPr>
-          <w:sz w:val="28"/>
-          <w:szCs w:val="28"/>
-          <w:lang w:val="en-US"/>
-        </w:rPr>
-        <w:tab/>
-        <w:t xml:space="preserve">INSERT INTO volunteer_task (volunteer_id, task_id) </w:t>
-      </w:r>
-    </w:p>
-    <w:p>
-      <w:pPr>
-        <w:rPr>
-          <w:sz w:val="28"/>
-          <w:szCs w:val="28"/>
-          <w:lang w:val="en-US"/>
-        </w:rPr>
-      </w:pPr>
-      <w:r>
-        <w:rPr>
-          <w:sz w:val="28"/>
-          <w:szCs w:val="28"/>
-          <w:lang w:val="en-US"/>
-        </w:rPr>
-        <w:tab/>
-        <w:t>VALUES ($2, $1);</w:t>
-      </w:r>
-    </w:p>
-    <w:p>
-      <w:pPr>
-        <w:rPr>
-          <w:sz w:val="28"/>
-          <w:szCs w:val="28"/>
-          <w:lang w:val="en-US"/>
-        </w:rPr>
-      </w:pPr>
-      <w:r>
-        <w:rPr>
-          <w:sz w:val="28"/>
-          <w:szCs w:val="28"/>
-          <w:lang w:val="en-US"/>
-        </w:rPr>
-        <w:t>END IF;</w:t>
-      </w:r>
-    </w:p>
-    <w:p>
-      <w:pPr>
-        <w:rPr>
-          <w:sz w:val="28"/>
-          <w:szCs w:val="28"/>
-          <w:lang w:val="en-US"/>
-        </w:rPr>
-      </w:pPr>
-      <w:r>
-        <w:rPr>
-          <w:sz w:val="28"/>
-          <w:szCs w:val="28"/>
-          <w:lang w:val="en-US"/>
-        </w:rPr>
-        <w:lastRenderedPageBreak/>
-        <w:t>END</w:t>
-      </w:r>
-    </w:p>
-    <w:p>
-      <w:pPr>
-        <w:rPr>
-          <w:sz w:val="28"/>
-          <w:szCs w:val="28"/>
-          <w:lang w:val="en-US"/>
-        </w:rPr>
-      </w:pPr>
-      <w:r>
-        <w:rPr>
-          <w:sz w:val="28"/>
-          <w:szCs w:val="28"/>
-          <w:lang w:val="en-US"/>
-        </w:rPr>
-        <w:t>$body$</w:t>
-      </w:r>
-    </w:p>
-    <w:p>
-      <w:pPr>
-        <w:rPr>
-          <w:sz w:val="28"/>
-          <w:szCs w:val="28"/>
-          <w:lang w:val="en-US"/>
-        </w:rPr>
-      </w:pPr>
-      <w:r>
-        <w:rPr>
-          <w:sz w:val="28"/>
-          <w:szCs w:val="28"/>
-          <w:lang w:val="en-US"/>
-        </w:rPr>
-        <w:t>LANGUAGE plpgsql;</w:t>
-      </w:r>
-    </w:p>
-    <w:p>
-      <w:pPr>
-        <w:shd w:val="clear" w:color="auto" w:fill="FFFFFF"/>
-        <w:spacing w:before="360" w:after="360" w:line="240" w:lineRule="auto"/>
-        <w:rPr>
-          <w:rFonts w:ascii="Times New Roman" w:eastAsia="Times New Roman" w:hAnsi="Times New Roman" w:cs="Times New Roman"/>
-          <w:color w:val="1F1F1F"/>
-          <w:sz w:val="28"/>
-          <w:szCs w:val="28"/>
-          <w:lang w:val="en-US" w:eastAsia="uk-UA"/>
-        </w:rPr>
-      </w:pPr>
-      <w:r>
-        <w:rPr>
-          <w:rFonts w:ascii="Times New Roman" w:eastAsia="Times New Roman" w:hAnsi="Times New Roman" w:cs="Times New Roman"/>
-          <w:color w:val="1F1F1F"/>
-          <w:sz w:val="28"/>
-          <w:szCs w:val="28"/>
-          <w:lang w:val="uk-UA" w:eastAsia="uk-UA"/>
-        </w:rPr>
-        <w:t>Процедура №</w:t>
-      </w:r>
-      <w:r>
-        <w:rPr>
-          <w:rFonts w:ascii="Times New Roman" w:eastAsia="Times New Roman" w:hAnsi="Times New Roman" w:cs="Times New Roman"/>
-          <w:color w:val="1F1F1F"/>
-          <w:sz w:val="28"/>
-          <w:szCs w:val="28"/>
-          <w:lang w:val="en-US" w:eastAsia="uk-UA"/>
-        </w:rPr>
-        <w:t>2</w:t>
-      </w:r>
-    </w:p>
-    <w:p>
-      <w:pPr>
-        <w:shd w:val="clear" w:color="auto" w:fill="FFFFFF"/>
-        <w:spacing w:before="360" w:after="360" w:line="240" w:lineRule="auto"/>
-        <w:rPr>
-          <w:rFonts w:ascii="Times New Roman" w:eastAsia="Times New Roman" w:hAnsi="Times New Roman" w:cs="Times New Roman"/>
-          <w:color w:val="1F1F1F"/>
-          <w:sz w:val="28"/>
-          <w:szCs w:val="28"/>
-          <w:lang w:val="uk-UA" w:eastAsia="uk-UA"/>
-        </w:rPr>
-      </w:pPr>
-      <w:r>
-        <w:rPr>
-          <w:rFonts w:ascii="Times New Roman" w:eastAsia="Times New Roman" w:hAnsi="Times New Roman" w:cs="Times New Roman"/>
-          <w:color w:val="1F1F1F"/>
-          <w:sz w:val="28"/>
-          <w:szCs w:val="28"/>
-          <w:lang w:val="uk-UA" w:eastAsia="uk-UA"/>
-        </w:rPr>
-        <w:t>Призначення:</w:t>
-      </w:r>
-      <w:r>
-        <w:rPr>
-          <w:rFonts w:ascii="Times New Roman" w:eastAsia="Times New Roman" w:hAnsi="Times New Roman" w:cs="Times New Roman"/>
-          <w:color w:val="1F1F1F"/>
-          <w:sz w:val="28"/>
-          <w:szCs w:val="28"/>
-          <w:lang w:val="uk-UA" w:eastAsia="uk-UA"/>
-        </w:rPr>
-        <w:t xml:space="preserve"> ведуча процедура</w:t>
-      </w:r>
-      <w:r>
-        <w:rPr>
-          <w:rFonts w:ascii="Times New Roman" w:eastAsia="Times New Roman" w:hAnsi="Times New Roman" w:cs="Times New Roman"/>
-          <w:color w:val="1F1F1F"/>
-          <w:sz w:val="28"/>
-          <w:szCs w:val="28"/>
-          <w:lang w:val="uk-UA" w:eastAsia="uk-UA"/>
-        </w:rPr>
-        <w:t xml:space="preserve"> </w:t>
-      </w:r>
-      <w:r>
-        <w:rPr>
-          <w:rFonts w:ascii="Times New Roman" w:eastAsia="Times New Roman" w:hAnsi="Times New Roman" w:cs="Times New Roman"/>
-          <w:color w:val="1F1F1F"/>
-          <w:sz w:val="28"/>
-          <w:szCs w:val="28"/>
-          <w:lang w:val="uk-UA" w:eastAsia="uk-UA"/>
-        </w:rPr>
-        <w:t>роздачі завдань волонтерам, виступає в ролі агрегатора</w:t>
-      </w:r>
-      <w:r>
-        <w:rPr>
-          <w:rFonts w:ascii="Times New Roman" w:eastAsia="Times New Roman" w:hAnsi="Times New Roman" w:cs="Times New Roman"/>
-          <w:color w:val="1F1F1F"/>
-          <w:sz w:val="28"/>
-          <w:szCs w:val="28"/>
-          <w:lang w:val="uk-UA" w:eastAsia="uk-UA"/>
-        </w:rPr>
-        <w:t>.</w:t>
-      </w:r>
-    </w:p>
-    <w:p>
-      <w:pPr>
-        <w:shd w:val="clear" w:color="auto" w:fill="FFFFFF"/>
-        <w:spacing w:before="360" w:after="360" w:line="360" w:lineRule="auto"/>
-        <w:rPr>
-          <w:rFonts w:ascii="Times New Roman" w:eastAsia="Times New Roman" w:hAnsi="Times New Roman" w:cs="Times New Roman"/>
-          <w:color w:val="1F1F1F"/>
-          <w:sz w:val="28"/>
-          <w:szCs w:val="28"/>
-          <w:lang w:val="uk-UA" w:eastAsia="uk-UA"/>
-        </w:rPr>
-      </w:pPr>
-      <w:r>
-        <w:rPr>
-          <w:rFonts w:ascii="Times New Roman" w:eastAsia="Times New Roman" w:hAnsi="Times New Roman" w:cs="Times New Roman"/>
-          <w:color w:val="1F1F1F"/>
-          <w:sz w:val="28"/>
-          <w:szCs w:val="28"/>
-          <w:lang w:val="uk-UA" w:eastAsia="uk-UA"/>
-        </w:rPr>
-        <w:t>Бізнес-процес</w:t>
-      </w:r>
-      <w:r>
-        <w:rPr>
-          <w:rFonts w:ascii="Times New Roman" w:eastAsia="Times New Roman" w:hAnsi="Times New Roman" w:cs="Times New Roman"/>
-          <w:color w:val="1F1F1F"/>
-          <w:sz w:val="28"/>
-          <w:szCs w:val="28"/>
-          <w:lang w:val="en-US" w:eastAsia="uk-UA"/>
-        </w:rPr>
-        <w:t>:</w:t>
-      </w:r>
-      <w:r>
-        <w:rPr>
-          <w:rFonts w:ascii="Times New Roman" w:eastAsia="Times New Roman" w:hAnsi="Times New Roman" w:cs="Times New Roman"/>
-          <w:color w:val="1F1F1F"/>
-          <w:sz w:val="28"/>
-          <w:szCs w:val="28"/>
-          <w:lang w:val="uk-UA" w:eastAsia="uk-UA"/>
-        </w:rPr>
-        <w:t xml:space="preserve"> </w:t>
-      </w:r>
-      <w:r>
-        <w:rPr>
-          <w:rFonts w:ascii="Times New Roman" w:eastAsia="Times New Roman" w:hAnsi="Times New Roman" w:cs="Times New Roman"/>
-          <w:color w:val="1F1F1F"/>
-          <w:sz w:val="28"/>
-          <w:szCs w:val="28"/>
-          <w:lang w:val="uk-UA" w:eastAsia="uk-UA"/>
-        </w:rPr>
-        <w:t xml:space="preserve">прийняття зважених рішень щодо призначення тих чи інших кандидатів </w:t>
-      </w:r>
-      <w:r>
-        <w:rPr>
-          <w:rFonts w:ascii="Times New Roman" w:eastAsia="Times New Roman" w:hAnsi="Times New Roman" w:cs="Times New Roman"/>
-          <w:color w:val="1F1F1F"/>
-          <w:sz w:val="28"/>
-          <w:szCs w:val="28"/>
-          <w:lang w:val="uk-UA" w:eastAsia="uk-UA"/>
-        </w:rPr>
-        <w:t>на виконання доручень</w:t>
-      </w:r>
-      <w:r>
-        <w:rPr>
-          <w:rFonts w:ascii="Times New Roman" w:eastAsia="Times New Roman" w:hAnsi="Times New Roman" w:cs="Times New Roman"/>
-          <w:color w:val="1F1F1F"/>
-          <w:sz w:val="28"/>
-          <w:szCs w:val="28"/>
-          <w:lang w:val="uk-UA" w:eastAsia="uk-UA"/>
-        </w:rPr>
-        <w:t>.</w:t>
-      </w:r>
-      <w:r>
-        <w:rPr>
-          <w:rFonts w:ascii="Times New Roman" w:eastAsia="Times New Roman" w:hAnsi="Times New Roman" w:cs="Times New Roman"/>
-          <w:color w:val="1F1F1F"/>
-          <w:sz w:val="28"/>
-          <w:szCs w:val="28"/>
-          <w:lang w:val="uk-UA" w:eastAsia="uk-UA"/>
-        </w:rPr>
-        <w:t xml:space="preserve"> </w:t>
       </w:r>
     </w:p>
     <w:p>
@@ -42887,6 +42338,7 @@
         <w:jc w:val="both"/>
         <w:rPr>
           <w:rFonts w:ascii="Times New Roman" w:eastAsia="Times New Roman" w:hAnsi="Times New Roman" w:cs="Times New Roman"/>
+          <w:color w:val="1F1F1F"/>
           <w:sz w:val="28"/>
           <w:szCs w:val="28"/>
           <w:lang w:val="uk-UA" w:eastAsia="uk-UA"/>
@@ -42895,20 +42347,53 @@
       <w:r>
         <w:rPr>
           <w:rFonts w:ascii="Times New Roman" w:eastAsia="Times New Roman" w:hAnsi="Times New Roman" w:cs="Times New Roman"/>
+          <w:color w:val="1F1F1F"/>
           <w:sz w:val="28"/>
           <w:szCs w:val="28"/>
           <w:lang w:val="uk-UA" w:eastAsia="uk-UA"/>
         </w:rPr>
-        <w:t>Словесний опис</w:t>
+        <w:t>Бізнес-процес: процедура є компонентом одного з центральних процесів, а саме процесу багатофакторного підбору кандидатів</w:t>
       </w:r>
       <w:r>
         <w:rPr>
           <w:rFonts w:ascii="Times New Roman" w:eastAsia="Times New Roman" w:hAnsi="Times New Roman" w:cs="Times New Roman"/>
+          <w:color w:val="1F1F1F"/>
           <w:sz w:val="28"/>
           <w:szCs w:val="28"/>
           <w:lang w:val="uk-UA" w:eastAsia="uk-UA"/>
         </w:rPr>
-        <w:t xml:space="preserve">: </w:t>
+        <w:t xml:space="preserve"> на роль учасників активності</w:t>
+      </w:r>
+      <w:r>
+        <w:rPr>
+          <w:rFonts w:ascii="Times New Roman" w:eastAsia="Times New Roman" w:hAnsi="Times New Roman" w:cs="Times New Roman"/>
+          <w:color w:val="1F1F1F"/>
+          <w:sz w:val="28"/>
+          <w:szCs w:val="28"/>
+          <w:lang w:val="uk-UA" w:eastAsia="uk-UA"/>
+        </w:rPr>
+        <w:t xml:space="preserve"> </w:t>
+      </w:r>
+    </w:p>
+    <w:p>
+      <w:pPr>
+        <w:spacing w:line="360" w:lineRule="auto"/>
+        <w:jc w:val="both"/>
+        <w:rPr>
+          <w:rFonts w:ascii="Times New Roman" w:hAnsi="Times New Roman" w:cs="Times New Roman"/>
+          <w:sz w:val="28"/>
+          <w:szCs w:val="28"/>
+          <w:lang w:val="uk-UA"/>
+        </w:rPr>
+      </w:pPr>
+      <w:r>
+        <w:rPr>
+          <w:rFonts w:ascii="Times New Roman" w:hAnsi="Times New Roman" w:cs="Times New Roman"/>
+          <w:sz w:val="28"/>
+          <w:szCs w:val="28"/>
+          <w:lang w:val="uk-UA"/>
+        </w:rPr>
+        <w:t xml:space="preserve">Словесний опис: </w:t>
       </w:r>
       <w:r>
         <w:rPr>
@@ -42926,133 +42411,7 @@
           <w:szCs w:val="28"/>
           <w:lang w:val="uk-UA"/>
         </w:rPr>
-        <w:t xml:space="preserve">роцедура автоматизує призначення волонтерів до завдань з урахуванням навичок та обмеження годин. </w:t>
-      </w:r>
-      <w:r>
-        <w:rPr>
-          <w:rFonts w:ascii="Times New Roman" w:hAnsi="Times New Roman" w:cs="Times New Roman"/>
-          <w:sz w:val="28"/>
-          <w:szCs w:val="28"/>
-          <w:lang w:val="uk-UA"/>
-        </w:rPr>
-        <w:t>У якості параметрів прий</w:t>
-      </w:r>
-      <w:r>
-        <w:rPr>
-          <w:rFonts w:ascii="Times New Roman" w:hAnsi="Times New Roman" w:cs="Times New Roman"/>
-          <w:sz w:val="28"/>
-          <w:szCs w:val="28"/>
-          <w:lang w:val="uk-UA"/>
-        </w:rPr>
-        <w:t xml:space="preserve">має ідентифікатор завдання, </w:t>
-      </w:r>
-      <w:r>
-        <w:rPr>
-          <w:rFonts w:ascii="Times New Roman" w:hAnsi="Times New Roman" w:cs="Times New Roman"/>
-          <w:sz w:val="28"/>
-          <w:szCs w:val="28"/>
-          <w:lang w:val="uk-UA"/>
-        </w:rPr>
-        <w:t>список</w:t>
-      </w:r>
-      <w:r>
-        <w:rPr>
-          <w:rFonts w:ascii="Times New Roman" w:hAnsi="Times New Roman" w:cs="Times New Roman"/>
-          <w:sz w:val="28"/>
-          <w:szCs w:val="28"/>
-          <w:lang w:val="uk-UA"/>
-        </w:rPr>
-        <w:t xml:space="preserve"> волонтерів та </w:t>
-      </w:r>
-      <w:r>
-        <w:rPr>
-          <w:rFonts w:ascii="Times New Roman" w:hAnsi="Times New Roman" w:cs="Times New Roman"/>
-          <w:sz w:val="28"/>
-          <w:szCs w:val="28"/>
-          <w:lang w:val="uk-UA"/>
-        </w:rPr>
-        <w:t>регламентований</w:t>
-      </w:r>
-      <w:r>
-        <w:rPr>
-          <w:rFonts w:ascii="Times New Roman" w:hAnsi="Times New Roman" w:cs="Times New Roman"/>
-          <w:sz w:val="28"/>
-          <w:szCs w:val="28"/>
-          <w:lang w:val="uk-UA"/>
-        </w:rPr>
-        <w:t xml:space="preserve"> ліміт годин. </w:t>
-      </w:r>
-      <w:r>
-        <w:rPr>
-          <w:rFonts w:ascii="Times New Roman" w:hAnsi="Times New Roman" w:cs="Times New Roman"/>
-          <w:sz w:val="28"/>
-          <w:szCs w:val="28"/>
-          <w:lang w:val="uk-UA"/>
-        </w:rPr>
-        <w:t xml:space="preserve">Ретельно аналізує </w:t>
-      </w:r>
-      <w:r>
-        <w:rPr>
-          <w:rFonts w:ascii="Times New Roman" w:hAnsi="Times New Roman" w:cs="Times New Roman"/>
-          <w:sz w:val="28"/>
-          <w:szCs w:val="28"/>
-          <w:lang w:val="uk-UA"/>
-        </w:rPr>
-        <w:t xml:space="preserve">стан завдання та наявність необхідних навичок. Якщо потрібно, оцінює компетентність волонтерів та призначає їх, дотримуючись </w:t>
-      </w:r>
-      <w:r>
-        <w:rPr>
-          <w:rFonts w:ascii="Times New Roman" w:hAnsi="Times New Roman" w:cs="Times New Roman"/>
-          <w:sz w:val="28"/>
-          <w:szCs w:val="28"/>
-          <w:lang w:val="uk-UA"/>
-        </w:rPr>
-        <w:t>обмежень</w:t>
-      </w:r>
-      <w:r>
-        <w:rPr>
-          <w:rFonts w:ascii="Times New Roman" w:hAnsi="Times New Roman" w:cs="Times New Roman"/>
-          <w:sz w:val="28"/>
-          <w:szCs w:val="28"/>
-          <w:lang w:val="uk-UA"/>
-        </w:rPr>
-        <w:t xml:space="preserve">. У разі успіху змінює стан завдання та виводить повідомлення. </w:t>
-      </w:r>
-      <w:r>
-        <w:rPr>
-          <w:rFonts w:ascii="Times New Roman" w:hAnsi="Times New Roman" w:cs="Times New Roman"/>
-          <w:sz w:val="28"/>
-          <w:szCs w:val="28"/>
-          <w:lang w:val="uk-UA"/>
-        </w:rPr>
-        <w:t xml:space="preserve">Коли щось порушує рекомендації, </w:t>
-      </w:r>
-      <w:r>
-        <w:rPr>
-          <w:rFonts w:ascii="Times New Roman" w:hAnsi="Times New Roman" w:cs="Times New Roman"/>
-          <w:sz w:val="28"/>
-          <w:szCs w:val="28"/>
-          <w:lang w:val="uk-UA"/>
-        </w:rPr>
-        <w:t>генерує помилку з</w:t>
-      </w:r>
-      <w:r>
-        <w:rPr>
-          <w:rFonts w:ascii="Times New Roman" w:hAnsi="Times New Roman" w:cs="Times New Roman"/>
-          <w:sz w:val="28"/>
-          <w:szCs w:val="28"/>
-          <w:lang w:val="uk-UA"/>
-        </w:rPr>
-        <w:t>і стислим тлумаченням походження</w:t>
-      </w:r>
-      <w:r>
-        <w:rPr>
-          <w:rFonts w:ascii="Times New Roman" w:hAnsi="Times New Roman" w:cs="Times New Roman"/>
-          <w:sz w:val="28"/>
-          <w:szCs w:val="28"/>
-          <w:lang w:val="uk-UA"/>
-        </w:rPr>
-        <w:t>.</w:t>
+        <w:t>роцедура перевіряє, чи не існує вже відповідного запису у таблиці volunteer_task для вказаної пари волонтера та завдання. Якщо запис не існує, то виконується вставка нового запису з вказаними значеннями волонтера та завдання.</w:t>
       </w:r>
     </w:p>
     <w:p>
@@ -43093,6 +42452,704 @@
         <w:rPr>
           <w:sz w:val="28"/>
           <w:szCs w:val="28"/>
+          <w:lang w:val="en-US"/>
+        </w:rPr>
+      </w:pPr>
+      <w:r>
+        <w:rPr>
+          <w:sz w:val="28"/>
+          <w:szCs w:val="28"/>
+          <w:lang w:val="en-US"/>
+        </w:rPr>
+        <w:t>CREATE OR REPLACE PROCEDURE assign_for_task(IN task_id INT, IN volunteer_id INT)</w:t>
+      </w:r>
+    </w:p>
+    <w:p>
+      <w:pPr>
+        <w:rPr>
+          <w:sz w:val="28"/>
+          <w:szCs w:val="28"/>
+          <w:lang w:val="en-US"/>
+        </w:rPr>
+      </w:pPr>
+      <w:r>
+        <w:rPr>
+          <w:sz w:val="28"/>
+          <w:szCs w:val="28"/>
+          <w:lang w:val="en-US"/>
+        </w:rPr>
+        <w:t>AS $body$</w:t>
+      </w:r>
+    </w:p>
+    <w:p>
+      <w:pPr>
+        <w:rPr>
+          <w:sz w:val="28"/>
+          <w:szCs w:val="28"/>
+          <w:lang w:val="en-US"/>
+        </w:rPr>
+      </w:pPr>
+      <w:r>
+        <w:rPr>
+          <w:sz w:val="28"/>
+          <w:szCs w:val="28"/>
+          <w:lang w:val="en-US"/>
+        </w:rPr>
+        <w:t>BEGIN</w:t>
+      </w:r>
+    </w:p>
+    <w:p>
+      <w:pPr>
+        <w:rPr>
+          <w:sz w:val="28"/>
+          <w:szCs w:val="28"/>
+          <w:lang w:val="en-US"/>
+        </w:rPr>
+      </w:pPr>
+      <w:r>
+        <w:rPr>
+          <w:sz w:val="28"/>
+          <w:szCs w:val="28"/>
+          <w:lang w:val="en-US"/>
+        </w:rPr>
+        <w:t>IF NOT EXISTS (</w:t>
+      </w:r>
+    </w:p>
+    <w:p>
+      <w:pPr>
+        <w:rPr>
+          <w:sz w:val="28"/>
+          <w:szCs w:val="28"/>
+          <w:lang w:val="en-US"/>
+        </w:rPr>
+      </w:pPr>
+      <w:r>
+        <w:rPr>
+          <w:sz w:val="28"/>
+          <w:szCs w:val="28"/>
+          <w:lang w:val="en-US"/>
+        </w:rPr>
+        <w:tab/>
+        <w:t>SELECT 1</w:t>
+      </w:r>
+    </w:p>
+    <w:p>
+      <w:pPr>
+        <w:rPr>
+          <w:sz w:val="28"/>
+          <w:szCs w:val="28"/>
+          <w:lang w:val="en-US"/>
+        </w:rPr>
+      </w:pPr>
+      <w:r>
+        <w:rPr>
+          <w:sz w:val="28"/>
+          <w:szCs w:val="28"/>
+          <w:lang w:val="en-US"/>
+        </w:rPr>
+        <w:tab/>
+        <w:t>FROM volunteer_task vt</w:t>
+      </w:r>
+    </w:p>
+    <w:p>
+      <w:pPr>
+        <w:rPr>
+          <w:sz w:val="28"/>
+          <w:szCs w:val="28"/>
+          <w:lang w:val="en-US"/>
+        </w:rPr>
+      </w:pPr>
+      <w:r>
+        <w:rPr>
+          <w:sz w:val="28"/>
+          <w:szCs w:val="28"/>
+          <w:lang w:val="en-US"/>
+        </w:rPr>
+        <w:tab/>
+        <w:t>WHERE vt.volunteer_id = $2</w:t>
+      </w:r>
+    </w:p>
+    <w:p>
+      <w:pPr>
+        <w:rPr>
+          <w:sz w:val="28"/>
+          <w:szCs w:val="28"/>
+          <w:lang w:val="en-US"/>
+        </w:rPr>
+      </w:pPr>
+      <w:r>
+        <w:rPr>
+          <w:sz w:val="28"/>
+          <w:szCs w:val="28"/>
+          <w:lang w:val="en-US"/>
+        </w:rPr>
+        <w:tab/>
+        <w:t>AND vt.task_id = $1</w:t>
+      </w:r>
+    </w:p>
+    <w:p>
+      <w:pPr>
+        <w:rPr>
+          <w:sz w:val="28"/>
+          <w:szCs w:val="28"/>
+          <w:lang w:val="en-US"/>
+        </w:rPr>
+      </w:pPr>
+      <w:r>
+        <w:rPr>
+          <w:sz w:val="28"/>
+          <w:szCs w:val="28"/>
+          <w:lang w:val="en-US"/>
+        </w:rPr>
+        <w:tab/>
+        <w:t>)</w:t>
+      </w:r>
+    </w:p>
+    <w:p>
+      <w:pPr>
+        <w:rPr>
+          <w:sz w:val="28"/>
+          <w:szCs w:val="28"/>
+          <w:lang w:val="en-US"/>
+        </w:rPr>
+      </w:pPr>
+      <w:r>
+        <w:rPr>
+          <w:sz w:val="28"/>
+          <w:szCs w:val="28"/>
+          <w:lang w:val="en-US"/>
+        </w:rPr>
+        <w:t>THEN</w:t>
+      </w:r>
+    </w:p>
+    <w:p>
+      <w:pPr>
+        <w:rPr>
+          <w:sz w:val="28"/>
+          <w:szCs w:val="28"/>
+          <w:lang w:val="en-US"/>
+        </w:rPr>
+      </w:pPr>
+      <w:r>
+        <w:rPr>
+          <w:sz w:val="28"/>
+          <w:szCs w:val="28"/>
+          <w:lang w:val="en-US"/>
+        </w:rPr>
+        <w:tab/>
+        <w:t xml:space="preserve">INSERT INTO volunteer_task (volunteer_id, task_id) </w:t>
+      </w:r>
+    </w:p>
+    <w:p>
+      <w:pPr>
+        <w:rPr>
+          <w:sz w:val="28"/>
+          <w:szCs w:val="28"/>
+          <w:lang w:val="en-US"/>
+        </w:rPr>
+      </w:pPr>
+      <w:r>
+        <w:rPr>
+          <w:sz w:val="28"/>
+          <w:szCs w:val="28"/>
+          <w:lang w:val="en-US"/>
+        </w:rPr>
+        <w:tab/>
+        <w:t>VALUES ($2, $1);</w:t>
+      </w:r>
+    </w:p>
+    <w:p>
+      <w:pPr>
+        <w:rPr>
+          <w:sz w:val="28"/>
+          <w:szCs w:val="28"/>
+          <w:lang w:val="en-US"/>
+        </w:rPr>
+      </w:pPr>
+      <w:r>
+        <w:rPr>
+          <w:sz w:val="28"/>
+          <w:szCs w:val="28"/>
+          <w:lang w:val="en-US"/>
+        </w:rPr>
+        <w:t>END IF;</w:t>
+      </w:r>
+    </w:p>
+    <w:p>
+      <w:pPr>
+        <w:rPr>
+          <w:sz w:val="28"/>
+          <w:szCs w:val="28"/>
+          <w:lang w:val="en-US"/>
+        </w:rPr>
+      </w:pPr>
+      <w:r>
+        <w:rPr>
+          <w:sz w:val="28"/>
+          <w:szCs w:val="28"/>
+          <w:lang w:val="en-US"/>
+        </w:rPr>
+        <w:lastRenderedPageBreak/>
+        <w:t>END</w:t>
+      </w:r>
+    </w:p>
+    <w:p>
+      <w:pPr>
+        <w:rPr>
+          <w:sz w:val="28"/>
+          <w:szCs w:val="28"/>
+          <w:lang w:val="en-US"/>
+        </w:rPr>
+      </w:pPr>
+      <w:r>
+        <w:rPr>
+          <w:sz w:val="28"/>
+          <w:szCs w:val="28"/>
+          <w:lang w:val="en-US"/>
+        </w:rPr>
+        <w:t>$body$</w:t>
+      </w:r>
+    </w:p>
+    <w:p>
+      <w:pPr>
+        <w:rPr>
+          <w:sz w:val="28"/>
+          <w:szCs w:val="28"/>
+          <w:lang w:val="en-US"/>
+        </w:rPr>
+      </w:pPr>
+      <w:r>
+        <w:rPr>
+          <w:sz w:val="28"/>
+          <w:szCs w:val="28"/>
+          <w:lang w:val="en-US"/>
+        </w:rPr>
+        <w:t>LANGUAGE plpgsql;</w:t>
+      </w:r>
+    </w:p>
+    <w:p>
+      <w:pPr>
+        <w:rPr>
+          <w:sz w:val="28"/>
+          <w:szCs w:val="28"/>
+          <w:lang w:val="en-US"/>
+        </w:rPr>
+      </w:pPr>
+    </w:p>
+    <w:p>
+      <w:pPr>
+        <w:shd w:val="clear" w:color="auto" w:fill="FFFFFF"/>
+        <w:spacing w:before="360" w:after="360" w:line="240" w:lineRule="auto"/>
+        <w:rPr>
+          <w:rFonts w:ascii="Times New Roman" w:eastAsia="Times New Roman" w:hAnsi="Times New Roman" w:cs="Times New Roman"/>
+          <w:color w:val="1F1F1F"/>
+          <w:sz w:val="28"/>
+          <w:szCs w:val="28"/>
+          <w:lang w:val="en-US" w:eastAsia="uk-UA"/>
+        </w:rPr>
+      </w:pPr>
+      <w:r>
+        <w:rPr>
+          <w:rFonts w:ascii="Times New Roman" w:eastAsia="Times New Roman" w:hAnsi="Times New Roman" w:cs="Times New Roman"/>
+          <w:color w:val="1F1F1F"/>
+          <w:sz w:val="28"/>
+          <w:szCs w:val="28"/>
+          <w:lang w:val="uk-UA" w:eastAsia="uk-UA"/>
+        </w:rPr>
+        <w:t>Процедура №</w:t>
+      </w:r>
+      <w:r>
+        <w:rPr>
+          <w:rFonts w:ascii="Times New Roman" w:eastAsia="Times New Roman" w:hAnsi="Times New Roman" w:cs="Times New Roman"/>
+          <w:color w:val="1F1F1F"/>
+          <w:sz w:val="28"/>
+          <w:szCs w:val="28"/>
+          <w:lang w:val="en-US" w:eastAsia="uk-UA"/>
+        </w:rPr>
+        <w:t>2</w:t>
+      </w:r>
+    </w:p>
+    <w:p>
+      <w:pPr>
+        <w:shd w:val="clear" w:color="auto" w:fill="FFFFFF"/>
+        <w:spacing w:before="360" w:after="360" w:line="240" w:lineRule="auto"/>
+        <w:jc w:val="both"/>
+        <w:rPr>
+          <w:rFonts w:ascii="Times New Roman" w:eastAsia="Times New Roman" w:hAnsi="Times New Roman" w:cs="Times New Roman"/>
+          <w:color w:val="1F1F1F"/>
+          <w:sz w:val="28"/>
+          <w:szCs w:val="28"/>
+          <w:lang w:val="uk-UA" w:eastAsia="uk-UA"/>
+        </w:rPr>
+      </w:pPr>
+      <w:r>
+        <w:rPr>
+          <w:rFonts w:ascii="Times New Roman" w:eastAsia="Times New Roman" w:hAnsi="Times New Roman" w:cs="Times New Roman"/>
+          <w:color w:val="1F1F1F"/>
+          <w:sz w:val="28"/>
+          <w:szCs w:val="28"/>
+          <w:lang w:val="uk-UA" w:eastAsia="uk-UA"/>
+        </w:rPr>
+        <w:t>Призначення:</w:t>
+      </w:r>
+      <w:r>
+        <w:rPr>
+          <w:rFonts w:ascii="Times New Roman" w:eastAsia="Times New Roman" w:hAnsi="Times New Roman" w:cs="Times New Roman"/>
+          <w:color w:val="1F1F1F"/>
+          <w:sz w:val="28"/>
+          <w:szCs w:val="28"/>
+          <w:lang w:val="uk-UA" w:eastAsia="uk-UA"/>
+        </w:rPr>
+        <w:t xml:space="preserve"> ведуча процедура</w:t>
+      </w:r>
+      <w:r>
+        <w:rPr>
+          <w:rFonts w:ascii="Times New Roman" w:eastAsia="Times New Roman" w:hAnsi="Times New Roman" w:cs="Times New Roman"/>
+          <w:color w:val="1F1F1F"/>
+          <w:sz w:val="28"/>
+          <w:szCs w:val="28"/>
+          <w:lang w:val="uk-UA" w:eastAsia="uk-UA"/>
+        </w:rPr>
+        <w:t xml:space="preserve"> </w:t>
+      </w:r>
+      <w:r>
+        <w:rPr>
+          <w:rFonts w:ascii="Times New Roman" w:eastAsia="Times New Roman" w:hAnsi="Times New Roman" w:cs="Times New Roman"/>
+          <w:color w:val="1F1F1F"/>
+          <w:sz w:val="28"/>
+          <w:szCs w:val="28"/>
+          <w:lang w:val="uk-UA" w:eastAsia="uk-UA"/>
+        </w:rPr>
+        <w:t>роздачі завдань волонтерам, виступає в ролі</w:t>
+      </w:r>
+      <w:r>
+        <w:rPr>
+          <w:rFonts w:ascii="Times New Roman" w:eastAsia="Times New Roman" w:hAnsi="Times New Roman" w:cs="Times New Roman"/>
+          <w:color w:val="1F1F1F"/>
+          <w:sz w:val="28"/>
+          <w:szCs w:val="28"/>
+          <w:lang w:val="en-US" w:eastAsia="uk-UA"/>
+        </w:rPr>
+        <w:t xml:space="preserve"> </w:t>
+      </w:r>
+      <w:r>
+        <w:rPr>
+          <w:rFonts w:ascii="Times New Roman" w:eastAsia="Times New Roman" w:hAnsi="Times New Roman" w:cs="Times New Roman"/>
+          <w:color w:val="1F1F1F"/>
+          <w:sz w:val="28"/>
+          <w:szCs w:val="28"/>
+          <w:lang w:val="uk-UA" w:eastAsia="uk-UA"/>
+        </w:rPr>
+        <w:t>агрегатора</w:t>
+      </w:r>
+      <w:r>
+        <w:rPr>
+          <w:rFonts w:ascii="Times New Roman" w:eastAsia="Times New Roman" w:hAnsi="Times New Roman" w:cs="Times New Roman"/>
+          <w:color w:val="1F1F1F"/>
+          <w:sz w:val="28"/>
+          <w:szCs w:val="28"/>
+          <w:lang w:val="uk-UA" w:eastAsia="uk-UA"/>
+        </w:rPr>
+        <w:t>.</w:t>
+      </w:r>
+    </w:p>
+    <w:p>
+      <w:pPr>
+        <w:shd w:val="clear" w:color="auto" w:fill="FFFFFF"/>
+        <w:spacing w:before="360" w:after="360" w:line="360" w:lineRule="auto"/>
+        <w:jc w:val="both"/>
+        <w:rPr>
+          <w:rFonts w:ascii="Times New Roman" w:eastAsia="Times New Roman" w:hAnsi="Times New Roman" w:cs="Times New Roman"/>
+          <w:color w:val="1F1F1F"/>
+          <w:sz w:val="28"/>
+          <w:szCs w:val="28"/>
+          <w:lang w:val="uk-UA" w:eastAsia="uk-UA"/>
+        </w:rPr>
+      </w:pPr>
+      <w:r>
+        <w:rPr>
+          <w:rFonts w:ascii="Times New Roman" w:eastAsia="Times New Roman" w:hAnsi="Times New Roman" w:cs="Times New Roman"/>
+          <w:color w:val="1F1F1F"/>
+          <w:sz w:val="28"/>
+          <w:szCs w:val="28"/>
+          <w:lang w:val="uk-UA" w:eastAsia="uk-UA"/>
+        </w:rPr>
+        <w:t>Бізнес-процес</w:t>
+      </w:r>
+      <w:r>
+        <w:rPr>
+          <w:rFonts w:ascii="Times New Roman" w:eastAsia="Times New Roman" w:hAnsi="Times New Roman" w:cs="Times New Roman"/>
+          <w:color w:val="1F1F1F"/>
+          <w:sz w:val="28"/>
+          <w:szCs w:val="28"/>
+          <w:lang w:val="en-US" w:eastAsia="uk-UA"/>
+        </w:rPr>
+        <w:t>:</w:t>
+      </w:r>
+      <w:r>
+        <w:rPr>
+          <w:rFonts w:ascii="Times New Roman" w:eastAsia="Times New Roman" w:hAnsi="Times New Roman" w:cs="Times New Roman"/>
+          <w:color w:val="1F1F1F"/>
+          <w:sz w:val="28"/>
+          <w:szCs w:val="28"/>
+          <w:lang w:val="uk-UA" w:eastAsia="uk-UA"/>
+        </w:rPr>
+        <w:t xml:space="preserve"> </w:t>
+      </w:r>
+      <w:r>
+        <w:rPr>
+          <w:rFonts w:ascii="Times New Roman" w:eastAsia="Times New Roman" w:hAnsi="Times New Roman" w:cs="Times New Roman"/>
+          <w:color w:val="1F1F1F"/>
+          <w:sz w:val="28"/>
+          <w:szCs w:val="28"/>
+          <w:lang w:val="uk-UA" w:eastAsia="uk-UA"/>
+        </w:rPr>
+        <w:t xml:space="preserve">прийняття зважених рішень щодо призначення тих чи інших кандидатів </w:t>
+      </w:r>
+      <w:r>
+        <w:rPr>
+          <w:rFonts w:ascii="Times New Roman" w:eastAsia="Times New Roman" w:hAnsi="Times New Roman" w:cs="Times New Roman"/>
+          <w:color w:val="1F1F1F"/>
+          <w:sz w:val="28"/>
+          <w:szCs w:val="28"/>
+          <w:lang w:val="uk-UA" w:eastAsia="uk-UA"/>
+        </w:rPr>
+        <w:t>на виконання доручень</w:t>
+      </w:r>
+      <w:r>
+        <w:rPr>
+          <w:rFonts w:ascii="Times New Roman" w:eastAsia="Times New Roman" w:hAnsi="Times New Roman" w:cs="Times New Roman"/>
+          <w:color w:val="1F1F1F"/>
+          <w:sz w:val="28"/>
+          <w:szCs w:val="28"/>
+          <w:lang w:val="uk-UA" w:eastAsia="uk-UA"/>
+        </w:rPr>
+        <w:t>.</w:t>
+      </w:r>
+      <w:r>
+        <w:rPr>
+          <w:rFonts w:ascii="Times New Roman" w:eastAsia="Times New Roman" w:hAnsi="Times New Roman" w:cs="Times New Roman"/>
+          <w:color w:val="1F1F1F"/>
+          <w:sz w:val="28"/>
+          <w:szCs w:val="28"/>
+          <w:lang w:val="uk-UA" w:eastAsia="uk-UA"/>
+        </w:rPr>
+        <w:t xml:space="preserve"> </w:t>
+      </w:r>
+    </w:p>
+    <w:p>
+      <w:pPr>
+        <w:shd w:val="clear" w:color="auto" w:fill="FFFFFF"/>
+        <w:spacing w:before="360" w:after="360" w:line="360" w:lineRule="auto"/>
+        <w:jc w:val="both"/>
+        <w:rPr>
+          <w:rFonts w:ascii="Times New Roman" w:eastAsia="Times New Roman" w:hAnsi="Times New Roman" w:cs="Times New Roman"/>
+          <w:sz w:val="28"/>
+          <w:szCs w:val="28"/>
+          <w:lang w:val="uk-UA" w:eastAsia="uk-UA"/>
+        </w:rPr>
+      </w:pPr>
+      <w:r>
+        <w:rPr>
+          <w:rFonts w:ascii="Times New Roman" w:eastAsia="Times New Roman" w:hAnsi="Times New Roman" w:cs="Times New Roman"/>
+          <w:sz w:val="28"/>
+          <w:szCs w:val="28"/>
+          <w:lang w:val="uk-UA" w:eastAsia="uk-UA"/>
+        </w:rPr>
+        <w:t>Словесний опис</w:t>
+      </w:r>
+      <w:r>
+        <w:rPr>
+          <w:rFonts w:ascii="Times New Roman" w:eastAsia="Times New Roman" w:hAnsi="Times New Roman" w:cs="Times New Roman"/>
+          <w:sz w:val="28"/>
+          <w:szCs w:val="28"/>
+          <w:lang w:val="uk-UA" w:eastAsia="uk-UA"/>
+        </w:rPr>
+        <w:t xml:space="preserve">: </w:t>
+      </w:r>
+      <w:r>
+        <w:rPr>
+          <w:rFonts w:ascii="Times New Roman" w:hAnsi="Times New Roman" w:cs="Times New Roman"/>
+          <w:sz w:val="28"/>
+          <w:szCs w:val="28"/>
+          <w:lang w:val="uk-UA"/>
+        </w:rPr>
+        <w:t>п</w:t>
+      </w:r>
+      <w:r>
+        <w:rPr>
+          <w:rFonts w:ascii="Times New Roman" w:hAnsi="Times New Roman" w:cs="Times New Roman"/>
+          <w:sz w:val="28"/>
+          <w:szCs w:val="28"/>
+          <w:lang w:val="uk-UA"/>
+        </w:rPr>
+        <w:t xml:space="preserve">роцедура автоматизує призначення волонтерів до завдань з урахуванням навичок та обмеження годин. </w:t>
+      </w:r>
+      <w:r>
+        <w:rPr>
+          <w:rFonts w:ascii="Times New Roman" w:hAnsi="Times New Roman" w:cs="Times New Roman"/>
+          <w:sz w:val="28"/>
+          <w:szCs w:val="28"/>
+          <w:lang w:val="uk-UA"/>
+        </w:rPr>
+        <w:t>У якості параметрів прий</w:t>
+      </w:r>
+      <w:r>
+        <w:rPr>
+          <w:rFonts w:ascii="Times New Roman" w:hAnsi="Times New Roman" w:cs="Times New Roman"/>
+          <w:sz w:val="28"/>
+          <w:szCs w:val="28"/>
+          <w:lang w:val="uk-UA"/>
+        </w:rPr>
+        <w:t xml:space="preserve">має ідентифікатор завдання, </w:t>
+      </w:r>
+      <w:r>
+        <w:rPr>
+          <w:rFonts w:ascii="Times New Roman" w:hAnsi="Times New Roman" w:cs="Times New Roman"/>
+          <w:sz w:val="28"/>
+          <w:szCs w:val="28"/>
+          <w:lang w:val="uk-UA"/>
+        </w:rPr>
+        <w:t>список</w:t>
+      </w:r>
+      <w:r>
+        <w:rPr>
+          <w:rFonts w:ascii="Times New Roman" w:hAnsi="Times New Roman" w:cs="Times New Roman"/>
+          <w:sz w:val="28"/>
+          <w:szCs w:val="28"/>
+          <w:lang w:val="uk-UA"/>
+        </w:rPr>
+        <w:t xml:space="preserve"> волонтерів та </w:t>
+      </w:r>
+      <w:r>
+        <w:rPr>
+          <w:rFonts w:ascii="Times New Roman" w:hAnsi="Times New Roman" w:cs="Times New Roman"/>
+          <w:sz w:val="28"/>
+          <w:szCs w:val="28"/>
+          <w:lang w:val="uk-UA"/>
+        </w:rPr>
+        <w:t>регламентований</w:t>
+      </w:r>
+      <w:r>
+        <w:rPr>
+          <w:rFonts w:ascii="Times New Roman" w:hAnsi="Times New Roman" w:cs="Times New Roman"/>
+          <w:sz w:val="28"/>
+          <w:szCs w:val="28"/>
+          <w:lang w:val="uk-UA"/>
+        </w:rPr>
+        <w:t xml:space="preserve"> ліміт годин. </w:t>
+      </w:r>
+      <w:r>
+        <w:rPr>
+          <w:rFonts w:ascii="Times New Roman" w:hAnsi="Times New Roman" w:cs="Times New Roman"/>
+          <w:sz w:val="28"/>
+          <w:szCs w:val="28"/>
+          <w:lang w:val="uk-UA"/>
+        </w:rPr>
+        <w:t xml:space="preserve">Ретельно аналізує </w:t>
+      </w:r>
+      <w:r>
+        <w:rPr>
+          <w:rFonts w:ascii="Times New Roman" w:hAnsi="Times New Roman" w:cs="Times New Roman"/>
+          <w:sz w:val="28"/>
+          <w:szCs w:val="28"/>
+          <w:lang w:val="uk-UA"/>
+        </w:rPr>
+        <w:t xml:space="preserve">стан завдання та наявність необхідних навичок. Якщо потрібно, оцінює компетентність волонтерів та призначає їх, дотримуючись </w:t>
+      </w:r>
+      <w:r>
+        <w:rPr>
+          <w:rFonts w:ascii="Times New Roman" w:hAnsi="Times New Roman" w:cs="Times New Roman"/>
+          <w:sz w:val="28"/>
+          <w:szCs w:val="28"/>
+          <w:lang w:val="uk-UA"/>
+        </w:rPr>
+        <w:t>обмежень</w:t>
+      </w:r>
+      <w:r>
+        <w:rPr>
+          <w:rFonts w:ascii="Times New Roman" w:hAnsi="Times New Roman" w:cs="Times New Roman"/>
+          <w:sz w:val="28"/>
+          <w:szCs w:val="28"/>
+          <w:lang w:val="uk-UA"/>
+        </w:rPr>
+        <w:t xml:space="preserve">. У разі успіху змінює стан завдання та виводить повідомлення. </w:t>
+      </w:r>
+      <w:r>
+        <w:rPr>
+          <w:rFonts w:ascii="Times New Roman" w:hAnsi="Times New Roman" w:cs="Times New Roman"/>
+          <w:sz w:val="28"/>
+          <w:szCs w:val="28"/>
+          <w:lang w:val="uk-UA"/>
+        </w:rPr>
+        <w:t xml:space="preserve">Коли щось порушує рекомендації, </w:t>
+      </w:r>
+      <w:r>
+        <w:rPr>
+          <w:rFonts w:ascii="Times New Roman" w:hAnsi="Times New Roman" w:cs="Times New Roman"/>
+          <w:sz w:val="28"/>
+          <w:szCs w:val="28"/>
+          <w:lang w:val="uk-UA"/>
+        </w:rPr>
+        <w:t>генерує помилку з</w:t>
+      </w:r>
+      <w:r>
+        <w:rPr>
+          <w:rFonts w:ascii="Times New Roman" w:hAnsi="Times New Roman" w:cs="Times New Roman"/>
+          <w:sz w:val="28"/>
+          <w:szCs w:val="28"/>
+          <w:lang w:val="uk-UA"/>
+        </w:rPr>
+        <w:t>і стислим тлумаченням походження</w:t>
+      </w:r>
+      <w:r>
+        <w:rPr>
+          <w:rFonts w:ascii="Times New Roman" w:hAnsi="Times New Roman" w:cs="Times New Roman"/>
+          <w:sz w:val="28"/>
+          <w:szCs w:val="28"/>
+          <w:lang w:val="uk-UA"/>
+        </w:rPr>
+        <w:t>.</w:t>
+      </w:r>
+    </w:p>
+    <w:p>
+      <w:pPr>
+        <w:shd w:val="clear" w:color="auto" w:fill="FFFFFF"/>
+        <w:spacing w:before="360" w:after="360" w:line="240" w:lineRule="auto"/>
+        <w:rPr>
+          <w:rFonts w:ascii="Times New Roman" w:eastAsia="Times New Roman" w:hAnsi="Times New Roman" w:cs="Times New Roman"/>
+          <w:color w:val="1F1F1F"/>
+          <w:sz w:val="28"/>
+          <w:szCs w:val="28"/>
+          <w:lang w:val="en-US" w:eastAsia="uk-UA"/>
+        </w:rPr>
+      </w:pPr>
+      <w:r>
+        <w:rPr>
+          <w:rFonts w:ascii="Times New Roman" w:eastAsia="Times New Roman" w:hAnsi="Times New Roman" w:cs="Times New Roman"/>
+          <w:color w:val="1F1F1F"/>
+          <w:sz w:val="28"/>
+          <w:szCs w:val="28"/>
+          <w:lang w:val="uk-UA" w:eastAsia="uk-UA"/>
+        </w:rPr>
+        <w:t>Скрипт:</w:t>
+      </w:r>
+      <w:r>
+        <w:rPr>
+          <w:rFonts w:ascii="Times New Roman" w:eastAsia="Times New Roman" w:hAnsi="Times New Roman" w:cs="Times New Roman"/>
+          <w:color w:val="1F1F1F"/>
+          <w:sz w:val="28"/>
+          <w:szCs w:val="28"/>
+          <w:lang w:val="en-US" w:eastAsia="uk-UA"/>
+        </w:rPr>
+        <w:t xml:space="preserve"> </w:t>
+      </w:r>
+    </w:p>
+    <w:p>
+      <w:pPr>
+        <w:rPr>
+          <w:sz w:val="28"/>
+          <w:szCs w:val="28"/>
         </w:rPr>
       </w:pPr>
       <w:r>
@@ -43207,6 +43264,7 @@
           <w:sz w:val="28"/>
           <w:szCs w:val="28"/>
         </w:rPr>
+        <w:lastRenderedPageBreak/>
         <w:tab/>
         <w:t xml:space="preserve">cu_volunteer_competency REFCURSOR; </w:t>
       </w:r>
@@ -43223,7 +43281,6 @@
           <w:sz w:val="28"/>
           <w:szCs w:val="28"/>
         </w:rPr>
-        <w:lastRenderedPageBreak/>
         <w:tab/>
         <w:t>volunteer_competency_pair RECORD;</w:t>
       </w:r>
@@ -44677,21 +44734,1213 @@
     </w:p>
     <w:p>
       <w:pPr>
-        <w:shd w:val="clear" w:color="auto" w:fill="FFFFFF"/>
-        <w:spacing w:before="360" w:after="360" w:line="240" w:lineRule="auto"/>
+        <w:rPr>
+          <w:sz w:val="28"/>
+          <w:szCs w:val="28"/>
+        </w:rPr>
+      </w:pPr>
+    </w:p>
+    <w:p>
+      <w:pPr>
+        <w:rPr>
+          <w:sz w:val="28"/>
+          <w:szCs w:val="28"/>
+          <w:lang w:val="uk-UA"/>
+        </w:rPr>
+      </w:pPr>
+      <w:r>
+        <w:rPr>
+          <w:sz w:val="28"/>
+          <w:szCs w:val="28"/>
+          <w:lang w:val="uk-UA"/>
+        </w:rPr>
+        <w:t>Процедура №3</w:t>
+      </w:r>
+    </w:p>
+    <w:p>
+      <w:pPr>
+        <w:rPr>
+          <w:sz w:val="28"/>
+          <w:szCs w:val="28"/>
+          <w:lang w:val="uk-UA"/>
+        </w:rPr>
+      </w:pPr>
+      <w:r>
+        <w:rPr>
+          <w:sz w:val="28"/>
+          <w:szCs w:val="28"/>
+          <w:lang w:val="uk-UA"/>
+        </w:rPr>
+        <w:t>Призначення:</w:t>
+      </w:r>
+      <w:r>
+        <w:rPr>
+          <w:sz w:val="28"/>
+          <w:szCs w:val="28"/>
+          <w:lang w:val="uk-UA"/>
+        </w:rPr>
+        <w:t xml:space="preserve"> сигнал про згоду  або незгоду на виконання завдання</w:t>
+      </w:r>
+    </w:p>
+    <w:p>
+      <w:pPr>
+        <w:rPr>
+          <w:sz w:val="28"/>
+          <w:szCs w:val="28"/>
+          <w:lang w:val="uk-UA"/>
+        </w:rPr>
+      </w:pPr>
+      <w:r>
+        <w:rPr>
+          <w:sz w:val="28"/>
+          <w:szCs w:val="28"/>
+          <w:lang w:val="uk-UA"/>
+        </w:rPr>
+        <w:t>Бізнес-процес:</w:t>
+      </w:r>
+      <w:r>
+        <w:rPr>
+          <w:sz w:val="28"/>
+          <w:szCs w:val="28"/>
+          <w:lang w:val="uk-UA"/>
+        </w:rPr>
+        <w:t xml:space="preserve"> розмежування відповідальності між особою, що призначила завдання та особою, що прийняла його</w:t>
+      </w:r>
+    </w:p>
+    <w:p>
+      <w:pPr>
+        <w:spacing w:line="360" w:lineRule="auto"/>
+        <w:jc w:val="both"/>
+        <w:rPr>
+          <w:rFonts w:ascii="Times New Roman" w:hAnsi="Times New Roman" w:cs="Times New Roman"/>
+          <w:sz w:val="28"/>
+          <w:szCs w:val="28"/>
+          <w:lang w:val="uk-UA"/>
+        </w:rPr>
+      </w:pPr>
+      <w:r>
+        <w:rPr>
+          <w:rFonts w:ascii="Times New Roman" w:hAnsi="Times New Roman" w:cs="Times New Roman"/>
+          <w:sz w:val="28"/>
+          <w:szCs w:val="28"/>
+          <w:lang w:val="uk-UA"/>
+        </w:rPr>
+        <w:t>Словесний опис:</w:t>
+      </w:r>
+      <w:r>
+        <w:rPr>
+          <w:rFonts w:ascii="Times New Roman" w:hAnsi="Times New Roman" w:cs="Times New Roman"/>
+          <w:sz w:val="28"/>
+          <w:szCs w:val="28"/>
+          <w:lang w:val="uk-UA"/>
+        </w:rPr>
+        <w:t xml:space="preserve"> </w:t>
+      </w:r>
+      <w:r>
+        <w:rPr>
+          <w:rFonts w:ascii="Times New Roman" w:hAnsi="Times New Roman" w:cs="Times New Roman"/>
+          <w:sz w:val="28"/>
+          <w:szCs w:val="28"/>
+          <w:lang w:val="uk-UA"/>
+        </w:rPr>
+        <w:t>процедур</w:t>
+      </w:r>
+      <w:r>
+        <w:rPr>
+          <w:rFonts w:ascii="Times New Roman" w:hAnsi="Times New Roman" w:cs="Times New Roman"/>
+          <w:sz w:val="28"/>
+          <w:szCs w:val="28"/>
+          <w:lang w:val="uk-UA"/>
+        </w:rPr>
+        <w:t>а</w:t>
+      </w:r>
+      <w:r>
+        <w:rPr>
+          <w:rFonts w:ascii="Times New Roman" w:hAnsi="Times New Roman" w:cs="Times New Roman"/>
+          <w:sz w:val="28"/>
+          <w:szCs w:val="28"/>
+          <w:lang w:val="uk-UA"/>
+        </w:rPr>
+        <w:t xml:space="preserve"> </w:t>
+      </w:r>
+      <w:r>
+        <w:rPr>
+          <w:rFonts w:ascii="Times New Roman" w:hAnsi="Times New Roman" w:cs="Times New Roman"/>
+          <w:sz w:val="28"/>
+          <w:szCs w:val="28"/>
+          <w:lang w:val="uk-UA"/>
+        </w:rPr>
+        <w:t>призначен</w:t>
+      </w:r>
+      <w:r>
+        <w:rPr>
+          <w:rFonts w:ascii="Times New Roman" w:hAnsi="Times New Roman" w:cs="Times New Roman"/>
+          <w:sz w:val="28"/>
+          <w:szCs w:val="28"/>
+          <w:lang w:val="uk-UA"/>
+        </w:rPr>
+        <w:t>а</w:t>
+      </w:r>
+      <w:r>
+        <w:rPr>
+          <w:rFonts w:ascii="Times New Roman" w:hAnsi="Times New Roman" w:cs="Times New Roman"/>
+          <w:sz w:val="28"/>
+          <w:szCs w:val="28"/>
+          <w:lang w:val="uk-UA"/>
+        </w:rPr>
+        <w:t xml:space="preserve"> для зміни статусу вказаного завдання в базі даних. </w:t>
+      </w:r>
+      <w:r>
+        <w:rPr>
+          <w:rFonts w:ascii="Times New Roman" w:hAnsi="Times New Roman" w:cs="Times New Roman"/>
+          <w:sz w:val="28"/>
+          <w:szCs w:val="28"/>
+          <w:lang w:val="en-US"/>
+        </w:rPr>
+        <w:t>A</w:t>
+      </w:r>
+      <w:r>
+        <w:rPr>
+          <w:rFonts w:ascii="Times New Roman" w:hAnsi="Times New Roman" w:cs="Times New Roman"/>
+          <w:sz w:val="28"/>
+          <w:szCs w:val="28"/>
+          <w:lang w:val="uk-UA"/>
+        </w:rPr>
+        <w:t>ccept_task встановлює статус "В процесі". За аналогією, процедура cancel_task встановлює статус "Скасоване" для вказаного завдання.</w:t>
+      </w:r>
+    </w:p>
+    <w:p>
+      <w:pPr>
+        <w:rPr>
+          <w:sz w:val="28"/>
+          <w:szCs w:val="28"/>
+          <w:lang w:val="uk-UA"/>
+        </w:rPr>
+      </w:pPr>
+      <w:r>
+        <w:rPr>
+          <w:sz w:val="28"/>
+          <w:szCs w:val="28"/>
+          <w:lang w:val="uk-UA"/>
+        </w:rPr>
+        <w:t>Скрипт:</w:t>
+      </w:r>
+    </w:p>
+    <w:p>
+      <w:pPr>
+        <w:rPr>
+          <w:sz w:val="28"/>
+          <w:szCs w:val="28"/>
+          <w:lang w:val="uk-UA"/>
+        </w:rPr>
+      </w:pPr>
+      <w:r>
+        <w:rPr>
+          <w:sz w:val="28"/>
+          <w:szCs w:val="28"/>
+          <w:lang w:val="uk-UA"/>
+        </w:rPr>
+        <w:t>CREATE OR REPLACE PROCEDURE accept_task(IN task_id INT)</w:t>
+      </w:r>
+    </w:p>
+    <w:p>
+      <w:pPr>
+        <w:rPr>
+          <w:sz w:val="28"/>
+          <w:szCs w:val="28"/>
+          <w:lang w:val="uk-UA"/>
+        </w:rPr>
+      </w:pPr>
+      <w:r>
+        <w:rPr>
+          <w:sz w:val="28"/>
+          <w:szCs w:val="28"/>
+          <w:lang w:val="uk-UA"/>
+        </w:rPr>
+        <w:t xml:space="preserve">AS </w:t>
+      </w:r>
+    </w:p>
+    <w:p>
+      <w:pPr>
+        <w:rPr>
+          <w:sz w:val="28"/>
+          <w:szCs w:val="28"/>
+          <w:lang w:val="uk-UA"/>
+        </w:rPr>
+      </w:pPr>
+      <w:r>
+        <w:rPr>
+          <w:sz w:val="28"/>
+          <w:szCs w:val="28"/>
+          <w:lang w:val="uk-UA"/>
+        </w:rPr>
+        <w:t>$body$</w:t>
+      </w:r>
+    </w:p>
+    <w:p>
+      <w:pPr>
+        <w:rPr>
+          <w:sz w:val="28"/>
+          <w:szCs w:val="28"/>
+          <w:lang w:val="uk-UA"/>
+        </w:rPr>
+      </w:pPr>
+      <w:r>
+        <w:rPr>
+          <w:sz w:val="28"/>
+          <w:szCs w:val="28"/>
+          <w:lang w:val="uk-UA"/>
+        </w:rPr>
+        <w:t>BEGIN</w:t>
+      </w:r>
+    </w:p>
+    <w:p>
+      <w:pPr>
+        <w:rPr>
+          <w:sz w:val="28"/>
+          <w:szCs w:val="28"/>
+          <w:lang w:val="uk-UA"/>
+        </w:rPr>
+      </w:pPr>
+      <w:r>
+        <w:rPr>
+          <w:sz w:val="28"/>
+          <w:szCs w:val="28"/>
+          <w:lang w:val="uk-UA"/>
+        </w:rPr>
+        <w:t xml:space="preserve">    UPDATE task</w:t>
+      </w:r>
+    </w:p>
+    <w:p>
+      <w:pPr>
+        <w:rPr>
+          <w:sz w:val="28"/>
+          <w:szCs w:val="28"/>
+          <w:lang w:val="uk-UA"/>
+        </w:rPr>
+      </w:pPr>
+      <w:r>
+        <w:rPr>
+          <w:sz w:val="28"/>
+          <w:szCs w:val="28"/>
+          <w:lang w:val="uk-UA"/>
+        </w:rPr>
+        <w:t xml:space="preserve">    SET status_id = (SELECT id FROM status WHERE name = 'In progress')</w:t>
+      </w:r>
+    </w:p>
+    <w:p>
+      <w:pPr>
+        <w:rPr>
+          <w:sz w:val="28"/>
+          <w:szCs w:val="28"/>
+          <w:lang w:val="uk-UA"/>
+        </w:rPr>
+      </w:pPr>
+      <w:r>
+        <w:rPr>
+          <w:sz w:val="28"/>
+          <w:szCs w:val="28"/>
+          <w:lang w:val="uk-UA"/>
+        </w:rPr>
+        <w:t xml:space="preserve">    WHERE id = $1;</w:t>
+      </w:r>
+    </w:p>
+    <w:p>
+      <w:pPr>
+        <w:rPr>
+          <w:sz w:val="28"/>
+          <w:szCs w:val="28"/>
+          <w:lang w:val="uk-UA"/>
+        </w:rPr>
+      </w:pPr>
+      <w:r>
+        <w:rPr>
+          <w:sz w:val="28"/>
+          <w:szCs w:val="28"/>
+          <w:lang w:val="uk-UA"/>
+        </w:rPr>
+        <w:t>END</w:t>
+      </w:r>
+    </w:p>
+    <w:p>
+      <w:pPr>
+        <w:rPr>
+          <w:sz w:val="28"/>
+          <w:szCs w:val="28"/>
+          <w:lang w:val="uk-UA"/>
+        </w:rPr>
+      </w:pPr>
+    </w:p>
+    <w:p>
+      <w:pPr>
+        <w:rPr>
+          <w:sz w:val="28"/>
+          <w:szCs w:val="28"/>
+          <w:lang w:val="uk-UA"/>
+        </w:rPr>
+      </w:pPr>
+      <w:r>
+        <w:rPr>
+          <w:sz w:val="28"/>
+          <w:szCs w:val="28"/>
+          <w:lang w:val="uk-UA"/>
+        </w:rPr>
+        <w:lastRenderedPageBreak/>
+        <w:t>$body$</w:t>
+      </w:r>
+    </w:p>
+    <w:p>
+      <w:pPr>
+        <w:rPr>
+          <w:sz w:val="28"/>
+          <w:szCs w:val="28"/>
+          <w:lang w:val="uk-UA"/>
+        </w:rPr>
+      </w:pPr>
+      <w:r>
+        <w:rPr>
+          <w:sz w:val="28"/>
+          <w:szCs w:val="28"/>
+          <w:lang w:val="uk-UA"/>
+        </w:rPr>
+        <w:t>LANGUAGE plpgsql;</w:t>
+      </w:r>
+    </w:p>
+    <w:p>
+      <w:pPr>
+        <w:rPr>
+          <w:sz w:val="28"/>
+          <w:szCs w:val="28"/>
+          <w:lang w:val="uk-UA"/>
+        </w:rPr>
+      </w:pPr>
+    </w:p>
+    <w:p>
+      <w:pPr>
+        <w:rPr>
+          <w:sz w:val="28"/>
+          <w:szCs w:val="28"/>
+          <w:lang w:val="en-US"/>
+        </w:rPr>
+      </w:pPr>
+      <w:r>
+        <w:rPr>
+          <w:sz w:val="28"/>
+          <w:szCs w:val="28"/>
+          <w:lang w:val="en-US"/>
+        </w:rPr>
+        <w:t>CREATE OR REPLACE PROCEDURE cancel_task(IN task_id INT)</w:t>
+      </w:r>
+    </w:p>
+    <w:p>
+      <w:pPr>
+        <w:rPr>
+          <w:sz w:val="28"/>
+          <w:szCs w:val="28"/>
+          <w:lang w:val="en-US"/>
+        </w:rPr>
+      </w:pPr>
+      <w:r>
+        <w:rPr>
+          <w:sz w:val="28"/>
+          <w:szCs w:val="28"/>
+          <w:lang w:val="en-US"/>
+        </w:rPr>
+        <w:t xml:space="preserve">AS </w:t>
+      </w:r>
+    </w:p>
+    <w:p>
+      <w:pPr>
+        <w:rPr>
+          <w:sz w:val="28"/>
+          <w:szCs w:val="28"/>
+          <w:lang w:val="en-US"/>
+        </w:rPr>
+      </w:pPr>
+      <w:r>
+        <w:rPr>
+          <w:sz w:val="28"/>
+          <w:szCs w:val="28"/>
+          <w:lang w:val="en-US"/>
+        </w:rPr>
+        <w:t>$body$</w:t>
+      </w:r>
+    </w:p>
+    <w:p>
+      <w:pPr>
+        <w:rPr>
+          <w:sz w:val="28"/>
+          <w:szCs w:val="28"/>
+          <w:lang w:val="en-US"/>
+        </w:rPr>
+      </w:pPr>
+      <w:r>
+        <w:rPr>
+          <w:sz w:val="28"/>
+          <w:szCs w:val="28"/>
+          <w:lang w:val="en-US"/>
+        </w:rPr>
+        <w:t>BEGIN</w:t>
+      </w:r>
+    </w:p>
+    <w:p>
+      <w:pPr>
+        <w:rPr>
+          <w:sz w:val="28"/>
+          <w:szCs w:val="28"/>
+          <w:lang w:val="en-US"/>
+        </w:rPr>
+      </w:pPr>
+      <w:r>
+        <w:rPr>
+          <w:sz w:val="28"/>
+          <w:szCs w:val="28"/>
+          <w:lang w:val="en-US"/>
+        </w:rPr>
+        <w:t xml:space="preserve">    UPDATE task</w:t>
+      </w:r>
+    </w:p>
+    <w:p>
+      <w:pPr>
+        <w:rPr>
+          <w:sz w:val="28"/>
+          <w:szCs w:val="28"/>
+          <w:lang w:val="en-US"/>
+        </w:rPr>
+      </w:pPr>
+      <w:r>
+        <w:rPr>
+          <w:sz w:val="28"/>
+          <w:szCs w:val="28"/>
+          <w:lang w:val="en-US"/>
+        </w:rPr>
+        <w:t xml:space="preserve">    SET status_id = (SELECT id FROM status WHERE name = 'Cancelled')</w:t>
+      </w:r>
+    </w:p>
+    <w:p>
+      <w:pPr>
+        <w:rPr>
+          <w:sz w:val="28"/>
+          <w:szCs w:val="28"/>
+          <w:lang w:val="en-US"/>
+        </w:rPr>
+      </w:pPr>
+      <w:r>
+        <w:rPr>
+          <w:sz w:val="28"/>
+          <w:szCs w:val="28"/>
+          <w:lang w:val="en-US"/>
+        </w:rPr>
+        <w:t xml:space="preserve">    WHERE id = task_id;</w:t>
+      </w:r>
+    </w:p>
+    <w:p>
+      <w:pPr>
+        <w:rPr>
+          <w:sz w:val="28"/>
+          <w:szCs w:val="28"/>
+          <w:lang w:val="en-US"/>
+        </w:rPr>
+      </w:pPr>
+      <w:r>
+        <w:rPr>
+          <w:sz w:val="28"/>
+          <w:szCs w:val="28"/>
+          <w:lang w:val="en-US"/>
+        </w:rPr>
+        <w:t>END</w:t>
+      </w:r>
+    </w:p>
+    <w:p>
+      <w:pPr>
+        <w:rPr>
+          <w:sz w:val="28"/>
+          <w:szCs w:val="28"/>
+          <w:lang w:val="en-US"/>
+        </w:rPr>
+      </w:pPr>
+      <w:r>
+        <w:rPr>
+          <w:sz w:val="28"/>
+          <w:szCs w:val="28"/>
+          <w:lang w:val="en-US"/>
+        </w:rPr>
+        <w:t>$body$</w:t>
+      </w:r>
+    </w:p>
+    <w:p>
+      <w:pPr>
+        <w:rPr>
+          <w:sz w:val="28"/>
+          <w:szCs w:val="28"/>
+          <w:lang w:val="en-US"/>
+        </w:rPr>
+      </w:pPr>
+      <w:r>
+        <w:rPr>
+          <w:sz w:val="28"/>
+          <w:szCs w:val="28"/>
+          <w:lang w:val="en-US"/>
+        </w:rPr>
+        <w:t>LANGUAGE plpgsql;</w:t>
+      </w:r>
+    </w:p>
+    <w:p>
+      <w:pPr>
+        <w:rPr>
+          <w:sz w:val="28"/>
+          <w:szCs w:val="28"/>
+          <w:lang w:val="en-US"/>
+        </w:rPr>
+      </w:pPr>
+    </w:p>
+    <w:p>
+      <w:pPr>
+        <w:rPr>
+          <w:sz w:val="28"/>
+          <w:szCs w:val="28"/>
+        </w:rPr>
+      </w:pPr>
+      <w:r>
+        <w:rPr>
+          <w:sz w:val="28"/>
+          <w:szCs w:val="28"/>
+        </w:rPr>
+        <w:t>Процедура №4</w:t>
+      </w:r>
+    </w:p>
+    <w:p>
+      <w:pPr>
+        <w:rPr>
+          <w:sz w:val="28"/>
+          <w:szCs w:val="28"/>
+          <w:lang w:val="uk-UA"/>
+        </w:rPr>
+      </w:pPr>
+      <w:r>
+        <w:rPr>
+          <w:sz w:val="28"/>
+          <w:szCs w:val="28"/>
+        </w:rPr>
+        <w:t>Призначення:</w:t>
+      </w:r>
+      <w:r>
+        <w:rPr>
+          <w:sz w:val="28"/>
+          <w:szCs w:val="28"/>
+          <w:lang w:val="en-US"/>
+        </w:rPr>
+        <w:t xml:space="preserve"> </w:t>
+      </w:r>
+      <w:r>
+        <w:rPr>
+          <w:sz w:val="28"/>
+          <w:szCs w:val="28"/>
+          <w:lang w:val="uk-UA"/>
+        </w:rPr>
+        <w:t>ініціалізація інфраструктури для оперування запитами</w:t>
+      </w:r>
+      <w:r>
+        <w:rPr>
+          <w:sz w:val="28"/>
+          <w:szCs w:val="28"/>
+          <w:lang w:val="uk-UA"/>
+        </w:rPr>
+        <w:t>.</w:t>
+      </w:r>
+    </w:p>
+    <w:p>
+      <w:pPr>
+        <w:rPr>
+          <w:sz w:val="28"/>
+          <w:szCs w:val="28"/>
+          <w:lang w:val="uk-UA"/>
+        </w:rPr>
+      </w:pPr>
+      <w:r>
+        <w:rPr>
+          <w:sz w:val="28"/>
+          <w:szCs w:val="28"/>
+        </w:rPr>
+        <w:t>Б</w:t>
+      </w:r>
+      <w:r>
+        <w:rPr>
+          <w:sz w:val="28"/>
+          <w:szCs w:val="28"/>
+          <w:lang w:val="uk-UA"/>
+        </w:rPr>
+        <w:t>ізнес-процес:</w:t>
+      </w:r>
+      <w:r>
+        <w:rPr>
+          <w:sz w:val="28"/>
+          <w:szCs w:val="28"/>
+          <w:lang w:val="uk-UA"/>
+        </w:rPr>
+        <w:t xml:space="preserve"> прийняття рішення стосовно прийняття запиту в роботу</w:t>
+      </w:r>
+      <w:r>
+        <w:rPr>
+          <w:sz w:val="28"/>
+          <w:szCs w:val="28"/>
+          <w:lang w:val="uk-UA"/>
+        </w:rPr>
+        <w:t>.</w:t>
+      </w:r>
+    </w:p>
+    <w:p>
+      <w:pPr>
+        <w:rPr>
+          <w:sz w:val="28"/>
+          <w:szCs w:val="28"/>
+          <w:lang w:val="uk-UA"/>
+        </w:rPr>
+      </w:pPr>
+      <w:r>
+        <w:rPr>
+          <w:sz w:val="28"/>
+          <w:szCs w:val="28"/>
+          <w:lang w:val="uk-UA"/>
+        </w:rPr>
+        <w:t>Словесний опис:</w:t>
+      </w:r>
+    </w:p>
+    <w:p>
+      <w:pPr>
+        <w:spacing w:line="360" w:lineRule="auto"/>
+        <w:rPr>
+          <w:rFonts w:ascii="Times New Roman" w:hAnsi="Times New Roman" w:cs="Times New Roman"/>
+          <w:sz w:val="28"/>
+          <w:szCs w:val="28"/>
+          <w:lang w:val="uk-UA"/>
+        </w:rPr>
+      </w:pPr>
+      <w:r>
+        <w:rPr>
+          <w:rFonts w:ascii="Times New Roman" w:hAnsi="Times New Roman" w:cs="Times New Roman"/>
+          <w:sz w:val="28"/>
+          <w:szCs w:val="28"/>
+          <w:lang w:val="uk-UA"/>
+        </w:rPr>
+        <w:t xml:space="preserve">Скрипт: </w:t>
+      </w:r>
+      <w:r>
+        <w:rPr>
+          <w:rFonts w:ascii="Times New Roman" w:hAnsi="Times New Roman" w:cs="Times New Roman"/>
+          <w:sz w:val="28"/>
+          <w:szCs w:val="28"/>
+          <w:lang w:val="uk-UA"/>
+        </w:rPr>
+        <w:t>ц</w:t>
+      </w:r>
+      <w:r>
+        <w:rPr>
+          <w:rFonts w:ascii="Times New Roman" w:hAnsi="Times New Roman" w:cs="Times New Roman"/>
+          <w:sz w:val="28"/>
+          <w:szCs w:val="28"/>
+          <w:lang w:val="uk-UA"/>
+        </w:rPr>
+        <w:t xml:space="preserve">я процедура допомагає </w:t>
+      </w:r>
+      <w:r>
+        <w:rPr>
+          <w:rFonts w:ascii="Times New Roman" w:hAnsi="Times New Roman" w:cs="Times New Roman"/>
+          <w:sz w:val="28"/>
+          <w:szCs w:val="28"/>
+          <w:lang w:val="uk-UA"/>
+        </w:rPr>
+        <w:t>закріпити ствердне рішення щодо</w:t>
+      </w:r>
+      <w:r>
+        <w:rPr>
+          <w:rFonts w:ascii="Times New Roman" w:hAnsi="Times New Roman" w:cs="Times New Roman"/>
+          <w:sz w:val="28"/>
+          <w:szCs w:val="28"/>
+          <w:lang w:val="uk-UA"/>
+        </w:rPr>
+        <w:t xml:space="preserve"> кількох запитів, </w:t>
+      </w:r>
+      <w:r>
+        <w:rPr>
+          <w:rFonts w:ascii="Times New Roman" w:hAnsi="Times New Roman" w:cs="Times New Roman"/>
+          <w:sz w:val="28"/>
+          <w:szCs w:val="28"/>
+          <w:lang w:val="uk-UA"/>
+        </w:rPr>
+        <w:t xml:space="preserve">одночасно створюючи </w:t>
+      </w:r>
+      <w:r>
+        <w:rPr>
+          <w:rFonts w:ascii="Times New Roman" w:hAnsi="Times New Roman" w:cs="Times New Roman"/>
+          <w:sz w:val="28"/>
+          <w:szCs w:val="28"/>
+          <w:lang w:val="uk-UA"/>
+        </w:rPr>
+        <w:t>корельован</w:t>
+      </w:r>
+      <w:r>
+        <w:rPr>
+          <w:rFonts w:ascii="Times New Roman" w:hAnsi="Times New Roman" w:cs="Times New Roman"/>
+          <w:sz w:val="28"/>
+          <w:szCs w:val="28"/>
+          <w:lang w:val="uk-UA"/>
+        </w:rPr>
+        <w:t>у</w:t>
+      </w:r>
+      <w:r>
+        <w:rPr>
+          <w:rFonts w:ascii="Times New Roman" w:hAnsi="Times New Roman" w:cs="Times New Roman"/>
+          <w:sz w:val="28"/>
+          <w:szCs w:val="28"/>
+          <w:lang w:val="uk-UA"/>
+        </w:rPr>
+        <w:t xml:space="preserve"> активності</w:t>
+      </w:r>
+      <w:r>
+        <w:rPr>
+          <w:rFonts w:ascii="Times New Roman" w:hAnsi="Times New Roman" w:cs="Times New Roman"/>
+          <w:sz w:val="28"/>
+          <w:szCs w:val="28"/>
+          <w:lang w:val="uk-UA"/>
+        </w:rPr>
+        <w:t xml:space="preserve"> і за потреби рахунок</w:t>
+      </w:r>
+      <w:r>
+        <w:rPr>
+          <w:rFonts w:ascii="Times New Roman" w:hAnsi="Times New Roman" w:cs="Times New Roman"/>
+          <w:sz w:val="28"/>
+          <w:szCs w:val="28"/>
+          <w:lang w:val="uk-UA"/>
+        </w:rPr>
+        <w:t>.</w:t>
+      </w:r>
+    </w:p>
+    <w:p>
+      <w:pPr>
+        <w:rPr>
+          <w:rFonts w:cstheme="minorHAnsi"/>
+          <w:sz w:val="28"/>
+          <w:szCs w:val="28"/>
+          <w:lang w:val="uk-UA" w:eastAsia="uk-UA"/>
+        </w:rPr>
+      </w:pPr>
+      <w:r>
+        <w:rPr>
+          <w:rFonts w:cstheme="minorHAnsi"/>
+          <w:sz w:val="28"/>
+          <w:szCs w:val="28"/>
+          <w:lang w:val="uk-UA" w:eastAsia="uk-UA"/>
+        </w:rPr>
+        <w:t>CREATE OR REPLACE PROCEDURE accept_requests(request_ids INT[], objective VARCHAR(255), organizer VARCHAR(255), start_date DATE)</w:t>
+      </w:r>
+    </w:p>
+    <w:p>
+      <w:pPr>
+        <w:rPr>
+          <w:rFonts w:cstheme="minorHAnsi"/>
+          <w:sz w:val="28"/>
+          <w:szCs w:val="28"/>
+          <w:lang w:val="en-US" w:eastAsia="uk-UA"/>
+        </w:rPr>
+      </w:pPr>
+      <w:r>
+        <w:rPr>
+          <w:rFonts w:cstheme="minorHAnsi"/>
+          <w:sz w:val="28"/>
+          <w:szCs w:val="28"/>
+          <w:lang w:val="uk-UA" w:eastAsia="uk-UA"/>
+        </w:rPr>
+        <w:t xml:space="preserve">AS </w:t>
+      </w:r>
+    </w:p>
+    <w:p>
+      <w:pPr>
+        <w:rPr>
+          <w:rFonts w:cstheme="minorHAnsi"/>
+          <w:sz w:val="28"/>
+          <w:szCs w:val="28"/>
+          <w:lang w:val="uk-UA" w:eastAsia="uk-UA"/>
+        </w:rPr>
+      </w:pPr>
+      <w:r>
+        <w:rPr>
+          <w:rFonts w:cstheme="minorHAnsi"/>
+          <w:sz w:val="28"/>
+          <w:szCs w:val="28"/>
+          <w:lang w:val="uk-UA" w:eastAsia="uk-UA"/>
+        </w:rPr>
+        <w:t>$body$</w:t>
+      </w:r>
+    </w:p>
+    <w:p>
+      <w:pPr>
+        <w:rPr>
+          <w:sz w:val="28"/>
+          <w:szCs w:val="28"/>
+          <w:lang w:val="uk-UA"/>
+        </w:rPr>
+      </w:pPr>
+      <w:r>
+        <w:rPr>
+          <w:sz w:val="28"/>
+          <w:szCs w:val="28"/>
+          <w:lang w:val="uk-UA"/>
+        </w:rPr>
+        <w:t xml:space="preserve">DECLARE </w:t>
+      </w:r>
+    </w:p>
+    <w:p>
+      <w:pPr>
+        <w:rPr>
+          <w:sz w:val="28"/>
+          <w:szCs w:val="28"/>
+          <w:lang w:val="uk-UA"/>
+        </w:rPr>
+      </w:pPr>
+      <w:r>
+        <w:rPr>
+          <w:sz w:val="28"/>
+          <w:szCs w:val="28"/>
+          <w:lang w:val="uk-UA"/>
+        </w:rPr>
+        <w:t xml:space="preserve">    new_activity_id INT;</w:t>
+      </w:r>
+    </w:p>
+    <w:p>
+      <w:pPr>
+        <w:rPr>
+          <w:sz w:val="28"/>
+          <w:szCs w:val="28"/>
+          <w:lang w:val="uk-UA"/>
+        </w:rPr>
+      </w:pPr>
+      <w:r>
+        <w:rPr>
+          <w:sz w:val="28"/>
+          <w:szCs w:val="28"/>
+          <w:lang w:val="en-US"/>
+        </w:rPr>
+        <w:t xml:space="preserve">     </w:t>
+      </w:r>
+      <w:r>
+        <w:rPr>
+          <w:sz w:val="28"/>
+          <w:szCs w:val="28"/>
+          <w:lang w:val="uk-UA"/>
+        </w:rPr>
+        <w:t>targ_request_id INT;</w:t>
+      </w:r>
+    </w:p>
+    <w:p>
+      <w:pPr>
+        <w:rPr>
+          <w:sz w:val="28"/>
+          <w:szCs w:val="28"/>
+          <w:lang w:val="uk-UA"/>
+        </w:rPr>
+      </w:pPr>
+      <w:r>
+        <w:rPr>
+          <w:sz w:val="28"/>
+          <w:szCs w:val="28"/>
+          <w:lang w:val="uk-UA"/>
+        </w:rPr>
+        <w:lastRenderedPageBreak/>
+        <w:t>BEGIN</w:t>
+      </w:r>
+    </w:p>
+    <w:p>
+      <w:pPr>
+        <w:rPr>
+          <w:sz w:val="28"/>
+          <w:szCs w:val="28"/>
+          <w:lang w:val="uk-UA"/>
+        </w:rPr>
+      </w:pPr>
+      <w:r>
+        <w:rPr>
+          <w:sz w:val="28"/>
+          <w:szCs w:val="28"/>
+          <w:lang w:val="uk-UA"/>
+        </w:rPr>
+        <w:t xml:space="preserve">    INSERT INTO activity (objective, organizer, start_date) </w:t>
+      </w:r>
+    </w:p>
+    <w:p>
+      <w:pPr>
+        <w:rPr>
+          <w:sz w:val="28"/>
+          <w:szCs w:val="28"/>
+          <w:lang w:val="uk-UA"/>
+        </w:rPr>
+      </w:pPr>
+      <w:r>
+        <w:rPr>
+          <w:sz w:val="28"/>
+          <w:szCs w:val="28"/>
+          <w:lang w:val="uk-UA"/>
+        </w:rPr>
+        <w:t xml:space="preserve">    VALUES ($2, $3, $4)</w:t>
+      </w:r>
+    </w:p>
+    <w:p>
+      <w:pPr>
+        <w:rPr>
+          <w:sz w:val="28"/>
+          <w:szCs w:val="28"/>
+          <w:lang w:val="uk-UA"/>
+        </w:rPr>
+      </w:pPr>
+      <w:r>
+        <w:rPr>
+          <w:sz w:val="28"/>
+          <w:szCs w:val="28"/>
+          <w:lang w:val="uk-UA"/>
+        </w:rPr>
+        <w:t xml:space="preserve">    RETURNING id INTO new_activity_id;</w:t>
+      </w:r>
+    </w:p>
+    <w:p>
+      <w:pPr>
+        <w:rPr>
+          <w:sz w:val="28"/>
+          <w:szCs w:val="28"/>
+          <w:lang w:val="uk-UA"/>
+        </w:rPr>
+      </w:pPr>
+      <w:r>
+        <w:rPr>
+          <w:sz w:val="28"/>
+          <w:szCs w:val="28"/>
+          <w:lang w:val="uk-UA"/>
+        </w:rPr>
+        <w:t xml:space="preserve">    UPDATE request SET activity_id = new_activity_id</w:t>
+      </w:r>
+    </w:p>
+    <w:p>
+      <w:pPr>
+        <w:rPr>
+          <w:sz w:val="28"/>
+          <w:szCs w:val="28"/>
+          <w:lang w:val="uk-UA"/>
+        </w:rPr>
+      </w:pPr>
+      <w:r>
+        <w:rPr>
+          <w:sz w:val="28"/>
+          <w:szCs w:val="28"/>
+          <w:lang w:val="uk-UA"/>
+        </w:rPr>
+        <w:t xml:space="preserve">    WHERE id = ANY(request_ids);</w:t>
+      </w:r>
+    </w:p>
+    <w:p>
+      <w:pPr>
+        <w:rPr>
+          <w:sz w:val="28"/>
+          <w:szCs w:val="28"/>
+          <w:lang w:val="uk-UA"/>
+        </w:rPr>
+      </w:pPr>
+      <w:r>
+        <w:rPr>
+          <w:sz w:val="28"/>
+          <w:szCs w:val="28"/>
+          <w:lang w:val="uk-UA"/>
+        </w:rPr>
+        <w:t xml:space="preserve">    FOR targ_request_id IN SELECT unnest(request_ids) </w:t>
+      </w:r>
+    </w:p>
+    <w:p>
+      <w:pPr>
+        <w:rPr>
+          <w:sz w:val="28"/>
+          <w:szCs w:val="28"/>
+          <w:lang w:val="uk-UA"/>
+        </w:rPr>
+      </w:pPr>
+      <w:r>
+        <w:rPr>
+          <w:sz w:val="28"/>
+          <w:szCs w:val="28"/>
+          <w:lang w:val="uk-UA"/>
+        </w:rPr>
+        <w:t xml:space="preserve">    LOOP</w:t>
+      </w:r>
+    </w:p>
+    <w:p>
+      <w:pPr>
+        <w:rPr>
+          <w:sz w:val="28"/>
+          <w:szCs w:val="28"/>
+          <w:lang w:val="uk-UA"/>
+        </w:rPr>
+      </w:pPr>
+      <w:r>
+        <w:rPr>
+          <w:sz w:val="28"/>
+          <w:szCs w:val="28"/>
+          <w:lang w:val="uk-UA"/>
+        </w:rPr>
+        <w:t xml:space="preserve">        IF EXISTS (SELECT 1 FROM item WHERE request_id = targ_request_id) THEN</w:t>
+      </w:r>
+    </w:p>
+    <w:p>
+      <w:pPr>
+        <w:rPr>
+          <w:sz w:val="28"/>
+          <w:szCs w:val="28"/>
+          <w:lang w:val="uk-UA"/>
+        </w:rPr>
+      </w:pPr>
+      <w:r>
+        <w:rPr>
+          <w:sz w:val="28"/>
+          <w:szCs w:val="28"/>
+          <w:lang w:val="uk-UA"/>
+        </w:rPr>
+        <w:t xml:space="preserve">            INSERT INTO account (activity_id, type) </w:t>
+      </w:r>
+    </w:p>
+    <w:p>
+      <w:pPr>
+        <w:rPr>
+          <w:sz w:val="28"/>
+          <w:szCs w:val="28"/>
+          <w:lang w:val="uk-UA"/>
+        </w:rPr>
+      </w:pPr>
+      <w:r>
+        <w:rPr>
+          <w:sz w:val="28"/>
+          <w:szCs w:val="28"/>
+          <w:lang w:val="uk-UA"/>
+        </w:rPr>
+        <w:t xml:space="preserve">            VALUES (new_activity_id, 'Secondary');</w:t>
+      </w:r>
+    </w:p>
+    <w:p>
+      <w:pPr>
+        <w:rPr>
+          <w:sz w:val="28"/>
+          <w:szCs w:val="28"/>
+          <w:lang w:val="uk-UA"/>
+        </w:rPr>
+      </w:pPr>
+      <w:r>
+        <w:rPr>
+          <w:sz w:val="28"/>
+          <w:szCs w:val="28"/>
+          <w:lang w:val="uk-UA"/>
+        </w:rPr>
+        <w:t xml:space="preserve">        END IF;</w:t>
+      </w:r>
+    </w:p>
+    <w:p>
+      <w:pPr>
+        <w:rPr>
+          <w:sz w:val="28"/>
+          <w:szCs w:val="28"/>
+          <w:lang w:val="uk-UA"/>
+        </w:rPr>
+      </w:pPr>
+      <w:r>
+        <w:rPr>
+          <w:sz w:val="28"/>
+          <w:szCs w:val="28"/>
+          <w:lang w:val="uk-UA"/>
+        </w:rPr>
+        <w:t xml:space="preserve">    END LOOP;</w:t>
+      </w:r>
+    </w:p>
+    <w:p>
+      <w:pPr>
+        <w:rPr>
+          <w:sz w:val="28"/>
+          <w:szCs w:val="28"/>
+          <w:lang w:val="uk-UA"/>
+        </w:rPr>
+      </w:pPr>
+      <w:r>
+        <w:rPr>
+          <w:sz w:val="28"/>
+          <w:szCs w:val="28"/>
+          <w:lang w:val="uk-UA"/>
+        </w:rPr>
+        <w:t>END</w:t>
+      </w:r>
+    </w:p>
+    <w:p>
+      <w:pPr>
+        <w:rPr>
+          <w:sz w:val="28"/>
+          <w:szCs w:val="28"/>
+          <w:lang w:val="en-US"/>
+        </w:rPr>
+      </w:pPr>
+    </w:p>
+    <w:p>
+      <w:pPr>
+        <w:outlineLvl w:val="1"/>
+        <w:rPr>
+          <w:rFonts w:ascii="Times New Roman" w:eastAsia="Times New Roman" w:hAnsi="Times New Roman" w:cs="Times New Roman"/>
+          <w:i/>
+          <w:iCs/>
+          <w:color w:val="1F1F1F"/>
+          <w:sz w:val="28"/>
+          <w:szCs w:val="28"/>
+          <w:lang w:val="uk-UA" w:eastAsia="uk-UA"/>
+        </w:rPr>
+      </w:pPr>
+      <w:r>
+        <w:rPr>
+          <w:rFonts w:ascii="Times New Roman" w:eastAsia="Times New Roman" w:hAnsi="Times New Roman" w:cs="Times New Roman"/>
+          <w:i/>
+          <w:iCs/>
+          <w:color w:val="1F1F1F"/>
+          <w:sz w:val="28"/>
+          <w:szCs w:val="28"/>
+          <w:lang w:val="en-US" w:eastAsia="uk-UA"/>
+        </w:rPr>
+        <w:t>6</w:t>
+      </w:r>
+      <w:r>
+        <w:rPr>
+          <w:rFonts w:ascii="Times New Roman" w:eastAsia="Times New Roman" w:hAnsi="Times New Roman" w:cs="Times New Roman"/>
+          <w:i/>
+          <w:iCs/>
+          <w:color w:val="1F1F1F"/>
+          <w:sz w:val="28"/>
+          <w:szCs w:val="28"/>
+          <w:lang w:val="uk-UA" w:eastAsia="uk-UA"/>
+        </w:rPr>
+        <w:t>.3 Тексти тригерів</w:t>
+      </w:r>
+      <w:r>
+        <w:rPr>
+          <w:rFonts w:ascii="Times New Roman" w:eastAsia="Times New Roman" w:hAnsi="Times New Roman" w:cs="Times New Roman"/>
+          <w:i/>
+          <w:iCs/>
+          <w:color w:val="1F1F1F"/>
+          <w:sz w:val="28"/>
+          <w:szCs w:val="28"/>
+          <w:lang w:val="uk-UA" w:eastAsia="uk-UA"/>
+        </w:rPr>
+        <w:t xml:space="preserve"> </w:t>
+      </w:r>
+    </w:p>
+    <w:p>
+      <w:pPr>
         <w:rPr>
           <w:rFonts w:ascii="Times New Roman" w:eastAsia="Times New Roman" w:hAnsi="Times New Roman" w:cs="Times New Roman"/>
           <w:color w:val="1F1F1F"/>
           <w:sz w:val="28"/>
           <w:szCs w:val="28"/>
-          <w:lang w:val="en-US" w:eastAsia="uk-UA"/>
-        </w:rPr>
-      </w:pPr>
-    </w:p>
-    <w:p>
-      <w:pPr>
-        <w:shd w:val="clear" w:color="auto" w:fill="FFFFFF"/>
-        <w:spacing w:before="360" w:after="360" w:line="240" w:lineRule="auto"/>
+          <w:lang w:val="uk-UA" w:eastAsia="uk-UA"/>
+        </w:rPr>
+      </w:pPr>
+      <w:r>
         <w:rPr>
           <w:rFonts w:ascii="Times New Roman" w:eastAsia="Times New Roman" w:hAnsi="Times New Roman" w:cs="Times New Roman"/>
           <w:color w:val="1F1F1F"/>
@@ -44699,17 +45948,1615 @@
           <w:szCs w:val="28"/>
           <w:lang w:val="uk-UA" w:eastAsia="uk-UA"/>
         </w:rPr>
-      </w:pPr>
-    </w:p>
-    <w:p>
-      <w:pPr>
-        <w:rPr>
-          <w:rFonts w:ascii="Times New Roman" w:hAnsi="Times New Roman" w:cs="Times New Roman"/>
-          <w:sz w:val="28"/>
-          <w:szCs w:val="28"/>
-          <w:lang w:val="uk-UA"/>
-        </w:rPr>
-      </w:pPr>
+        <w:t>Тригер №1</w:t>
+      </w:r>
+    </w:p>
+    <w:p>
+      <w:pPr>
+        <w:spacing w:line="360" w:lineRule="auto"/>
+        <w:jc w:val="both"/>
+        <w:rPr>
+          <w:rFonts w:ascii="Times New Roman" w:eastAsia="Times New Roman" w:hAnsi="Times New Roman" w:cs="Times New Roman"/>
+          <w:color w:val="1F1F1F"/>
+          <w:sz w:val="28"/>
+          <w:szCs w:val="28"/>
+          <w:lang w:val="uk-UA" w:eastAsia="uk-UA"/>
+        </w:rPr>
+      </w:pPr>
+      <w:r>
+        <w:rPr>
+          <w:rFonts w:ascii="Times New Roman" w:eastAsia="Times New Roman" w:hAnsi="Times New Roman" w:cs="Times New Roman"/>
+          <w:color w:val="1F1F1F"/>
+          <w:sz w:val="28"/>
+          <w:szCs w:val="28"/>
+          <w:lang w:val="uk-UA" w:eastAsia="uk-UA"/>
+        </w:rPr>
+        <w:t>Призначення: попередження реєстрації осіб, яких не можна легально залучати до праці, незважаючи на добровільні основи</w:t>
+      </w:r>
+    </w:p>
+    <w:p>
+      <w:pPr>
+        <w:spacing w:line="360" w:lineRule="auto"/>
+        <w:jc w:val="both"/>
+        <w:rPr>
+          <w:rFonts w:ascii="Times New Roman" w:eastAsia="Times New Roman" w:hAnsi="Times New Roman" w:cs="Times New Roman"/>
+          <w:color w:val="1F1F1F"/>
+          <w:sz w:val="28"/>
+          <w:szCs w:val="28"/>
+          <w:lang w:val="uk-UA" w:eastAsia="uk-UA"/>
+        </w:rPr>
+      </w:pPr>
+      <w:r>
+        <w:rPr>
+          <w:rFonts w:ascii="Times New Roman" w:eastAsia="Times New Roman" w:hAnsi="Times New Roman" w:cs="Times New Roman"/>
+          <w:color w:val="1F1F1F"/>
+          <w:sz w:val="28"/>
+          <w:szCs w:val="28"/>
+          <w:lang w:val="uk-UA" w:eastAsia="uk-UA"/>
+        </w:rPr>
+        <w:t>Бізнес-процес: контроль за додержанням юридичних нормативів при веденні волонтерської діяльності</w:t>
+      </w:r>
+    </w:p>
+    <w:p>
+      <w:pPr>
+        <w:spacing w:line="360" w:lineRule="auto"/>
+        <w:jc w:val="both"/>
+        <w:rPr>
+          <w:rFonts w:ascii="Times New Roman" w:hAnsi="Times New Roman" w:cs="Times New Roman"/>
+          <w:sz w:val="28"/>
+          <w:szCs w:val="28"/>
+          <w:lang w:val="uk-UA"/>
+        </w:rPr>
+      </w:pPr>
+      <w:r>
+        <w:rPr>
+          <w:rFonts w:ascii="Times New Roman" w:hAnsi="Times New Roman" w:cs="Times New Roman"/>
+          <w:sz w:val="28"/>
+          <w:szCs w:val="28"/>
+          <w:lang w:val="uk-UA"/>
+        </w:rPr>
+        <w:t>Словесний опис:</w:t>
+      </w:r>
+      <w:r>
+        <w:rPr>
+          <w:rFonts w:ascii="Times New Roman" w:hAnsi="Times New Roman" w:cs="Times New Roman"/>
+          <w:sz w:val="28"/>
+          <w:szCs w:val="28"/>
+          <w:lang w:val="uk-UA"/>
+        </w:rPr>
+        <w:t xml:space="preserve"> </w:t>
+      </w:r>
+      <w:r>
+        <w:rPr>
+          <w:rFonts w:ascii="Times New Roman" w:hAnsi="Times New Roman" w:cs="Times New Roman"/>
+          <w:sz w:val="28"/>
+          <w:szCs w:val="28"/>
+          <w:lang w:val="uk-UA"/>
+        </w:rPr>
+        <w:t>ц</w:t>
+      </w:r>
+      <w:r>
+        <w:rPr>
+          <w:rFonts w:ascii="Times New Roman" w:hAnsi="Times New Roman" w:cs="Times New Roman"/>
+          <w:sz w:val="28"/>
+          <w:szCs w:val="28"/>
+          <w:lang w:val="uk-UA"/>
+        </w:rPr>
+        <w:t xml:space="preserve">ей тригер </w:t>
+      </w:r>
+      <w:r>
+        <w:rPr>
+          <w:rFonts w:ascii="Times New Roman" w:hAnsi="Times New Roman" w:cs="Times New Roman"/>
+          <w:sz w:val="28"/>
+          <w:szCs w:val="28"/>
+          <w:lang w:val="uk-UA"/>
+        </w:rPr>
+        <w:t xml:space="preserve">застерігає від </w:t>
+      </w:r>
+      <w:r>
+        <w:rPr>
+          <w:rFonts w:ascii="Times New Roman" w:hAnsi="Times New Roman" w:cs="Times New Roman"/>
+          <w:sz w:val="28"/>
+          <w:szCs w:val="28"/>
+          <w:lang w:val="uk-UA"/>
+        </w:rPr>
+        <w:t xml:space="preserve">додавання до бази даних </w:t>
+      </w:r>
+      <w:r>
+        <w:rPr>
+          <w:rFonts w:ascii="Times New Roman" w:hAnsi="Times New Roman" w:cs="Times New Roman"/>
+          <w:sz w:val="28"/>
+          <w:szCs w:val="28"/>
+          <w:lang w:val="uk-UA"/>
+        </w:rPr>
+        <w:t>особи</w:t>
+      </w:r>
+      <w:r>
+        <w:rPr>
+          <w:rFonts w:ascii="Times New Roman" w:hAnsi="Times New Roman" w:cs="Times New Roman"/>
+          <w:sz w:val="28"/>
+          <w:szCs w:val="28"/>
+          <w:lang w:val="uk-UA"/>
+        </w:rPr>
+        <w:t xml:space="preserve"> вік, якої</w:t>
+      </w:r>
+      <w:r>
+        <w:rPr>
+          <w:rFonts w:ascii="Times New Roman" w:hAnsi="Times New Roman" w:cs="Times New Roman"/>
+          <w:sz w:val="28"/>
+          <w:szCs w:val="28"/>
+          <w:lang w:val="uk-UA"/>
+        </w:rPr>
+        <w:t xml:space="preserve"> </w:t>
+      </w:r>
+      <w:r>
+        <w:rPr>
+          <w:rFonts w:ascii="Times New Roman" w:hAnsi="Times New Roman" w:cs="Times New Roman"/>
+          <w:sz w:val="28"/>
+          <w:szCs w:val="28"/>
+          <w:lang w:val="uk-UA"/>
+        </w:rPr>
+        <w:t>становит</w:t>
+      </w:r>
+      <w:r>
+        <w:rPr>
+          <w:rFonts w:ascii="Times New Roman" w:hAnsi="Times New Roman" w:cs="Times New Roman"/>
+          <w:sz w:val="28"/>
+          <w:szCs w:val="28"/>
+          <w:lang w:val="uk-UA"/>
+        </w:rPr>
+        <w:t xml:space="preserve">ь </w:t>
+      </w:r>
+      <w:r>
+        <w:rPr>
+          <w:rFonts w:ascii="Times New Roman" w:hAnsi="Times New Roman" w:cs="Times New Roman"/>
+          <w:sz w:val="28"/>
+          <w:szCs w:val="28"/>
+          <w:lang w:val="uk-UA"/>
+        </w:rPr>
+        <w:t xml:space="preserve">менше 14 років. Якщо </w:t>
+      </w:r>
+      <w:r>
+        <w:rPr>
+          <w:rFonts w:ascii="Times New Roman" w:hAnsi="Times New Roman" w:cs="Times New Roman"/>
+          <w:sz w:val="28"/>
+          <w:szCs w:val="28"/>
+          <w:lang w:val="uk-UA"/>
+        </w:rPr>
+        <w:t xml:space="preserve">це так, то вхідний кортеж відкидається </w:t>
+      </w:r>
+      <w:r>
+        <w:rPr>
+          <w:rFonts w:ascii="Times New Roman" w:hAnsi="Times New Roman" w:cs="Times New Roman"/>
+          <w:sz w:val="28"/>
+          <w:szCs w:val="28"/>
+          <w:lang w:val="uk-UA"/>
+        </w:rPr>
+        <w:t xml:space="preserve">, </w:t>
+      </w:r>
+      <w:r>
+        <w:rPr>
+          <w:rFonts w:ascii="Times New Roman" w:hAnsi="Times New Roman" w:cs="Times New Roman"/>
+          <w:sz w:val="28"/>
+          <w:szCs w:val="28"/>
+          <w:lang w:val="uk-UA"/>
+        </w:rPr>
+        <w:t xml:space="preserve">натомість </w:t>
+      </w:r>
+      <w:r>
+        <w:rPr>
+          <w:rFonts w:ascii="Times New Roman" w:hAnsi="Times New Roman" w:cs="Times New Roman"/>
+          <w:sz w:val="28"/>
+          <w:szCs w:val="28"/>
+          <w:lang w:val="uk-UA"/>
+        </w:rPr>
+        <w:t xml:space="preserve">генерується виключення. </w:t>
+      </w:r>
+    </w:p>
+    <w:p>
+      <w:pPr>
+        <w:rPr>
+          <w:rFonts w:ascii="Times New Roman" w:eastAsia="Times New Roman" w:hAnsi="Times New Roman" w:cs="Times New Roman"/>
+          <w:color w:val="1F1F1F"/>
+          <w:sz w:val="28"/>
+          <w:szCs w:val="28"/>
+          <w:lang w:val="uk-UA" w:eastAsia="uk-UA"/>
+        </w:rPr>
+      </w:pPr>
+      <w:r>
+        <w:rPr>
+          <w:rFonts w:ascii="Times New Roman" w:eastAsia="Times New Roman" w:hAnsi="Times New Roman" w:cs="Times New Roman"/>
+          <w:color w:val="1F1F1F"/>
+          <w:sz w:val="28"/>
+          <w:szCs w:val="28"/>
+          <w:lang w:val="uk-UA" w:eastAsia="uk-UA"/>
+        </w:rPr>
+        <w:t>Скрипт:</w:t>
+      </w:r>
+    </w:p>
+    <w:p>
+      <w:pPr>
+        <w:rPr>
+          <w:sz w:val="28"/>
+          <w:szCs w:val="28"/>
+          <w:lang w:val="uk-UA"/>
+        </w:rPr>
+      </w:pPr>
+      <w:r>
+        <w:rPr>
+          <w:sz w:val="28"/>
+          <w:szCs w:val="28"/>
+          <w:lang w:val="uk-UA"/>
+        </w:rPr>
+        <w:t>CREATE OR REPLACE FUNCTION check_volunteer_age()</w:t>
+      </w:r>
+    </w:p>
+    <w:p>
+      <w:pPr>
+        <w:rPr>
+          <w:sz w:val="28"/>
+          <w:szCs w:val="28"/>
+          <w:lang w:val="uk-UA"/>
+        </w:rPr>
+      </w:pPr>
+      <w:r>
+        <w:rPr>
+          <w:sz w:val="28"/>
+          <w:szCs w:val="28"/>
+          <w:lang w:val="uk-UA"/>
+        </w:rPr>
+        <w:t>RETURNS TRIGGER AS</w:t>
+      </w:r>
+    </w:p>
+    <w:p>
+      <w:pPr>
+        <w:rPr>
+          <w:sz w:val="28"/>
+          <w:szCs w:val="28"/>
+          <w:lang w:val="uk-UA"/>
+        </w:rPr>
+      </w:pPr>
+      <w:r>
+        <w:rPr>
+          <w:sz w:val="28"/>
+          <w:szCs w:val="28"/>
+          <w:lang w:val="uk-UA"/>
+        </w:rPr>
+        <w:lastRenderedPageBreak/>
+        <w:t>$body$</w:t>
+      </w:r>
+    </w:p>
+    <w:p>
+      <w:pPr>
+        <w:rPr>
+          <w:sz w:val="28"/>
+          <w:szCs w:val="28"/>
+          <w:lang w:val="uk-UA"/>
+        </w:rPr>
+      </w:pPr>
+      <w:r>
+        <w:rPr>
+          <w:sz w:val="28"/>
+          <w:szCs w:val="28"/>
+          <w:lang w:val="uk-UA"/>
+        </w:rPr>
+        <w:t>BEGIN</w:t>
+      </w:r>
+    </w:p>
+    <w:p>
+      <w:pPr>
+        <w:rPr>
+          <w:sz w:val="28"/>
+          <w:szCs w:val="28"/>
+          <w:lang w:val="uk-UA"/>
+        </w:rPr>
+      </w:pPr>
+      <w:r>
+        <w:rPr>
+          <w:sz w:val="28"/>
+          <w:szCs w:val="28"/>
+          <w:lang w:val="uk-UA"/>
+        </w:rPr>
+        <w:t xml:space="preserve">    IF NEW.date_of_birth &gt; CURRENT_DATE - INTERVAL '14 years' THEN</w:t>
+      </w:r>
+    </w:p>
+    <w:p>
+      <w:pPr>
+        <w:rPr>
+          <w:sz w:val="28"/>
+          <w:szCs w:val="28"/>
+          <w:lang w:val="uk-UA"/>
+        </w:rPr>
+      </w:pPr>
+      <w:r>
+        <w:rPr>
+          <w:sz w:val="28"/>
+          <w:szCs w:val="28"/>
+          <w:lang w:val="uk-UA"/>
+        </w:rPr>
+        <w:t xml:space="preserve">        RAISE EXCEPTION 'Volunteer must be at least 14 years old. </w:t>
+      </w:r>
+      <w:r>
+        <w:rPr>
+          <w:sz w:val="28"/>
+          <w:szCs w:val="28"/>
+          <w:lang w:val="en-US"/>
+        </w:rPr>
+        <w:t xml:space="preserve">Due to </w:t>
+      </w:r>
+      <w:r>
+        <w:rPr>
+          <w:sz w:val="28"/>
+          <w:szCs w:val="28"/>
+          <w:lang w:val="uk-UA"/>
+        </w:rPr>
+        <w:t>law</w:t>
+      </w:r>
+      <w:r>
+        <w:rPr>
+          <w:sz w:val="28"/>
+          <w:szCs w:val="28"/>
+          <w:lang w:val="en-US"/>
+        </w:rPr>
+        <w:t>ful restrictions</w:t>
+      </w:r>
+      <w:r>
+        <w:rPr>
+          <w:sz w:val="28"/>
+          <w:szCs w:val="28"/>
+          <w:lang w:val="uk-UA"/>
+        </w:rPr>
+        <w:t>'</w:t>
+      </w:r>
+      <w:r>
+        <w:rPr>
+          <w:sz w:val="28"/>
+          <w:szCs w:val="28"/>
+          <w:lang w:val="en-US"/>
+        </w:rPr>
+        <w:t xml:space="preserve"> </w:t>
+      </w:r>
+      <w:r>
+        <w:rPr>
+          <w:sz w:val="28"/>
+          <w:szCs w:val="28"/>
+          <w:lang w:val="uk-UA"/>
+        </w:rPr>
+        <w:t>;</w:t>
+      </w:r>
+    </w:p>
+    <w:p>
+      <w:pPr>
+        <w:rPr>
+          <w:sz w:val="28"/>
+          <w:szCs w:val="28"/>
+          <w:lang w:val="uk-UA"/>
+        </w:rPr>
+      </w:pPr>
+      <w:r>
+        <w:rPr>
+          <w:sz w:val="28"/>
+          <w:szCs w:val="28"/>
+          <w:lang w:val="uk-UA"/>
+        </w:rPr>
+        <w:t xml:space="preserve">    END IF;</w:t>
+      </w:r>
+    </w:p>
+    <w:p>
+      <w:pPr>
+        <w:rPr>
+          <w:sz w:val="28"/>
+          <w:szCs w:val="28"/>
+          <w:lang w:val="uk-UA"/>
+        </w:rPr>
+      </w:pPr>
+      <w:r>
+        <w:rPr>
+          <w:sz w:val="28"/>
+          <w:szCs w:val="28"/>
+          <w:lang w:val="uk-UA"/>
+        </w:rPr>
+        <w:t xml:space="preserve">    RETURN NEW;</w:t>
+      </w:r>
+    </w:p>
+    <w:p>
+      <w:pPr>
+        <w:rPr>
+          <w:sz w:val="28"/>
+          <w:szCs w:val="28"/>
+          <w:lang w:val="uk-UA"/>
+        </w:rPr>
+      </w:pPr>
+      <w:r>
+        <w:rPr>
+          <w:sz w:val="28"/>
+          <w:szCs w:val="28"/>
+          <w:lang w:val="uk-UA"/>
+        </w:rPr>
+        <w:t>END</w:t>
+      </w:r>
+    </w:p>
+    <w:p>
+      <w:pPr>
+        <w:rPr>
+          <w:sz w:val="28"/>
+          <w:szCs w:val="28"/>
+          <w:lang w:val="uk-UA"/>
+        </w:rPr>
+      </w:pPr>
+      <w:r>
+        <w:rPr>
+          <w:sz w:val="28"/>
+          <w:szCs w:val="28"/>
+          <w:lang w:val="uk-UA"/>
+        </w:rPr>
+        <w:t>$body$</w:t>
+      </w:r>
+    </w:p>
+    <w:p>
+      <w:pPr>
+        <w:rPr>
+          <w:sz w:val="28"/>
+          <w:szCs w:val="28"/>
+          <w:lang w:val="uk-UA"/>
+        </w:rPr>
+      </w:pPr>
+      <w:r>
+        <w:rPr>
+          <w:sz w:val="28"/>
+          <w:szCs w:val="28"/>
+          <w:lang w:val="uk-UA"/>
+        </w:rPr>
+        <w:t>LANGUAGE plpgsql;</w:t>
+      </w:r>
+    </w:p>
+    <w:p>
+      <w:pPr>
+        <w:rPr>
+          <w:sz w:val="28"/>
+          <w:szCs w:val="28"/>
+          <w:lang w:val="uk-UA"/>
+        </w:rPr>
+      </w:pPr>
+    </w:p>
+    <w:p>
+      <w:pPr>
+        <w:rPr>
+          <w:sz w:val="28"/>
+          <w:szCs w:val="28"/>
+          <w:lang w:val="uk-UA"/>
+        </w:rPr>
+      </w:pPr>
+      <w:r>
+        <w:rPr>
+          <w:sz w:val="28"/>
+          <w:szCs w:val="28"/>
+          <w:lang w:val="uk-UA"/>
+        </w:rPr>
+        <w:t>CREATE TRIGGER volunteer_age_check</w:t>
+      </w:r>
+    </w:p>
+    <w:p>
+      <w:pPr>
+        <w:rPr>
+          <w:sz w:val="28"/>
+          <w:szCs w:val="28"/>
+          <w:lang w:val="uk-UA"/>
+        </w:rPr>
+      </w:pPr>
+      <w:r>
+        <w:rPr>
+          <w:sz w:val="28"/>
+          <w:szCs w:val="28"/>
+          <w:lang w:val="uk-UA"/>
+        </w:rPr>
+        <w:t>BEFORE INSERT ON volunteer</w:t>
+      </w:r>
+    </w:p>
+    <w:p>
+      <w:pPr>
+        <w:rPr>
+          <w:sz w:val="28"/>
+          <w:szCs w:val="28"/>
+          <w:lang w:val="uk-UA"/>
+        </w:rPr>
+      </w:pPr>
+      <w:r>
+        <w:rPr>
+          <w:sz w:val="28"/>
+          <w:szCs w:val="28"/>
+          <w:lang w:val="uk-UA"/>
+        </w:rPr>
+        <w:t>FOR EACH ROW</w:t>
+      </w:r>
+    </w:p>
+    <w:p>
+      <w:pPr>
+        <w:rPr>
+          <w:sz w:val="28"/>
+          <w:szCs w:val="28"/>
+          <w:lang w:val="uk-UA"/>
+        </w:rPr>
+      </w:pPr>
+      <w:r>
+        <w:rPr>
+          <w:sz w:val="28"/>
+          <w:szCs w:val="28"/>
+          <w:lang w:val="uk-UA"/>
+        </w:rPr>
+        <w:t>EXECUTE FUNCTION check_volunteer_age();</w:t>
+      </w:r>
+    </w:p>
+    <w:p>
+      <w:pPr>
+        <w:rPr>
+          <w:sz w:val="28"/>
+          <w:szCs w:val="28"/>
+          <w:lang w:val="uk-UA"/>
+        </w:rPr>
+      </w:pPr>
+    </w:p>
+    <w:p>
+      <w:pPr>
+        <w:spacing w:line="360" w:lineRule="auto"/>
+        <w:rPr>
+          <w:rFonts w:ascii="Times New Roman" w:eastAsia="Times New Roman" w:hAnsi="Times New Roman" w:cs="Times New Roman"/>
+          <w:color w:val="1F1F1F"/>
+          <w:sz w:val="28"/>
+          <w:szCs w:val="28"/>
+          <w:lang w:val="uk-UA" w:eastAsia="uk-UA"/>
+        </w:rPr>
+      </w:pPr>
+      <w:r>
+        <w:rPr>
+          <w:rFonts w:ascii="Times New Roman" w:eastAsia="Times New Roman" w:hAnsi="Times New Roman" w:cs="Times New Roman"/>
+          <w:color w:val="1F1F1F"/>
+          <w:sz w:val="28"/>
+          <w:szCs w:val="28"/>
+          <w:lang w:val="uk-UA" w:eastAsia="uk-UA"/>
+        </w:rPr>
+        <w:t>Тригер №</w:t>
+      </w:r>
+      <w:r>
+        <w:rPr>
+          <w:rFonts w:ascii="Times New Roman" w:eastAsia="Times New Roman" w:hAnsi="Times New Roman" w:cs="Times New Roman"/>
+          <w:color w:val="1F1F1F"/>
+          <w:sz w:val="28"/>
+          <w:szCs w:val="28"/>
+          <w:lang w:val="uk-UA" w:eastAsia="uk-UA"/>
+        </w:rPr>
+        <w:t>2</w:t>
+      </w:r>
+    </w:p>
+    <w:p>
+      <w:pPr>
+        <w:rPr>
+          <w:rFonts w:ascii="Times New Roman" w:eastAsia="Times New Roman" w:hAnsi="Times New Roman" w:cs="Times New Roman"/>
+          <w:color w:val="1F1F1F"/>
+          <w:sz w:val="28"/>
+          <w:szCs w:val="28"/>
+          <w:lang w:eastAsia="uk-UA"/>
+        </w:rPr>
+      </w:pPr>
+      <w:r>
+        <w:rPr>
+          <w:rFonts w:ascii="Times New Roman" w:eastAsia="Times New Roman" w:hAnsi="Times New Roman" w:cs="Times New Roman"/>
+          <w:color w:val="1F1F1F"/>
+          <w:sz w:val="28"/>
+          <w:szCs w:val="28"/>
+          <w:lang w:val="uk-UA" w:eastAsia="uk-UA"/>
+        </w:rPr>
+        <w:t>Призначення:</w:t>
+      </w:r>
+      <w:r>
+        <w:rPr>
+          <w:rFonts w:ascii="Times New Roman" w:eastAsia="Times New Roman" w:hAnsi="Times New Roman" w:cs="Times New Roman"/>
+          <w:color w:val="1F1F1F"/>
+          <w:sz w:val="28"/>
+          <w:szCs w:val="28"/>
+          <w:lang w:val="en-US" w:eastAsia="uk-UA"/>
+        </w:rPr>
+        <w:t xml:space="preserve"> </w:t>
+      </w:r>
+      <w:r>
+        <w:rPr>
+          <w:rFonts w:ascii="Times New Roman" w:eastAsia="Times New Roman" w:hAnsi="Times New Roman" w:cs="Times New Roman"/>
+          <w:color w:val="1F1F1F"/>
+          <w:sz w:val="28"/>
+          <w:szCs w:val="28"/>
+          <w:lang w:eastAsia="uk-UA"/>
+        </w:rPr>
+        <w:t>в</w:t>
+      </w:r>
+      <w:r>
+        <w:rPr>
+          <w:rFonts w:ascii="Times New Roman" w:eastAsia="Times New Roman" w:hAnsi="Times New Roman" w:cs="Times New Roman"/>
+          <w:color w:val="1F1F1F"/>
+          <w:sz w:val="28"/>
+          <w:szCs w:val="28"/>
+          <w:lang w:val="uk-UA" w:eastAsia="uk-UA"/>
+        </w:rPr>
+        <w:t xml:space="preserve">ідбиття усіх змін </w:t>
+      </w:r>
+      <w:r>
+        <w:rPr>
+          <w:rFonts w:ascii="Times New Roman" w:eastAsia="Times New Roman" w:hAnsi="Times New Roman" w:cs="Times New Roman"/>
+          <w:color w:val="1F1F1F"/>
+          <w:sz w:val="28"/>
+          <w:szCs w:val="28"/>
+          <w:lang w:val="uk-UA" w:eastAsia="uk-UA"/>
+        </w:rPr>
+        <w:t>поля доручення</w:t>
+      </w:r>
+    </w:p>
+    <w:p>
+      <w:pPr>
+        <w:rPr>
+          <w:rFonts w:ascii="Times New Roman" w:eastAsia="Times New Roman" w:hAnsi="Times New Roman" w:cs="Times New Roman"/>
+          <w:color w:val="1F1F1F"/>
+          <w:sz w:val="28"/>
+          <w:szCs w:val="28"/>
+          <w:lang w:val="uk-UA" w:eastAsia="uk-UA"/>
+        </w:rPr>
+      </w:pPr>
+      <w:r>
+        <w:rPr>
+          <w:rFonts w:ascii="Times New Roman" w:eastAsia="Times New Roman" w:hAnsi="Times New Roman" w:cs="Times New Roman"/>
+          <w:color w:val="1F1F1F"/>
+          <w:sz w:val="28"/>
+          <w:szCs w:val="28"/>
+          <w:lang w:val="uk-UA" w:eastAsia="uk-UA"/>
+        </w:rPr>
+        <w:t>Бізнес-процес:</w:t>
+      </w:r>
+      <w:r>
+        <w:rPr>
+          <w:rFonts w:ascii="Times New Roman" w:eastAsia="Times New Roman" w:hAnsi="Times New Roman" w:cs="Times New Roman"/>
+          <w:color w:val="1F1F1F"/>
+          <w:sz w:val="28"/>
+          <w:szCs w:val="28"/>
+          <w:lang w:val="uk-UA" w:eastAsia="uk-UA"/>
+        </w:rPr>
+        <w:t xml:space="preserve"> стадії завершеності завдання </w:t>
+      </w:r>
+    </w:p>
+    <w:p>
+      <w:pPr>
+        <w:rPr>
+          <w:rFonts w:ascii="Times New Roman" w:eastAsia="Times New Roman" w:hAnsi="Times New Roman" w:cs="Times New Roman"/>
+          <w:color w:val="1F1F1F"/>
+          <w:sz w:val="28"/>
+          <w:szCs w:val="28"/>
+          <w:lang w:val="uk-UA" w:eastAsia="uk-UA"/>
+        </w:rPr>
+      </w:pPr>
+      <w:r>
+        <w:rPr>
+          <w:rFonts w:ascii="Times New Roman" w:eastAsia="Times New Roman" w:hAnsi="Times New Roman" w:cs="Times New Roman"/>
+          <w:color w:val="1F1F1F"/>
+          <w:sz w:val="28"/>
+          <w:szCs w:val="28"/>
+          <w:lang w:val="uk-UA" w:eastAsia="uk-UA"/>
+        </w:rPr>
+        <w:t>Словесний опис:</w:t>
+      </w:r>
+    </w:p>
+    <w:p>
+      <w:pPr>
+        <w:rPr>
+          <w:rFonts w:ascii="Times New Roman" w:eastAsia="Times New Roman" w:hAnsi="Times New Roman" w:cs="Times New Roman"/>
+          <w:color w:val="1F1F1F"/>
+          <w:sz w:val="28"/>
+          <w:szCs w:val="28"/>
+          <w:lang w:val="uk-UA" w:eastAsia="uk-UA"/>
+        </w:rPr>
+      </w:pPr>
+      <w:r>
+        <w:rPr>
+          <w:rFonts w:ascii="Times New Roman" w:eastAsia="Times New Roman" w:hAnsi="Times New Roman" w:cs="Times New Roman"/>
+          <w:color w:val="1F1F1F"/>
+          <w:sz w:val="28"/>
+          <w:szCs w:val="28"/>
+          <w:lang w:val="uk-UA" w:eastAsia="uk-UA"/>
+        </w:rPr>
+        <w:t>Скрипт:</w:t>
+      </w:r>
+    </w:p>
+    <w:p>
+      <w:pPr>
+        <w:rPr>
+          <w:sz w:val="28"/>
+          <w:szCs w:val="28"/>
+          <w:lang w:val="en-US"/>
+        </w:rPr>
+      </w:pPr>
+      <w:r>
+        <w:rPr>
+          <w:sz w:val="28"/>
+          <w:szCs w:val="28"/>
+          <w:lang w:val="en-US"/>
+        </w:rPr>
+        <w:t>CREATE OR REPLACE FUNCTION task_update_trigger()</w:t>
+      </w:r>
+    </w:p>
+    <w:p>
+      <w:pPr>
+        <w:rPr>
+          <w:sz w:val="28"/>
+          <w:szCs w:val="28"/>
+          <w:lang w:val="en-US"/>
+        </w:rPr>
+      </w:pPr>
+      <w:r>
+        <w:rPr>
+          <w:sz w:val="28"/>
+          <w:szCs w:val="28"/>
+          <w:lang w:val="en-US"/>
+        </w:rPr>
+        <w:t>RETURNS TRIGGER AS</w:t>
+      </w:r>
+    </w:p>
+    <w:p>
+      <w:pPr>
+        <w:rPr>
+          <w:sz w:val="28"/>
+          <w:szCs w:val="28"/>
+          <w:lang w:val="en-US"/>
+        </w:rPr>
+      </w:pPr>
+      <w:r>
+        <w:rPr>
+          <w:sz w:val="28"/>
+          <w:szCs w:val="28"/>
+          <w:lang w:val="en-US"/>
+        </w:rPr>
+        <w:t>$body$</w:t>
+      </w:r>
+    </w:p>
+    <w:p>
+      <w:pPr>
+        <w:rPr>
+          <w:sz w:val="28"/>
+          <w:szCs w:val="28"/>
+          <w:lang w:val="en-US"/>
+        </w:rPr>
+      </w:pPr>
+      <w:r>
+        <w:rPr>
+          <w:sz w:val="28"/>
+          <w:szCs w:val="28"/>
+          <w:lang w:val="en-US"/>
+        </w:rPr>
+        <w:t>DECLARE</w:t>
+      </w:r>
+    </w:p>
+    <w:p>
+      <w:pPr>
+        <w:rPr>
+          <w:sz w:val="28"/>
+          <w:szCs w:val="28"/>
+          <w:lang w:val="en-US"/>
+        </w:rPr>
+      </w:pPr>
+      <w:r>
+        <w:rPr>
+          <w:sz w:val="28"/>
+          <w:szCs w:val="28"/>
+          <w:lang w:val="en-US"/>
+        </w:rPr>
+        <w:t xml:space="preserve">    temp_id_spec INT;</w:t>
+      </w:r>
+    </w:p>
+    <w:p>
+      <w:pPr>
+        <w:rPr>
+          <w:sz w:val="28"/>
+          <w:szCs w:val="28"/>
+          <w:lang w:val="en-US"/>
+        </w:rPr>
+      </w:pPr>
+      <w:r>
+        <w:rPr>
+          <w:sz w:val="28"/>
+          <w:szCs w:val="28"/>
+          <w:lang w:val="en-US"/>
+        </w:rPr>
+        <w:t>BEGIN</w:t>
+      </w:r>
+    </w:p>
+    <w:p>
+      <w:pPr>
+        <w:rPr>
+          <w:sz w:val="28"/>
+          <w:szCs w:val="28"/>
+          <w:lang w:val="en-US"/>
+        </w:rPr>
+      </w:pPr>
+      <w:r>
+        <w:rPr>
+          <w:sz w:val="28"/>
+          <w:szCs w:val="28"/>
+          <w:lang w:val="en-US"/>
+        </w:rPr>
+        <w:lastRenderedPageBreak/>
+        <w:tab/>
+        <w:t>FOR temp_id_spec IN SELECT DISTINCT vt.volunteer_id FROM volunteer_task vt</w:t>
+      </w:r>
+    </w:p>
+    <w:p>
+      <w:pPr>
+        <w:rPr>
+          <w:sz w:val="28"/>
+          <w:szCs w:val="28"/>
+          <w:lang w:val="en-US"/>
+        </w:rPr>
+      </w:pPr>
+      <w:r>
+        <w:rPr>
+          <w:sz w:val="28"/>
+          <w:szCs w:val="28"/>
+          <w:lang w:val="en-US"/>
+        </w:rPr>
+        <w:tab/>
+        <w:t>WHERE task_id = NEW.id</w:t>
+      </w:r>
+    </w:p>
+    <w:p>
+      <w:pPr>
+        <w:rPr>
+          <w:sz w:val="28"/>
+          <w:szCs w:val="28"/>
+          <w:lang w:val="en-US"/>
+        </w:rPr>
+      </w:pPr>
+      <w:r>
+        <w:rPr>
+          <w:sz w:val="28"/>
+          <w:szCs w:val="28"/>
+          <w:lang w:val="en-US"/>
+        </w:rPr>
+        <w:tab/>
+        <w:t>LOOP</w:t>
+      </w:r>
+    </w:p>
+    <w:p>
+      <w:pPr>
+        <w:rPr>
+          <w:sz w:val="28"/>
+          <w:szCs w:val="28"/>
+          <w:lang w:val="en-US"/>
+        </w:rPr>
+      </w:pPr>
+      <w:r>
+        <w:rPr>
+          <w:sz w:val="28"/>
+          <w:szCs w:val="28"/>
+          <w:lang w:val="en-US"/>
+        </w:rPr>
+        <w:tab/>
+      </w:r>
+      <w:r>
+        <w:rPr>
+          <w:sz w:val="28"/>
+          <w:szCs w:val="28"/>
+          <w:lang w:val="en-US"/>
+        </w:rPr>
+        <w:tab/>
+        <w:t>INSERT INTO task_log (task_id, volunteer_id, date, time, status_id)</w:t>
+      </w:r>
+    </w:p>
+    <w:p>
+      <w:pPr>
+        <w:rPr>
+          <w:sz w:val="28"/>
+          <w:szCs w:val="28"/>
+          <w:lang w:val="en-US"/>
+        </w:rPr>
+      </w:pPr>
+      <w:r>
+        <w:rPr>
+          <w:sz w:val="28"/>
+          <w:szCs w:val="28"/>
+          <w:lang w:val="en-US"/>
+        </w:rPr>
+        <w:tab/>
+      </w:r>
+      <w:r>
+        <w:rPr>
+          <w:sz w:val="28"/>
+          <w:szCs w:val="28"/>
+          <w:lang w:val="en-US"/>
+        </w:rPr>
+        <w:tab/>
+        <w:t>VALUES (NEW.id, temp_id_spec, CURRENT_DATE, CURRENT_TIME, NEW.status_id);</w:t>
+      </w:r>
+    </w:p>
+    <w:p>
+      <w:pPr>
+        <w:rPr>
+          <w:sz w:val="28"/>
+          <w:szCs w:val="28"/>
+          <w:lang w:val="en-US"/>
+        </w:rPr>
+      </w:pPr>
+      <w:r>
+        <w:rPr>
+          <w:sz w:val="28"/>
+          <w:szCs w:val="28"/>
+          <w:lang w:val="en-US"/>
+        </w:rPr>
+        <w:tab/>
+        <w:t>END LOOP;</w:t>
+      </w:r>
+    </w:p>
+    <w:p>
+      <w:pPr>
+        <w:rPr>
+          <w:sz w:val="28"/>
+          <w:szCs w:val="28"/>
+          <w:lang w:val="en-US"/>
+        </w:rPr>
+      </w:pPr>
+      <w:r>
+        <w:rPr>
+          <w:sz w:val="28"/>
+          <w:szCs w:val="28"/>
+          <w:lang w:val="en-US"/>
+        </w:rPr>
+        <w:tab/>
+        <w:t>IF NEW.status_id = 5 THEN</w:t>
+      </w:r>
+    </w:p>
+    <w:p>
+      <w:pPr>
+        <w:rPr>
+          <w:sz w:val="28"/>
+          <w:szCs w:val="28"/>
+          <w:lang w:val="en-US"/>
+        </w:rPr>
+      </w:pPr>
+      <w:r>
+        <w:rPr>
+          <w:sz w:val="28"/>
+          <w:szCs w:val="28"/>
+          <w:lang w:val="en-US"/>
+        </w:rPr>
+        <w:tab/>
+        <w:t>DELETE FROM volunteer_task WHERE task_id = NEW.task_id;</w:t>
+      </w:r>
+    </w:p>
+    <w:p>
+      <w:pPr>
+        <w:rPr>
+          <w:sz w:val="28"/>
+          <w:szCs w:val="28"/>
+          <w:lang w:val="en-US"/>
+        </w:rPr>
+      </w:pPr>
+      <w:r>
+        <w:rPr>
+          <w:sz w:val="28"/>
+          <w:szCs w:val="28"/>
+          <w:lang w:val="en-US"/>
+        </w:rPr>
+        <w:tab/>
+        <w:t>END IF;</w:t>
+      </w:r>
+    </w:p>
+    <w:p>
+      <w:pPr>
+        <w:rPr>
+          <w:sz w:val="28"/>
+          <w:szCs w:val="28"/>
+          <w:lang w:val="en-US"/>
+        </w:rPr>
+      </w:pPr>
+      <w:r>
+        <w:rPr>
+          <w:sz w:val="28"/>
+          <w:szCs w:val="28"/>
+          <w:lang w:val="en-US"/>
+        </w:rPr>
+        <w:t xml:space="preserve">    RETURN NEW;</w:t>
+      </w:r>
+    </w:p>
+    <w:p>
+      <w:pPr>
+        <w:rPr>
+          <w:sz w:val="28"/>
+          <w:szCs w:val="28"/>
+          <w:lang w:val="en-US"/>
+        </w:rPr>
+      </w:pPr>
+      <w:r>
+        <w:rPr>
+          <w:sz w:val="28"/>
+          <w:szCs w:val="28"/>
+          <w:lang w:val="en-US"/>
+        </w:rPr>
+        <w:t>END;</w:t>
+      </w:r>
+    </w:p>
+    <w:p>
+      <w:pPr>
+        <w:rPr>
+          <w:sz w:val="28"/>
+          <w:szCs w:val="28"/>
+          <w:lang w:val="en-US"/>
+        </w:rPr>
+      </w:pPr>
+      <w:r>
+        <w:rPr>
+          <w:sz w:val="28"/>
+          <w:szCs w:val="28"/>
+          <w:lang w:val="en-US"/>
+        </w:rPr>
+        <w:t>$body$</w:t>
+      </w:r>
+    </w:p>
+    <w:p>
+      <w:pPr>
+        <w:rPr>
+          <w:sz w:val="28"/>
+          <w:szCs w:val="28"/>
+          <w:lang w:val="en-US"/>
+        </w:rPr>
+      </w:pPr>
+      <w:r>
+        <w:rPr>
+          <w:sz w:val="28"/>
+          <w:szCs w:val="28"/>
+          <w:lang w:val="en-US"/>
+        </w:rPr>
+        <w:t>LANGUAGE plpgsql;</w:t>
+      </w:r>
+    </w:p>
+    <w:p>
+      <w:pPr>
+        <w:rPr>
+          <w:sz w:val="28"/>
+          <w:szCs w:val="28"/>
+          <w:lang w:val="en-US"/>
+        </w:rPr>
+      </w:pPr>
+    </w:p>
+    <w:p>
+      <w:pPr>
+        <w:rPr>
+          <w:sz w:val="28"/>
+          <w:szCs w:val="28"/>
+          <w:lang w:val="en-US"/>
+        </w:rPr>
+      </w:pPr>
+      <w:r>
+        <w:rPr>
+          <w:sz w:val="28"/>
+          <w:szCs w:val="28"/>
+          <w:lang w:val="en-US"/>
+        </w:rPr>
+        <w:t>CREATE TRIGGER after_task_update</w:t>
+      </w:r>
+    </w:p>
+    <w:p>
+      <w:pPr>
+        <w:rPr>
+          <w:sz w:val="28"/>
+          <w:szCs w:val="28"/>
+          <w:lang w:val="en-US"/>
+        </w:rPr>
+      </w:pPr>
+      <w:r>
+        <w:rPr>
+          <w:sz w:val="28"/>
+          <w:szCs w:val="28"/>
+          <w:lang w:val="en-US"/>
+        </w:rPr>
+        <w:t>AFTER UPDATE ON task</w:t>
+      </w:r>
+    </w:p>
+    <w:p>
+      <w:pPr>
+        <w:rPr>
+          <w:sz w:val="28"/>
+          <w:szCs w:val="28"/>
+          <w:lang w:val="en-US"/>
+        </w:rPr>
+      </w:pPr>
+      <w:r>
+        <w:rPr>
+          <w:sz w:val="28"/>
+          <w:szCs w:val="28"/>
+          <w:lang w:val="en-US"/>
+        </w:rPr>
+        <w:t>FOR EACH ROW</w:t>
+      </w:r>
+    </w:p>
+    <w:p>
+      <w:pPr>
+        <w:rPr>
+          <w:sz w:val="28"/>
+          <w:szCs w:val="28"/>
+          <w:lang w:val="en-US"/>
+        </w:rPr>
+      </w:pPr>
+      <w:r>
+        <w:rPr>
+          <w:sz w:val="28"/>
+          <w:szCs w:val="28"/>
+          <w:lang w:val="en-US"/>
+        </w:rPr>
+        <w:t>EXECUTE FUNCTION task_update_trigger();</w:t>
+      </w:r>
+    </w:p>
+    <w:p>
+      <w:pPr>
+        <w:rPr>
+          <w:sz w:val="28"/>
+          <w:szCs w:val="28"/>
+          <w:lang w:val="en-US"/>
+        </w:rPr>
+      </w:pPr>
+    </w:p>
+    <w:p>
+      <w:pPr>
+        <w:rPr>
+          <w:rFonts w:ascii="Times New Roman" w:hAnsi="Times New Roman" w:cs="Times New Roman"/>
+          <w:sz w:val="28"/>
+          <w:szCs w:val="28"/>
+          <w:lang w:val="uk-UA"/>
+        </w:rPr>
+      </w:pPr>
+      <w:r>
+        <w:rPr>
+          <w:rFonts w:ascii="Times New Roman" w:hAnsi="Times New Roman" w:cs="Times New Roman"/>
+          <w:sz w:val="28"/>
+          <w:szCs w:val="28"/>
+          <w:lang w:val="uk-UA"/>
+        </w:rPr>
+        <w:t>Тригер №3</w:t>
+      </w:r>
+    </w:p>
+    <w:p>
+      <w:pPr>
+        <w:rPr>
+          <w:rFonts w:ascii="Times New Roman" w:hAnsi="Times New Roman" w:cs="Times New Roman"/>
+          <w:sz w:val="28"/>
+          <w:szCs w:val="28"/>
+          <w:lang w:val="uk-UA"/>
+        </w:rPr>
+      </w:pPr>
+      <w:r>
+        <w:rPr>
+          <w:rFonts w:ascii="Times New Roman" w:hAnsi="Times New Roman" w:cs="Times New Roman"/>
+          <w:sz w:val="28"/>
+          <w:szCs w:val="28"/>
+          <w:lang w:val="uk-UA"/>
+        </w:rPr>
+        <w:t>При</w:t>
+      </w:r>
+      <w:r>
+        <w:rPr>
+          <w:rFonts w:ascii="Times New Roman" w:hAnsi="Times New Roman" w:cs="Times New Roman"/>
+          <w:sz w:val="28"/>
+          <w:szCs w:val="28"/>
+          <w:lang w:val="uk-UA"/>
+        </w:rPr>
+        <w:t>з</w:t>
+      </w:r>
+      <w:r>
+        <w:rPr>
+          <w:rFonts w:ascii="Times New Roman" w:hAnsi="Times New Roman" w:cs="Times New Roman"/>
+          <w:sz w:val="28"/>
+          <w:szCs w:val="28"/>
+          <w:lang w:val="uk-UA"/>
+        </w:rPr>
+        <w:t>начення:</w:t>
+      </w:r>
+    </w:p>
+    <w:p>
+      <w:pPr>
+        <w:rPr>
+          <w:rFonts w:ascii="Times New Roman" w:hAnsi="Times New Roman" w:cs="Times New Roman"/>
+          <w:sz w:val="28"/>
+          <w:szCs w:val="28"/>
+          <w:lang w:val="uk-UA"/>
+        </w:rPr>
+      </w:pPr>
+      <w:r>
+        <w:rPr>
+          <w:rFonts w:ascii="Times New Roman" w:hAnsi="Times New Roman" w:cs="Times New Roman"/>
+          <w:sz w:val="28"/>
+          <w:szCs w:val="28"/>
+        </w:rPr>
+        <w:t>Б</w:t>
+      </w:r>
+      <w:r>
+        <w:rPr>
+          <w:rFonts w:ascii="Times New Roman" w:hAnsi="Times New Roman" w:cs="Times New Roman"/>
+          <w:sz w:val="28"/>
+          <w:szCs w:val="28"/>
+          <w:lang w:val="uk-UA"/>
+        </w:rPr>
+        <w:t>ізнес-процес:</w:t>
+      </w:r>
+    </w:p>
+    <w:p>
+      <w:pPr>
+        <w:rPr>
+          <w:rFonts w:ascii="Times New Roman" w:hAnsi="Times New Roman" w:cs="Times New Roman"/>
+          <w:sz w:val="28"/>
+          <w:szCs w:val="28"/>
+          <w:lang w:val="uk-UA"/>
+        </w:rPr>
+      </w:pPr>
+      <w:r>
+        <w:rPr>
+          <w:rFonts w:ascii="Times New Roman" w:hAnsi="Times New Roman" w:cs="Times New Roman"/>
+          <w:sz w:val="28"/>
+          <w:szCs w:val="28"/>
+          <w:lang w:val="uk-UA"/>
+        </w:rPr>
+        <w:t>Словесний опис:</w:t>
+      </w:r>
+    </w:p>
+    <w:p>
+      <w:pPr>
+        <w:rPr>
+          <w:rFonts w:ascii="Times New Roman" w:hAnsi="Times New Roman" w:cs="Times New Roman"/>
+          <w:sz w:val="28"/>
+          <w:szCs w:val="28"/>
+          <w:lang w:val="uk-UA"/>
+        </w:rPr>
+      </w:pPr>
+      <w:r>
+        <w:rPr>
+          <w:rFonts w:ascii="Times New Roman" w:hAnsi="Times New Roman" w:cs="Times New Roman"/>
+          <w:sz w:val="28"/>
+          <w:szCs w:val="28"/>
+          <w:lang w:val="uk-UA"/>
+        </w:rPr>
+        <w:t xml:space="preserve">Скрипт: </w:t>
+      </w:r>
+    </w:p>
+    <w:p>
+      <w:pPr>
+        <w:rPr>
+          <w:rFonts w:cstheme="minorHAnsi"/>
+          <w:sz w:val="28"/>
+          <w:szCs w:val="28"/>
+          <w:lang w:val="uk-UA"/>
+        </w:rPr>
+      </w:pPr>
+      <w:r>
+        <w:rPr>
+          <w:rFonts w:cstheme="minorHAnsi"/>
+          <w:sz w:val="28"/>
+          <w:szCs w:val="28"/>
+          <w:lang w:val="uk-UA"/>
+        </w:rPr>
+        <w:t>CREATE OR REPLACE FUNCTION tfu_item_belongs_check()</w:t>
+      </w:r>
+    </w:p>
+    <w:p>
+      <w:pPr>
+        <w:rPr>
+          <w:rFonts w:cstheme="minorHAnsi"/>
+          <w:sz w:val="28"/>
+          <w:szCs w:val="28"/>
+          <w:lang w:val="uk-UA"/>
+        </w:rPr>
+      </w:pPr>
+      <w:r>
+        <w:rPr>
+          <w:rFonts w:cstheme="minorHAnsi"/>
+          <w:sz w:val="28"/>
+          <w:szCs w:val="28"/>
+          <w:lang w:val="uk-UA"/>
+        </w:rPr>
+        <w:t xml:space="preserve">RETURNS TRIGGER AS </w:t>
+      </w:r>
+    </w:p>
+    <w:p>
+      <w:pPr>
+        <w:rPr>
+          <w:rFonts w:cstheme="minorHAnsi"/>
+          <w:sz w:val="28"/>
+          <w:szCs w:val="28"/>
+          <w:lang w:val="uk-UA"/>
+        </w:rPr>
+      </w:pPr>
+      <w:r>
+        <w:rPr>
+          <w:rFonts w:cstheme="minorHAnsi"/>
+          <w:sz w:val="28"/>
+          <w:szCs w:val="28"/>
+          <w:lang w:val="uk-UA"/>
+        </w:rPr>
+        <w:lastRenderedPageBreak/>
+        <w:t>$body$</w:t>
+      </w:r>
+    </w:p>
+    <w:p>
+      <w:pPr>
+        <w:rPr>
+          <w:rFonts w:cstheme="minorHAnsi"/>
+          <w:sz w:val="28"/>
+          <w:szCs w:val="28"/>
+          <w:lang w:val="uk-UA"/>
+        </w:rPr>
+      </w:pPr>
+      <w:r>
+        <w:rPr>
+          <w:rFonts w:cstheme="minorHAnsi"/>
+          <w:sz w:val="28"/>
+          <w:szCs w:val="28"/>
+          <w:lang w:val="uk-UA"/>
+        </w:rPr>
+        <w:t>BEGIN</w:t>
+      </w:r>
+    </w:p>
+    <w:p>
+      <w:pPr>
+        <w:rPr>
+          <w:rFonts w:cstheme="minorHAnsi"/>
+          <w:sz w:val="28"/>
+          <w:szCs w:val="28"/>
+          <w:lang w:val="uk-UA"/>
+        </w:rPr>
+      </w:pPr>
+      <w:r>
+        <w:rPr>
+          <w:rFonts w:cstheme="minorHAnsi"/>
+          <w:sz w:val="28"/>
+          <w:szCs w:val="28"/>
+          <w:lang w:val="uk-UA"/>
+        </w:rPr>
+        <w:t xml:space="preserve">    IF (NEW.account_id IS NULL AND NEW.request_id IS NULL) THEN</w:t>
+      </w:r>
+    </w:p>
+    <w:p>
+      <w:pPr>
+        <w:rPr>
+          <w:rFonts w:cstheme="minorHAnsi"/>
+          <w:sz w:val="28"/>
+          <w:szCs w:val="28"/>
+          <w:lang w:val="uk-UA"/>
+        </w:rPr>
+      </w:pPr>
+      <w:r>
+        <w:rPr>
+          <w:rFonts w:cstheme="minorHAnsi"/>
+          <w:sz w:val="28"/>
+          <w:szCs w:val="28"/>
+          <w:lang w:val="uk-UA"/>
+        </w:rPr>
+        <w:t xml:space="preserve">        RAISE EXCEPTION 'Item must belong</w:t>
+      </w:r>
+      <w:r>
+        <w:rPr>
+          <w:rFonts w:cstheme="minorHAnsi"/>
+          <w:sz w:val="28"/>
+          <w:szCs w:val="28"/>
+          <w:lang w:val="en-US"/>
+        </w:rPr>
+        <w:t>s</w:t>
+      </w:r>
+      <w:r>
+        <w:rPr>
+          <w:rFonts w:cstheme="minorHAnsi"/>
+          <w:sz w:val="28"/>
+          <w:szCs w:val="28"/>
+          <w:lang w:val="uk-UA"/>
+        </w:rPr>
+        <w:t xml:space="preserve"> to either an account or a request, or both, but not neither.';</w:t>
+      </w:r>
+    </w:p>
+    <w:p>
+      <w:pPr>
+        <w:rPr>
+          <w:rFonts w:cstheme="minorHAnsi"/>
+          <w:sz w:val="28"/>
+          <w:szCs w:val="28"/>
+          <w:lang w:val="uk-UA"/>
+        </w:rPr>
+      </w:pPr>
+      <w:r>
+        <w:rPr>
+          <w:rFonts w:cstheme="minorHAnsi"/>
+          <w:sz w:val="28"/>
+          <w:szCs w:val="28"/>
+          <w:lang w:val="uk-UA"/>
+        </w:rPr>
+        <w:t xml:space="preserve">    END IF;</w:t>
+      </w:r>
+    </w:p>
+    <w:p>
+      <w:pPr>
+        <w:rPr>
+          <w:rFonts w:cstheme="minorHAnsi"/>
+          <w:sz w:val="28"/>
+          <w:szCs w:val="28"/>
+          <w:lang w:val="uk-UA"/>
+        </w:rPr>
+      </w:pPr>
+      <w:r>
+        <w:rPr>
+          <w:rFonts w:cstheme="minorHAnsi"/>
+          <w:sz w:val="28"/>
+          <w:szCs w:val="28"/>
+          <w:lang w:val="uk-UA"/>
+        </w:rPr>
+        <w:tab/>
+        <w:t>RETURN NEW;</w:t>
+      </w:r>
+    </w:p>
+    <w:p>
+      <w:pPr>
+        <w:rPr>
+          <w:rFonts w:cstheme="minorHAnsi"/>
+          <w:sz w:val="28"/>
+          <w:szCs w:val="28"/>
+          <w:lang w:val="uk-UA"/>
+        </w:rPr>
+      </w:pPr>
+      <w:r>
+        <w:rPr>
+          <w:rFonts w:cstheme="minorHAnsi"/>
+          <w:sz w:val="28"/>
+          <w:szCs w:val="28"/>
+          <w:lang w:val="uk-UA"/>
+        </w:rPr>
+        <w:t>END</w:t>
+      </w:r>
+    </w:p>
+    <w:p>
+      <w:pPr>
+        <w:rPr>
+          <w:rFonts w:cstheme="minorHAnsi"/>
+          <w:sz w:val="28"/>
+          <w:szCs w:val="28"/>
+          <w:lang w:val="uk-UA"/>
+        </w:rPr>
+      </w:pPr>
+      <w:r>
+        <w:rPr>
+          <w:rFonts w:cstheme="minorHAnsi"/>
+          <w:sz w:val="28"/>
+          <w:szCs w:val="28"/>
+          <w:lang w:val="uk-UA"/>
+        </w:rPr>
+        <w:t>$body$</w:t>
+      </w:r>
+    </w:p>
+    <w:p>
+      <w:pPr>
+        <w:rPr>
+          <w:rFonts w:cstheme="minorHAnsi"/>
+          <w:sz w:val="28"/>
+          <w:szCs w:val="28"/>
+          <w:lang w:val="uk-UA"/>
+        </w:rPr>
+      </w:pPr>
+      <w:r>
+        <w:rPr>
+          <w:rFonts w:cstheme="minorHAnsi"/>
+          <w:sz w:val="28"/>
+          <w:szCs w:val="28"/>
+          <w:lang w:val="uk-UA"/>
+        </w:rPr>
+        <w:t>LANGUAGE plpgsql;</w:t>
+      </w:r>
+    </w:p>
+    <w:p>
+      <w:pPr>
+        <w:rPr>
+          <w:rFonts w:cstheme="minorHAnsi"/>
+          <w:sz w:val="28"/>
+          <w:szCs w:val="28"/>
+          <w:lang w:val="uk-UA"/>
+        </w:rPr>
+      </w:pPr>
+    </w:p>
+    <w:p>
+      <w:pPr>
+        <w:rPr>
+          <w:rFonts w:cstheme="minorHAnsi"/>
+          <w:sz w:val="28"/>
+          <w:szCs w:val="28"/>
+          <w:lang w:val="uk-UA"/>
+        </w:rPr>
+      </w:pPr>
+      <w:r>
+        <w:rPr>
+          <w:rFonts w:cstheme="minorHAnsi"/>
+          <w:sz w:val="28"/>
+          <w:szCs w:val="28"/>
+          <w:lang w:val="uk-UA"/>
+        </w:rPr>
+        <w:t>CREATE TRIGGER tg_item_belongs_check</w:t>
+      </w:r>
+    </w:p>
+    <w:p>
+      <w:pPr>
+        <w:rPr>
+          <w:rFonts w:cstheme="minorHAnsi"/>
+          <w:sz w:val="28"/>
+          <w:szCs w:val="28"/>
+          <w:lang w:val="uk-UA"/>
+        </w:rPr>
+      </w:pPr>
+      <w:r>
+        <w:rPr>
+          <w:rFonts w:cstheme="minorHAnsi"/>
+          <w:sz w:val="28"/>
+          <w:szCs w:val="28"/>
+          <w:lang w:val="uk-UA"/>
+        </w:rPr>
+        <w:t>BEFORE INSERT ON item</w:t>
+      </w:r>
+    </w:p>
+    <w:p>
+      <w:pPr>
+        <w:rPr>
+          <w:rFonts w:cstheme="minorHAnsi"/>
+          <w:sz w:val="28"/>
+          <w:szCs w:val="28"/>
+          <w:lang w:val="uk-UA"/>
+        </w:rPr>
+      </w:pPr>
+      <w:r>
+        <w:rPr>
+          <w:rFonts w:cstheme="minorHAnsi"/>
+          <w:sz w:val="28"/>
+          <w:szCs w:val="28"/>
+          <w:lang w:val="uk-UA"/>
+        </w:rPr>
+        <w:t xml:space="preserve">FOR EACH ROW </w:t>
+      </w:r>
+    </w:p>
+    <w:p>
+      <w:pPr>
+        <w:rPr>
+          <w:rFonts w:cstheme="minorHAnsi"/>
+          <w:sz w:val="28"/>
+          <w:szCs w:val="28"/>
+          <w:lang w:val="uk-UA"/>
+        </w:rPr>
+      </w:pPr>
+      <w:r>
+        <w:rPr>
+          <w:rFonts w:cstheme="minorHAnsi"/>
+          <w:sz w:val="28"/>
+          <w:szCs w:val="28"/>
+          <w:lang w:val="uk-UA"/>
+        </w:rPr>
+        <w:t>EXECUTE PROCEDURE tfu_item_belongs_check();</w:t>
+      </w:r>
+    </w:p>
+    <w:p>
+      <w:pPr>
+        <w:outlineLvl w:val="1"/>
+        <w:rPr>
+          <w:rFonts w:ascii="Times New Roman" w:hAnsi="Times New Roman" w:cs="Times New Roman"/>
+          <w:i/>
+          <w:iCs/>
+          <w:sz w:val="28"/>
+          <w:szCs w:val="28"/>
+          <w:lang w:val="uk-UA" w:eastAsia="ru-RU"/>
+        </w:rPr>
+      </w:pPr>
+      <w:r>
+        <w:rPr>
+          <w:rFonts w:ascii="Times New Roman" w:eastAsia="Times New Roman" w:hAnsi="Times New Roman" w:cs="Times New Roman"/>
+          <w:i/>
+          <w:iCs/>
+          <w:color w:val="1F1F1F"/>
+          <w:sz w:val="28"/>
+          <w:szCs w:val="28"/>
+          <w:lang w:val="uk-UA" w:eastAsia="uk-UA"/>
+        </w:rPr>
+        <w:t>6.4 Тексти представлень</w:t>
+      </w:r>
     </w:p>
     <w:p>
       <w:pPr>
@@ -54110,7 +56957,7 @@
   <w:style w:type="paragraph" w:default="1" w:styleId="a">
     <w:name w:val="Normal"/>
     <w:qFormat/>
-    <w:rsid w:val="00F113F2"/>
+    <w:rsid w:val="00096022"/>
   </w:style>
   <w:style w:type="paragraph" w:styleId="1">
     <w:name w:val="heading 1"/>

</xml_diff>